<commit_message>
fix(Project) : fix rendu
</commit_message>
<xml_diff>
--- a/document/Rendu 1/Tables_relationnels.docx
+++ b/document/Rendu 1/Tables_relationnels.docx
@@ -906,15 +906,7 @@
       </w:r>
       <w:proofErr w:type="spellEnd"/>
       <w:r>
-        <w:t>` VARCHAR(20) NOT NULL , `</w:t>
-      </w:r>
-      <w:proofErr w:type="gramStart"/>
-      <w:r>
-        <w:t>email</w:t>
-      </w:r>
-      <w:proofErr w:type="gramEnd"/>
-      <w:r>
-        <w:t>` VARCHAR(30) NOT NULL , `</w:t>
+        <w:t>` VARCHAR(20) NOT NULL , `email` VARCHAR(30) NOT NULL , `</w:t>
       </w:r>
       <w:proofErr w:type="spellStart"/>
       <w:r>
@@ -1118,19 +1110,21 @@
       </w:r>
       <w:proofErr w:type="spellEnd"/>
       <w:r>
-        <w:t>` INT(2) NOT NULL AUTO_INCREMENT ,</w:t>
-      </w:r>
-      <w:r>
-        <w:t xml:space="preserve"> </w:t>
-      </w:r>
-      <w:r>
-        <w:t>`type` VARCHAR(10) NOT NULL ,</w:t>
-      </w:r>
-      <w:r>
-        <w:t xml:space="preserve"> </w:t>
-      </w:r>
-      <w:r>
-        <w:t>PRIMARY KEY (`</w:t>
+        <w:t xml:space="preserve">` INT(2) NOT NULL AUTO_INCREMENT , </w:t>
+      </w:r>
+      <w:r>
+        <w:t>`type` ENUM('sante', 'moral', 'stress', 'fatigue', 'faim', '</w:t>
+      </w:r>
+      <w:proofErr w:type="spellStart"/>
+      <w:r>
+        <w:t>proprete</w:t>
+      </w:r>
+      <w:proofErr w:type="spellEnd"/>
+      <w:r>
+        <w:t xml:space="preserve">') NOT NULL </w:t>
+      </w:r>
+      <w:r>
+        <w:t xml:space="preserve"> , PRIMARY KEY (`</w:t>
       </w:r>
       <w:proofErr w:type="spellStart"/>
       <w:r>

</xml_diff>

<commit_message>
Revert "feat(Project) : add second rendu"
</commit_message>
<xml_diff>
--- a/document/Rendu 1/Tables_relationnels.docx
+++ b/document/Rendu 1/Tables_relationnels.docx
@@ -906,7 +906,15 @@
       </w:r>
       <w:proofErr w:type="spellEnd"/>
       <w:r>
-        <w:t>` VARCHAR(20) NOT NULL , `email` VARCHAR(30) NOT NULL , `</w:t>
+        <w:t>` VARCHAR(20) NOT NULL , `</w:t>
+      </w:r>
+      <w:proofErr w:type="gramStart"/>
+      <w:r>
+        <w:t>email</w:t>
+      </w:r>
+      <w:proofErr w:type="gramEnd"/>
+      <w:r>
+        <w:t>` VARCHAR(30) NOT NULL , `</w:t>
       </w:r>
       <w:proofErr w:type="spellStart"/>
       <w:r>
@@ -1110,21 +1118,19 @@
       </w:r>
       <w:proofErr w:type="spellEnd"/>
       <w:r>
-        <w:t xml:space="preserve">` INT(2) NOT NULL AUTO_INCREMENT , </w:t>
-      </w:r>
-      <w:r>
-        <w:t>`type` ENUM('sante', 'moral', 'stress', 'fatigue', 'faim', '</w:t>
-      </w:r>
-      <w:proofErr w:type="spellStart"/>
-      <w:r>
-        <w:t>proprete</w:t>
-      </w:r>
-      <w:proofErr w:type="spellEnd"/>
-      <w:r>
-        <w:t xml:space="preserve">') NOT NULL </w:t>
-      </w:r>
-      <w:r>
-        <w:t xml:space="preserve"> , PRIMARY KEY (`</w:t>
+        <w:t>` INT(2) NOT NULL AUTO_INCREMENT ,</w:t>
+      </w:r>
+      <w:r>
+        <w:t xml:space="preserve"> </w:t>
+      </w:r>
+      <w:r>
+        <w:t>`type` VARCHAR(10) NOT NULL ,</w:t>
+      </w:r>
+      <w:r>
+        <w:t xml:space="preserve"> </w:t>
+      </w:r>
+      <w:r>
+        <w:t>PRIMARY KEY (`</w:t>
       </w:r>
       <w:proofErr w:type="spellStart"/>
       <w:r>

</xml_diff>

<commit_message>
Revert "Revert "feat(Project) : add second rendu""
</commit_message>
<xml_diff>
--- a/document/Rendu 1/Tables_relationnels.docx
+++ b/document/Rendu 1/Tables_relationnels.docx
@@ -906,15 +906,7 @@
       </w:r>
       <w:proofErr w:type="spellEnd"/>
       <w:r>
-        <w:t>` VARCHAR(20) NOT NULL , `</w:t>
-      </w:r>
-      <w:proofErr w:type="gramStart"/>
-      <w:r>
-        <w:t>email</w:t>
-      </w:r>
-      <w:proofErr w:type="gramEnd"/>
-      <w:r>
-        <w:t>` VARCHAR(30) NOT NULL , `</w:t>
+        <w:t>` VARCHAR(20) NOT NULL , `email` VARCHAR(30) NOT NULL , `</w:t>
       </w:r>
       <w:proofErr w:type="spellStart"/>
       <w:r>
@@ -1118,19 +1110,21 @@
       </w:r>
       <w:proofErr w:type="spellEnd"/>
       <w:r>
-        <w:t>` INT(2) NOT NULL AUTO_INCREMENT ,</w:t>
-      </w:r>
-      <w:r>
-        <w:t xml:space="preserve"> </w:t>
-      </w:r>
-      <w:r>
-        <w:t>`type` VARCHAR(10) NOT NULL ,</w:t>
-      </w:r>
-      <w:r>
-        <w:t xml:space="preserve"> </w:t>
-      </w:r>
-      <w:r>
-        <w:t>PRIMARY KEY (`</w:t>
+        <w:t xml:space="preserve">` INT(2) NOT NULL AUTO_INCREMENT , </w:t>
+      </w:r>
+      <w:r>
+        <w:t>`type` ENUM('sante', 'moral', 'stress', 'fatigue', 'faim', '</w:t>
+      </w:r>
+      <w:proofErr w:type="spellStart"/>
+      <w:r>
+        <w:t>proprete</w:t>
+      </w:r>
+      <w:proofErr w:type="spellEnd"/>
+      <w:r>
+        <w:t xml:space="preserve">') NOT NULL </w:t>
+      </w:r>
+      <w:r>
+        <w:t xml:space="preserve"> , PRIMARY KEY (`</w:t>
       </w:r>
       <w:proofErr w:type="spellStart"/>
       <w:r>

</xml_diff>

<commit_message>
Fix(Project) : fix joueur_compte table
</commit_message>
<xml_diff>
--- a/document/Rendu 1/Tables_relationnels.docx
+++ b/document/Rendu 1/Tables_relationnels.docx
@@ -711,7 +711,13 @@
       </w:r>
       <w:proofErr w:type="spellEnd"/>
       <w:r>
-        <w:t>` INT(2) NOT NULL AUTO_INCREMENT , `</w:t>
+        <w:t>` INT(2) NOT NULL</w:t>
+      </w:r>
+      <w:r>
+        <w:t xml:space="preserve"> </w:t>
+      </w:r>
+      <w:r>
+        <w:t>, `</w:t>
       </w:r>
       <w:proofErr w:type="spellStart"/>
       <w:r>

</xml_diff>

<commit_message>
change template for Rendu 1 & BD test
</commit_message>
<xml_diff>
--- a/document/Rendu 1/Tables_relationnels.docx
+++ b/document/Rendu 1/Tables_relationnels.docx
@@ -11,16 +11,14 @@
       <w:r>
         <w:t xml:space="preserve">( </w:t>
       </w:r>
-      <w:proofErr w:type="spellStart"/>
       <w:r>
         <w:rPr>
           <w:b/>
           <w:bCs/>
           <w:u w:val="single"/>
         </w:rPr>
-        <w:t>ID_unique,ID_gerant</w:t>
-      </w:r>
-      <w:proofErr w:type="spellEnd"/>
+        <w:t>ID</w:t>
+      </w:r>
       <w:r>
         <w:t xml:space="preserve">, </w:t>
       </w:r>
@@ -56,23 +54,7 @@
       </w:r>
       <w:proofErr w:type="spellEnd"/>
       <w:r>
-        <w:t>` ( `</w:t>
-      </w:r>
-      <w:proofErr w:type="spellStart"/>
-      <w:r>
-        <w:t>ID_gerant</w:t>
-      </w:r>
-      <w:proofErr w:type="spellEnd"/>
-      <w:r>
-        <w:t>` INT(2) NOT NULL AUTO_INCREMENT , `</w:t>
-      </w:r>
-      <w:proofErr w:type="spellStart"/>
-      <w:r>
-        <w:t>ID_unique</w:t>
-      </w:r>
-      <w:proofErr w:type="spellEnd"/>
-      <w:r>
-        <w:t>` INT(2) NOT NULL , `capacite` INT(2) NOT NULL , `</w:t>
+        <w:t>` ( `ID` INT(2) NOT NULL AUTO_INCREMENT , `</w:t>
       </w:r>
       <w:proofErr w:type="spellStart"/>
       <w:r>
@@ -88,86 +70,143 @@
       </w:r>
       <w:proofErr w:type="spellEnd"/>
       <w:r>
-        <w:t>` INT(2) NOT NULL ,</w:t>
+        <w:t xml:space="preserve">` INT(2) NOT NULL , `capacite` INT(2) NOT NULL ,  PRIMARY KEY (`ID`)) ENGINE = </w:t>
+      </w:r>
+      <w:proofErr w:type="spellStart"/>
+      <w:r>
+        <w:t>InnoDB</w:t>
+      </w:r>
+      <w:proofErr w:type="spellEnd"/>
+      <w:r>
+        <w:t>;</w:t>
+      </w:r>
+    </w:p>
+    <w:p>
+      <w:r>
+        <w:t>Concours(</w:t>
       </w:r>
       <w:r>
         <w:t xml:space="preserve"> </w:t>
       </w:r>
-      <w:r>
-        <w:t>PRIMARY KEY (</w:t>
-      </w:r>
-      <w:r>
-        <w:t>`</w:t>
-      </w:r>
-      <w:r>
-        <w:t>ID_</w:t>
-      </w:r>
-      <w:proofErr w:type="spellStart"/>
-      <w:r>
-        <w:t>gerant</w:t>
-      </w:r>
-      <w:proofErr w:type="spellEnd"/>
-      <w:r>
-        <w:t>`</w:t>
-      </w:r>
-      <w:r>
-        <w:t>,</w:t>
-      </w:r>
-      <w:r>
-        <w:t>`</w:t>
-      </w:r>
-      <w:proofErr w:type="spellStart"/>
-      <w:r>
-        <w:t>ID_unique</w:t>
-      </w:r>
-      <w:proofErr w:type="spellEnd"/>
-      <w:r>
-        <w:t>`</w:t>
-      </w:r>
-      <w:r>
-        <w:t xml:space="preserve">)) ENGINE = </w:t>
-      </w:r>
-      <w:proofErr w:type="spellStart"/>
-      <w:r>
-        <w:t>InnoDB</w:t>
-      </w:r>
-      <w:proofErr w:type="spellEnd"/>
-      <w:r>
-        <w:t>;</w:t>
-      </w:r>
-    </w:p>
-    <w:p>
-      <w:r>
-        <w:t xml:space="preserve">Concours( </w:t>
-      </w:r>
-      <w:proofErr w:type="spellStart"/>
       <w:r>
         <w:rPr>
           <w:b/>
           <w:bCs/>
           <w:u w:val="single"/>
         </w:rPr>
-        <w:t>ID_unique</w:t>
-      </w:r>
-      <w:proofErr w:type="spellEnd"/>
+        <w:t>ID</w:t>
+      </w:r>
+      <w:r>
+        <w:t xml:space="preserve">, </w:t>
+      </w:r>
+      <w:r>
+        <w:rPr>
+          <w:i/>
+          <w:iCs/>
+        </w:rPr>
+        <w:t>#ID_Item, #ID_infra</w:t>
+      </w:r>
+      <w:r>
+        <w:t xml:space="preserve"> , </w:t>
+      </w:r>
+      <w:proofErr w:type="spellStart"/>
+      <w:r>
+        <w:t>date_deb</w:t>
+      </w:r>
+      <w:proofErr w:type="spellEnd"/>
+      <w:r>
+        <w:t xml:space="preserve">, </w:t>
+      </w:r>
+      <w:proofErr w:type="spellStart"/>
+      <w:r>
+        <w:t>date_fin</w:t>
+      </w:r>
+      <w:proofErr w:type="spellEnd"/>
+      <w:r>
+        <w:t xml:space="preserve"> )</w:t>
+      </w:r>
+    </w:p>
+    <w:p>
+      <w:pPr>
+        <w:pStyle w:val="Encadr"/>
+      </w:pPr>
+      <w:r>
+        <w:t>CREATE TABLE `horse_</w:t>
+      </w:r>
+      <w:proofErr w:type="spellStart"/>
+      <w:r>
+        <w:t>sim</w:t>
+      </w:r>
+      <w:proofErr w:type="spellEnd"/>
+      <w:r>
+        <w:t>`.`concours` ( `ID` INT(2) NOT NULL AUTO_INCREMENT , `</w:t>
+      </w:r>
+      <w:proofErr w:type="spellStart"/>
+      <w:r>
+        <w:t>ID_Item</w:t>
+      </w:r>
+      <w:proofErr w:type="spellEnd"/>
+      <w:r>
+        <w:t>` INT(2) NOT NULL , `</w:t>
+      </w:r>
+      <w:proofErr w:type="spellStart"/>
+      <w:r>
+        <w:t>ID_infra</w:t>
+      </w:r>
+      <w:proofErr w:type="spellEnd"/>
+      <w:r>
+        <w:t>` INT(2) NOT NULL , `</w:t>
+      </w:r>
+      <w:proofErr w:type="spellStart"/>
+      <w:r>
+        <w:t>date_deb</w:t>
+      </w:r>
+      <w:proofErr w:type="spellEnd"/>
+      <w:r>
+        <w:t>` TIMESTAMP NOT NULL , `</w:t>
+      </w:r>
+      <w:proofErr w:type="spellStart"/>
+      <w:r>
+        <w:t>date_fin</w:t>
+      </w:r>
+      <w:proofErr w:type="spellEnd"/>
+      <w:r>
+        <w:t xml:space="preserve">` TIMESTAMP NOT NULL , PRIMARY KEY (`ID`)) ENGINE = </w:t>
+      </w:r>
+      <w:proofErr w:type="spellStart"/>
+      <w:r>
+        <w:t>InnoDB</w:t>
+      </w:r>
+      <w:proofErr w:type="spellEnd"/>
+      <w:r>
+        <w:t>;</w:t>
+      </w:r>
+    </w:p>
+    <w:p>
+      <w:proofErr w:type="spellStart"/>
+      <w:r>
+        <w:t>Centre_equestre</w:t>
+      </w:r>
+      <w:proofErr w:type="spellEnd"/>
+      <w:r>
+        <w:t xml:space="preserve"> (</w:t>
+      </w:r>
       <w:r>
         <w:rPr>
           <w:b/>
           <w:bCs/>
           <w:u w:val="single"/>
         </w:rPr>
-        <w:t xml:space="preserve">, </w:t>
-      </w:r>
-      <w:proofErr w:type="spellStart"/>
+        <w:t xml:space="preserve"> </w:t>
+      </w:r>
       <w:r>
         <w:rPr>
           <w:b/>
           <w:bCs/>
           <w:u w:val="single"/>
         </w:rPr>
-        <w:t>ID_concours</w:t>
-      </w:r>
-      <w:proofErr w:type="spellEnd"/>
+        <w:t>ID</w:t>
+      </w:r>
       <w:r>
         <w:t xml:space="preserve">, </w:t>
       </w:r>
@@ -176,26 +215,10 @@
           <w:i/>
           <w:iCs/>
         </w:rPr>
-        <w:t>#ID_Item, #ID_infra</w:t>
-      </w:r>
-      <w:r>
-        <w:t xml:space="preserve"> , </w:t>
-      </w:r>
-      <w:proofErr w:type="spellStart"/>
-      <w:r>
-        <w:t>date_deb</w:t>
-      </w:r>
-      <w:proofErr w:type="spellEnd"/>
-      <w:r>
-        <w:t xml:space="preserve">, </w:t>
-      </w:r>
-      <w:proofErr w:type="spellStart"/>
-      <w:r>
-        <w:t>date_fin</w:t>
-      </w:r>
-      <w:proofErr w:type="spellEnd"/>
-      <w:r>
-        <w:t xml:space="preserve"> )</w:t>
+        <w:t>#ID_gerant, #ID_infra_club, #ID_taches</w:t>
+      </w:r>
+      <w:r>
+        <w:t>, capacite )</w:t>
       </w:r>
     </w:p>
     <w:p>
@@ -211,19 +234,19 @@
       </w:r>
       <w:proofErr w:type="spellEnd"/>
       <w:r>
-        <w:t>`.`concours` ( `</w:t>
-      </w:r>
-      <w:proofErr w:type="spellStart"/>
-      <w:r>
-        <w:t>ID_concours</w:t>
-      </w:r>
-      <w:proofErr w:type="spellEnd"/>
-      <w:r>
-        <w:t>` INT(2) NOT NULL AUTO_INCREMENT , `</w:t>
-      </w:r>
-      <w:proofErr w:type="spellStart"/>
-      <w:r>
-        <w:t>ID_unique</w:t>
+        <w:t>`.`</w:t>
+      </w:r>
+      <w:proofErr w:type="spellStart"/>
+      <w:r>
+        <w:t>centre_equestre</w:t>
+      </w:r>
+      <w:proofErr w:type="spellEnd"/>
+      <w:r>
+        <w:t>` ( `ID` INT(2) NOT NULL AUTO_INCREMENT , `</w:t>
+      </w:r>
+      <w:proofErr w:type="spellStart"/>
+      <w:r>
+        <w:t>ID_club</w:t>
       </w:r>
       <w:proofErr w:type="spellEnd"/>
       <w:r>
@@ -231,7 +254,7 @@
       </w:r>
       <w:proofErr w:type="spellStart"/>
       <w:r>
-        <w:t>ID_Item</w:t>
+        <w:t>ID_infra</w:t>
       </w:r>
       <w:proofErr w:type="spellEnd"/>
       <w:r>
@@ -239,53 +262,14 @@
       </w:r>
       <w:proofErr w:type="spellStart"/>
       <w:r>
-        <w:t>ID_infra</w:t>
-      </w:r>
-      <w:proofErr w:type="spellEnd"/>
-      <w:r>
-        <w:t>` INT(2) NOT NULL , `</w:t>
-      </w:r>
-      <w:proofErr w:type="spellStart"/>
-      <w:r>
-        <w:t>date_deb</w:t>
-      </w:r>
-      <w:proofErr w:type="spellEnd"/>
-      <w:r>
-        <w:t>` TIMESTAMP NOT NULL , `</w:t>
-      </w:r>
-      <w:proofErr w:type="spellStart"/>
-      <w:r>
-        <w:t>date_fin</w:t>
-      </w:r>
-      <w:proofErr w:type="spellEnd"/>
-      <w:r>
-        <w:t>` TIMESTAMP NOT NULL , PRIMARY KEY (</w:t>
-      </w:r>
-      <w:r>
-        <w:t>`</w:t>
-      </w:r>
-      <w:r>
-        <w:t>ID_concours</w:t>
-      </w:r>
-      <w:r>
-        <w:t>`</w:t>
-      </w:r>
-      <w:r>
-        <w:t>,</w:t>
-      </w:r>
-      <w:r>
-        <w:t>`</w:t>
-      </w:r>
-      <w:proofErr w:type="spellStart"/>
-      <w:r>
-        <w:t>ID_unique</w:t>
-      </w:r>
-      <w:proofErr w:type="spellEnd"/>
-      <w:r>
-        <w:t>`</w:t>
-      </w:r>
-      <w:r>
-        <w:t xml:space="preserve">)) ENGINE = </w:t>
+        <w:t>ID_taches</w:t>
+      </w:r>
+      <w:proofErr w:type="spellEnd"/>
+      <w:r>
+        <w:t xml:space="preserve"> </w:t>
+      </w:r>
+      <w:r>
+        <w:t xml:space="preserve">` INT(2) NOT NULL , `capacite` INT(3) NOT NULL , PRIMARY KEY (`ID`)) ENGINE = </w:t>
       </w:r>
       <w:proofErr w:type="spellStart"/>
       <w:r>
@@ -297,42 +281,25 @@
       </w:r>
     </w:p>
     <w:p>
-      <w:proofErr w:type="spellStart"/>
-      <w:r>
-        <w:t>Centre_equestre</w:t>
-      </w:r>
-      <w:proofErr w:type="spellEnd"/>
-      <w:r>
-        <w:t xml:space="preserve"> ( </w:t>
-      </w:r>
-      <w:proofErr w:type="spellStart"/>
+      <w:r>
+        <w:t>Infrastructure (</w:t>
+      </w:r>
       <w:r>
         <w:rPr>
           <w:b/>
           <w:bCs/>
           <w:u w:val="single"/>
         </w:rPr>
-        <w:t>ID_unique</w:t>
-      </w:r>
-      <w:proofErr w:type="spellEnd"/>
+        <w:t xml:space="preserve"> </w:t>
+      </w:r>
       <w:r>
         <w:rPr>
           <w:b/>
           <w:bCs/>
           <w:u w:val="single"/>
         </w:rPr>
-        <w:t xml:space="preserve">, </w:t>
-      </w:r>
-      <w:proofErr w:type="spellStart"/>
-      <w:r>
-        <w:rPr>
-          <w:b/>
-          <w:bCs/>
-          <w:u w:val="single"/>
-        </w:rPr>
-        <w:t>ID_equestre</w:t>
-      </w:r>
-      <w:proofErr w:type="spellEnd"/>
+        <w:t>ID</w:t>
+      </w:r>
       <w:r>
         <w:t xml:space="preserve">, </w:t>
       </w:r>
@@ -341,10 +308,26 @@
           <w:i/>
           <w:iCs/>
         </w:rPr>
-        <w:t>#ID_gerant, #ID_infra_club, #ID_taches_auto</w:t>
-      </w:r>
-      <w:r>
-        <w:t>, capacite )</w:t>
+        <w:t>#ID_accomodation_capacity, #ID_items</w:t>
+      </w:r>
+      <w:r>
+        <w:t xml:space="preserve">, type, niveau, description, </w:t>
+      </w:r>
+      <w:proofErr w:type="spellStart"/>
+      <w:r>
+        <w:t>infrastructure_family</w:t>
+      </w:r>
+      <w:proofErr w:type="spellEnd"/>
+      <w:r>
+        <w:t xml:space="preserve">, prix, </w:t>
+      </w:r>
+      <w:proofErr w:type="spellStart"/>
+      <w:r>
+        <w:t>ressource_consumption</w:t>
+      </w:r>
+      <w:proofErr w:type="spellEnd"/>
+      <w:r>
+        <w:t xml:space="preserve"> )</w:t>
       </w:r>
     </w:p>
     <w:p>
@@ -360,27 +343,11 @@
       </w:r>
       <w:proofErr w:type="spellEnd"/>
       <w:r>
-        <w:t>`.`</w:t>
-      </w:r>
-      <w:proofErr w:type="spellStart"/>
-      <w:r>
-        <w:t>centre_equestre</w:t>
-      </w:r>
-      <w:proofErr w:type="spellEnd"/>
-      <w:r>
-        <w:t>` ( `</w:t>
-      </w:r>
-      <w:proofErr w:type="spellStart"/>
-      <w:r>
-        <w:t>ID_equestre</w:t>
-      </w:r>
-      <w:proofErr w:type="spellEnd"/>
-      <w:r>
-        <w:t>` INT(2) NOT NULL AUTO_INCREMENT , `</w:t>
-      </w:r>
-      <w:proofErr w:type="spellStart"/>
-      <w:r>
-        <w:t>ID_unique</w:t>
+        <w:t>`.`infrastructure` ( `ID` INT(2) NOT NULL AUTO_INCREMENT , `</w:t>
+      </w:r>
+      <w:proofErr w:type="spellStart"/>
+      <w:r>
+        <w:t>ID_accomodation_capacity</w:t>
       </w:r>
       <w:proofErr w:type="spellEnd"/>
       <w:r>
@@ -388,112 +355,11 @@
       </w:r>
       <w:proofErr w:type="spellStart"/>
       <w:r>
-        <w:t>ID_gerant</w:t>
-      </w:r>
-      <w:proofErr w:type="spellEnd"/>
-      <w:r>
-        <w:t>` INT(2) NOT NULL , `</w:t>
-      </w:r>
-      <w:proofErr w:type="spellStart"/>
-      <w:r>
-        <w:t>ID_infra_club</w:t>
-      </w:r>
-      <w:proofErr w:type="spellEnd"/>
-      <w:r>
-        <w:t>` INT(2) NOT NULL , `</w:t>
-      </w:r>
-      <w:proofErr w:type="spellStart"/>
-      <w:r>
-        <w:t>ID_taches_auto</w:t>
-      </w:r>
-      <w:proofErr w:type="spellEnd"/>
-      <w:r>
-        <w:t>` INT(2) NOT NULL , `capacite` INT(3) NOT NULL , PRIMARY KEY (</w:t>
-      </w:r>
-      <w:r>
-        <w:t>`</w:t>
-      </w:r>
-      <w:r>
-        <w:t>ID_</w:t>
-      </w:r>
-      <w:proofErr w:type="spellStart"/>
-      <w:r>
-        <w:t>equestre</w:t>
-      </w:r>
-      <w:proofErr w:type="spellEnd"/>
-      <w:r>
-        <w:t>`</w:t>
-      </w:r>
-      <w:r>
-        <w:t>,</w:t>
-      </w:r>
-      <w:r>
-        <w:t>`</w:t>
-      </w:r>
-      <w:proofErr w:type="spellStart"/>
-      <w:r>
-        <w:t>ID_unique</w:t>
-      </w:r>
-      <w:proofErr w:type="spellEnd"/>
-      <w:r>
-        <w:t>`</w:t>
-      </w:r>
-      <w:r>
-        <w:t xml:space="preserve">)) ENGINE = </w:t>
-      </w:r>
-      <w:proofErr w:type="spellStart"/>
-      <w:r>
-        <w:t>InnoDB</w:t>
-      </w:r>
-      <w:proofErr w:type="spellEnd"/>
-      <w:r>
-        <w:t>;</w:t>
-      </w:r>
-    </w:p>
-    <w:p>
-      <w:r>
-        <w:t xml:space="preserve">Infrastructure ( </w:t>
-      </w:r>
-      <w:proofErr w:type="spellStart"/>
-      <w:r>
-        <w:rPr>
-          <w:b/>
-          <w:bCs/>
-          <w:u w:val="single"/>
-        </w:rPr>
-        <w:t>ID_unique</w:t>
-      </w:r>
-      <w:proofErr w:type="spellEnd"/>
-      <w:r>
-        <w:rPr>
-          <w:b/>
-          <w:bCs/>
-          <w:u w:val="single"/>
-        </w:rPr>
-        <w:t xml:space="preserve">, </w:t>
-      </w:r>
-      <w:proofErr w:type="spellStart"/>
-      <w:r>
-        <w:rPr>
-          <w:b/>
-          <w:bCs/>
-          <w:u w:val="single"/>
-        </w:rPr>
-        <w:t>ID_infra</w:t>
-      </w:r>
-      <w:proofErr w:type="spellEnd"/>
-      <w:r>
-        <w:t xml:space="preserve">, </w:t>
-      </w:r>
-      <w:r>
-        <w:rPr>
-          <w:i/>
-          <w:iCs/>
-        </w:rPr>
-        <w:t>#ID_accomodation_capacity, #ID_items</w:t>
-      </w:r>
-      <w:r>
-        <w:t xml:space="preserve">, type, niveau, description, </w:t>
+        <w:t>ID_items</w:t>
+      </w:r>
+      <w:proofErr w:type="spellEnd"/>
+      <w:r>
+        <w:t>` INT(2) NOT NULL , `type` VARCHAR(10) NOT NULL , `niveau` INT(1) NOT NULL , `description` VARCHAR(50) NOT NULL , `</w:t>
       </w:r>
       <w:proofErr w:type="spellStart"/>
       <w:r>
@@ -501,7 +367,7 @@
       </w:r>
       <w:proofErr w:type="spellEnd"/>
       <w:r>
-        <w:t xml:space="preserve">, prix, </w:t>
+        <w:t>` VARCHAR(10) NOT NULL , `prix` INT(3) NOT NULL , `</w:t>
       </w:r>
       <w:proofErr w:type="spellStart"/>
       <w:r>
@@ -509,79 +375,7 @@
       </w:r>
       <w:proofErr w:type="spellEnd"/>
       <w:r>
-        <w:t xml:space="preserve"> )</w:t>
-      </w:r>
-    </w:p>
-    <w:p>
-      <w:pPr>
-        <w:pStyle w:val="Encadr"/>
-      </w:pPr>
-      <w:r>
-        <w:t>CREATE TABLE `horse_</w:t>
-      </w:r>
-      <w:proofErr w:type="spellStart"/>
-      <w:r>
-        <w:t>sim</w:t>
-      </w:r>
-      <w:proofErr w:type="spellEnd"/>
-      <w:r>
-        <w:t>`.`infrastructure` ( `</w:t>
-      </w:r>
-      <w:proofErr w:type="spellStart"/>
-      <w:r>
-        <w:t>ID_infra</w:t>
-      </w:r>
-      <w:proofErr w:type="spellEnd"/>
-      <w:r>
-        <w:t>` INT(2) NOT NULL AUTO_INCREMENT , `</w:t>
-      </w:r>
-      <w:proofErr w:type="spellStart"/>
-      <w:r>
-        <w:t>ID_unique</w:t>
-      </w:r>
-      <w:proofErr w:type="spellEnd"/>
-      <w:r>
-        <w:t>` INT(2) NOT NULL , `</w:t>
-      </w:r>
-      <w:proofErr w:type="spellStart"/>
-      <w:r>
-        <w:t>ID_accomodation_capacity</w:t>
-      </w:r>
-      <w:proofErr w:type="spellEnd"/>
-      <w:r>
-        <w:t>` INT(2) NOT NULL , `</w:t>
-      </w:r>
-      <w:proofErr w:type="spellStart"/>
-      <w:r>
-        <w:t>ID_items</w:t>
-      </w:r>
-      <w:proofErr w:type="spellEnd"/>
-      <w:r>
-        <w:t>` INT(2) NOT NULL , `type` VARCHAR(10) NOT NULL , `niveau` INT(1) NOT NULL , `description` VARCHAR(50) NOT NULL , `</w:t>
-      </w:r>
-      <w:proofErr w:type="spellStart"/>
-      <w:r>
-        <w:t>infrastructure_family</w:t>
-      </w:r>
-      <w:proofErr w:type="spellEnd"/>
-      <w:r>
-        <w:t>` VARCHAR(10) NOT NULL , `prix` INT(3) NOT NULL , `</w:t>
-      </w:r>
-      <w:proofErr w:type="spellStart"/>
-      <w:r>
-        <w:t>ressource_consumption</w:t>
-      </w:r>
-      <w:proofErr w:type="spellEnd"/>
-      <w:r>
-        <w:t>` INT(3) NOT NULL , PRIMARY KEY (`</w:t>
-      </w:r>
-      <w:proofErr w:type="spellStart"/>
-      <w:r>
-        <w:t>ID_infra</w:t>
-      </w:r>
-      <w:proofErr w:type="spellEnd"/>
-      <w:r>
-        <w:t xml:space="preserve">`)) ENGINE = </w:t>
+        <w:t xml:space="preserve">` INT(3) NOT NULL , PRIMARY KEY (`ID`)) ENGINE = </w:t>
       </w:r>
       <w:proofErr w:type="spellStart"/>
       <w:r>
@@ -644,14 +438,29 @@
           <w:i/>
           <w:iCs/>
         </w:rPr>
-        <w:t>, #ID_centre_equestre, #ID_chevaux, #ID_club_hippique, #ID_items, #ID_tache</w:t>
-      </w:r>
-      <w:r>
-        <w:t xml:space="preserve">, money, </w:t>
-      </w:r>
-      <w:proofErr w:type="spellStart"/>
-      <w:r>
-        <w:t>IP_address</w:t>
+        <w:t>, #ID_centre, #ID_chevaux, #ID_club, #ID_items, #ID_tache</w:t>
+      </w:r>
+      <w:r>
+        <w:rPr>
+          <w:i/>
+          <w:iCs/>
+        </w:rPr>
+        <w:t>s</w:t>
+      </w:r>
+      <w:r>
+        <w:t xml:space="preserve">, </w:t>
+      </w:r>
+      <w:proofErr w:type="spellStart"/>
+      <w:r>
+        <w:t>username</w:t>
+      </w:r>
+      <w:proofErr w:type="spellEnd"/>
+      <w:r>
+        <w:t xml:space="preserve">, </w:t>
+      </w:r>
+      <w:proofErr w:type="spellStart"/>
+      <w:r>
+        <w:t>mdp</w:t>
       </w:r>
       <w:proofErr w:type="spellEnd"/>
       <w:r>
@@ -711,20 +520,17 @@
       </w:r>
       <w:proofErr w:type="spellEnd"/>
       <w:r>
-        <w:t>` INT(2) NOT NULL</w:t>
-      </w:r>
+        <w:t>` INT(2) NOT NULL , `</w:t>
+      </w:r>
+      <w:proofErr w:type="spellStart"/>
+      <w:r>
+        <w:t>ID_centre</w:t>
+      </w:r>
+      <w:proofErr w:type="spellEnd"/>
       <w:r>
         <w:t xml:space="preserve"> </w:t>
       </w:r>
       <w:r>
-        <w:t>, `</w:t>
-      </w:r>
-      <w:proofErr w:type="spellStart"/>
-      <w:r>
-        <w:t>ID_centre_equestre</w:t>
-      </w:r>
-      <w:proofErr w:type="spellEnd"/>
-      <w:r>
         <w:t>` INT(2) NOT NULL , `</w:t>
       </w:r>
       <w:proofErr w:type="spellStart"/>
@@ -737,9 +543,12 @@
       </w:r>
       <w:proofErr w:type="spellStart"/>
       <w:r>
-        <w:t>ID_club_hippique</w:t>
-      </w:r>
-      <w:proofErr w:type="spellEnd"/>
+        <w:t>ID_club</w:t>
+      </w:r>
+      <w:proofErr w:type="spellEnd"/>
+      <w:r>
+        <w:t xml:space="preserve"> </w:t>
+      </w:r>
       <w:r>
         <w:t>` INT(2) NOT NULL , `</w:t>
       </w:r>
@@ -755,17 +564,28 @@
       <w:r>
         <w:t>ID_tache</w:t>
       </w:r>
-      <w:proofErr w:type="spellEnd"/>
-      <w:r>
-        <w:t>` INT(2) NOT NULL , `money` INT(3) NOT NULL , `</w:t>
-      </w:r>
-      <w:proofErr w:type="spellStart"/>
-      <w:r>
-        <w:t>IP_address</w:t>
-      </w:r>
-      <w:proofErr w:type="spellEnd"/>
-      <w:r>
-        <w:t>` VARCHAR(15) NOT NULL , `</w:t>
+      <w:r>
+        <w:t>s</w:t>
+      </w:r>
+      <w:proofErr w:type="spellEnd"/>
+      <w:r>
+        <w:t>` INT(2) NOT NULL , `</w:t>
+      </w:r>
+      <w:proofErr w:type="spellStart"/>
+      <w:r>
+        <w:t>username</w:t>
+      </w:r>
+      <w:proofErr w:type="spellEnd"/>
+      <w:r>
+        <w:t>` INT(3) NOT NULL ,  `</w:t>
+      </w:r>
+      <w:proofErr w:type="spellStart"/>
+      <w:r>
+        <w:t>mdp</w:t>
+      </w:r>
+      <w:proofErr w:type="spellEnd"/>
+      <w:r>
+        <w:t>` VARCHAR(50) NOT NULL , `</w:t>
       </w:r>
       <w:proofErr w:type="spellStart"/>
       <w:r>
@@ -781,21 +601,7 @@
       </w:r>
       <w:proofErr w:type="spellEnd"/>
       <w:r>
-        <w:t>` DATETIME NOT NULL , PRIMARY KEY (`</w:t>
-      </w:r>
-      <w:proofErr w:type="spellStart"/>
-      <w:r>
-        <w:t>ID_joueur_compte</w:t>
-      </w:r>
-      <w:proofErr w:type="spellEnd"/>
-      <w:r>
-        <w:t>`</w:t>
-      </w:r>
-      <w:r>
-        <w:t xml:space="preserve">, </w:t>
-      </w:r>
-      <w:r>
-        <w:t>`</w:t>
+        <w:t>` DATETIME NOT NULL , PRIMARY KEY (`ID_joueur_compte`,`</w:t>
       </w:r>
       <w:proofErr w:type="spellStart"/>
       <w:r>
@@ -803,10 +609,7 @@
       </w:r>
       <w:proofErr w:type="spellEnd"/>
       <w:r>
-        <w:t>`</w:t>
-      </w:r>
-      <w:r>
-        <w:t xml:space="preserve">)) ENGINE = </w:t>
+        <w:t xml:space="preserve">`)) ENGINE = </w:t>
       </w:r>
       <w:proofErr w:type="spellStart"/>
       <w:r>
@@ -840,15 +643,7 @@
       </w:r>
       <w:proofErr w:type="spellEnd"/>
       <w:r>
-        <w:t xml:space="preserve"> ,email, </w:t>
-      </w:r>
-      <w:proofErr w:type="spellStart"/>
-      <w:r>
-        <w:t>mdp</w:t>
-      </w:r>
-      <w:proofErr w:type="spellEnd"/>
-      <w:r>
-        <w:t xml:space="preserve">, sexe, </w:t>
+        <w:t xml:space="preserve"> ,email, sexe, </w:t>
       </w:r>
       <w:proofErr w:type="spellStart"/>
       <w:r>
@@ -865,6 +660,17 @@
       <w:proofErr w:type="spellEnd"/>
       <w:r>
         <w:t xml:space="preserve">, </w:t>
+      </w:r>
+      <w:proofErr w:type="spellStart"/>
+      <w:r>
+        <w:t>IP_address</w:t>
+      </w:r>
+      <w:proofErr w:type="spellEnd"/>
+      <w:r>
+        <w:t>,</w:t>
+      </w:r>
+      <w:r>
+        <w:t xml:space="preserve"> </w:t>
       </w:r>
       <w:proofErr w:type="spellStart"/>
       <w:r>
@@ -904,7 +710,7 @@
       </w:r>
       <w:proofErr w:type="spellEnd"/>
       <w:r>
-        <w:t>` INT(2) NOT NULL AUTO_INCREMENT , `nom` VARCHAR(20) NOT NULL , `</w:t>
+        <w:t>` INT(2) NOT NULL AUTO_INCREMENT , `nom` VARCHAR(30) NOT NULL , `</w:t>
       </w:r>
       <w:proofErr w:type="spellStart"/>
       <w:r>
@@ -912,15 +718,7 @@
       </w:r>
       <w:proofErr w:type="spellEnd"/>
       <w:r>
-        <w:t>` VARCHAR(20) NOT NULL , `email` VARCHAR(30) NOT NULL , `</w:t>
-      </w:r>
-      <w:proofErr w:type="spellStart"/>
-      <w:r>
-        <w:t>mdp</w:t>
-      </w:r>
-      <w:proofErr w:type="spellEnd"/>
-      <w:r>
-        <w:t>` VARCHAR(50) NOT NULL , `sexe` ENUM('H','F') NOT NULL , `</w:t>
+        <w:t>` VARCHAR(30) NOT NULL , `email` VARCHAR(50) NOT NULL , `sexe` ENUM('H','F') NOT NULL , `</w:t>
       </w:r>
       <w:proofErr w:type="spellStart"/>
       <w:r>
@@ -936,7 +734,15 @@
       </w:r>
       <w:proofErr w:type="spellEnd"/>
       <w:r>
-        <w:t>` VARCHAR(50) NOT NULL , `</w:t>
+        <w:t>` VARCHAR(50) NOT NULL ,  `</w:t>
+      </w:r>
+      <w:proofErr w:type="spellStart"/>
+      <w:r>
+        <w:t>IP_address</w:t>
+      </w:r>
+      <w:proofErr w:type="spellEnd"/>
+      <w:r>
+        <w:t>` VARCHAR(15) NOT NULL , `</w:t>
       </w:r>
       <w:proofErr w:type="spellStart"/>
       <w:r>
@@ -973,18 +779,22 @@
     </w:p>
     <w:p>
       <w:r>
-        <w:t xml:space="preserve">Chevaux ( </w:t>
-      </w:r>
-      <w:proofErr w:type="spellStart"/>
+        <w:t>Cheva</w:t>
+      </w:r>
+      <w:r>
+        <w:t>l</w:t>
+      </w:r>
+      <w:r>
+        <w:t xml:space="preserve"> ( </w:t>
+      </w:r>
       <w:r>
         <w:rPr>
           <w:b/>
           <w:bCs/>
           <w:u w:val="single"/>
         </w:rPr>
-        <w:t>ID_cheval</w:t>
-      </w:r>
-      <w:proofErr w:type="spellEnd"/>
+        <w:t>ID</w:t>
+      </w:r>
       <w:r>
         <w:t xml:space="preserve">, </w:t>
       </w:r>
@@ -993,16 +803,24 @@
           <w:i/>
           <w:iCs/>
         </w:rPr>
-        <w:t>#ID_etat</w:t>
+        <w:t>#ID_attribut, #ID_etat, #ID_item</w:t>
+      </w:r>
+      <w:r>
+        <w:rPr>
+          <w:i/>
+          <w:iCs/>
+        </w:rPr>
+        <w:t>s</w:t>
       </w:r>
       <w:r>
         <w:t xml:space="preserve">, </w:t>
       </w:r>
-      <w:proofErr w:type="spellStart"/>
-      <w:r>
-        <w:t>name</w:t>
-      </w:r>
-      <w:proofErr w:type="spellEnd"/>
+      <w:r>
+        <w:t>n</w:t>
+      </w:r>
+      <w:r>
+        <w:t>om</w:t>
+      </w:r>
       <w:r>
         <w:t>, race, description )</w:t>
       </w:r>
@@ -1020,15 +838,15 @@
       </w:r>
       <w:proofErr w:type="spellEnd"/>
       <w:r>
-        <w:t>`.`chevaux` ( `</w:t>
-      </w:r>
-      <w:proofErr w:type="spellStart"/>
-      <w:r>
-        <w:t>ID_cheval</w:t>
-      </w:r>
-      <w:proofErr w:type="spellEnd"/>
-      <w:r>
-        <w:t>` INT(2) NOT NULL AUTO_INCREMENT , `</w:t>
+        <w:t>`.`cheval` ( `ID` INT(2) NOT NULL AUTO_INCREMENT , `</w:t>
+      </w:r>
+      <w:proofErr w:type="spellStart"/>
+      <w:r>
+        <w:t>ID_attribut</w:t>
+      </w:r>
+      <w:proofErr w:type="spellEnd"/>
+      <w:r>
+        <w:t>` INT(2) NOT NULL , `</w:t>
       </w:r>
       <w:proofErr w:type="spellStart"/>
       <w:r>
@@ -1036,29 +854,18 @@
       </w:r>
       <w:proofErr w:type="spellEnd"/>
       <w:r>
-        <w:t>` INT(2) NOT NULL , `</w:t>
-      </w:r>
-      <w:proofErr w:type="spellStart"/>
-      <w:r>
-        <w:t>name</w:t>
-      </w:r>
-      <w:proofErr w:type="spellEnd"/>
-      <w:r>
-        <w:t>` VARCHAR(20) NOT NULL , `race` VARCHAR(10) NOT NULL , `description` VARCHAR(50) NOT NULL , PRIMARY KEY (</w:t>
-      </w:r>
-      <w:r>
-        <w:t>`</w:t>
-      </w:r>
-      <w:proofErr w:type="spellStart"/>
-      <w:r>
-        <w:t>ID_cheval</w:t>
-      </w:r>
-      <w:proofErr w:type="spellEnd"/>
-      <w:r>
-        <w:t>`</w:t>
-      </w:r>
-      <w:r>
-        <w:t xml:space="preserve">)) ENGINE = </w:t>
+        <w:t>` INT(2) NOT NULL ,`</w:t>
+      </w:r>
+      <w:proofErr w:type="spellStart"/>
+      <w:r>
+        <w:t>ID_item</w:t>
+      </w:r>
+      <w:r>
+        <w:t>s</w:t>
+      </w:r>
+      <w:proofErr w:type="spellEnd"/>
+      <w:r>
+        <w:t xml:space="preserve">` INT(2) NOT NULL , `nom` VARCHAR(20) NOT NULL , `race` VARCHAR(10) NOT NULL , `description` VARCHAR(50) NOT NULL , PRIMARY KEY (`ID`)) ENGINE = </w:t>
       </w:r>
       <w:proofErr w:type="spellStart"/>
       <w:r>
@@ -1070,21 +877,56 @@
       </w:r>
     </w:p>
     <w:p>
-      <w:r>
-        <w:t xml:space="preserve">Etat( </w:t>
-      </w:r>
-      <w:proofErr w:type="spellStart"/>
+      <w:proofErr w:type="spellStart"/>
+      <w:r>
+        <w:t>Cheval_attribut</w:t>
+      </w:r>
+      <w:proofErr w:type="spellEnd"/>
+      <w:r>
+        <w:t xml:space="preserve"> ( </w:t>
+      </w:r>
       <w:r>
         <w:rPr>
           <w:b/>
           <w:bCs/>
           <w:u w:val="single"/>
         </w:rPr>
-        <w:t>ID_etat</w:t>
-      </w:r>
-      <w:proofErr w:type="spellEnd"/>
-      <w:r>
-        <w:t>, type )</w:t>
+        <w:t>ID</w:t>
+      </w:r>
+      <w:r>
+        <w:t xml:space="preserve">, </w:t>
+      </w:r>
+      <w:proofErr w:type="spellStart"/>
+      <w:r>
+        <w:t>resistance</w:t>
+      </w:r>
+      <w:proofErr w:type="spellEnd"/>
+      <w:r>
+        <w:t xml:space="preserve">, endurance, </w:t>
+      </w:r>
+      <w:proofErr w:type="spellStart"/>
+      <w:r>
+        <w:t>detente</w:t>
+      </w:r>
+      <w:proofErr w:type="spellEnd"/>
+      <w:r>
+        <w:t xml:space="preserve">, vitesse, </w:t>
+      </w:r>
+      <w:proofErr w:type="spellStart"/>
+      <w:r>
+        <w:t>sociabilite</w:t>
+      </w:r>
+      <w:proofErr w:type="spellEnd"/>
+      <w:r>
+        <w:t xml:space="preserve">, intelligence, </w:t>
+      </w:r>
+      <w:proofErr w:type="spellStart"/>
+      <w:r>
+        <w:t>temperament</w:t>
+      </w:r>
+      <w:proofErr w:type="spellEnd"/>
+      <w:r>
+        <w:t xml:space="preserve"> )</w:t>
       </w:r>
     </w:p>
     <w:p>
@@ -1104,41 +946,43 @@
       </w:r>
       <w:proofErr w:type="spellStart"/>
       <w:r>
-        <w:t>etat</w:t>
-      </w:r>
-      <w:proofErr w:type="spellEnd"/>
-      <w:r>
-        <w:t>` ( `</w:t>
-      </w:r>
-      <w:proofErr w:type="spellStart"/>
-      <w:r>
-        <w:t>ID_etat</w:t>
-      </w:r>
-      <w:proofErr w:type="spellEnd"/>
-      <w:r>
-        <w:t xml:space="preserve">` INT(2) NOT NULL AUTO_INCREMENT , </w:t>
-      </w:r>
-      <w:r>
-        <w:t>`type` ENUM('sante', 'moral', 'stress', 'fatigue', 'faim', '</w:t>
-      </w:r>
-      <w:proofErr w:type="spellStart"/>
-      <w:r>
-        <w:t>proprete</w:t>
-      </w:r>
-      <w:proofErr w:type="spellEnd"/>
-      <w:r>
-        <w:t xml:space="preserve">') NOT NULL </w:t>
-      </w:r>
-      <w:r>
-        <w:t xml:space="preserve"> , PRIMARY KEY (`</w:t>
-      </w:r>
-      <w:proofErr w:type="spellStart"/>
-      <w:r>
-        <w:t>ID_etat</w:t>
-      </w:r>
-      <w:proofErr w:type="spellEnd"/>
-      <w:r>
-        <w:t xml:space="preserve">`)) ENGINE = </w:t>
+        <w:t>cheval_attribut</w:t>
+      </w:r>
+      <w:proofErr w:type="spellEnd"/>
+      <w:r>
+        <w:t>` (`ID` INT(2) NOT NULL AUTO_INCREMENT , `</w:t>
+      </w:r>
+      <w:proofErr w:type="spellStart"/>
+      <w:r>
+        <w:t>resistance</w:t>
+      </w:r>
+      <w:proofErr w:type="spellEnd"/>
+      <w:r>
+        <w:t>` INT(1) NOT NULL , `endurance` INT(1) NOT NULL , `</w:t>
+      </w:r>
+      <w:proofErr w:type="spellStart"/>
+      <w:r>
+        <w:t>detente</w:t>
+      </w:r>
+      <w:proofErr w:type="spellEnd"/>
+      <w:r>
+        <w:t>` INT(1) NOT NULL , `vitesse` INT(1) NOT NULL , `</w:t>
+      </w:r>
+      <w:proofErr w:type="spellStart"/>
+      <w:r>
+        <w:t>sociabilite</w:t>
+      </w:r>
+      <w:proofErr w:type="spellEnd"/>
+      <w:r>
+        <w:t>` INT(1) NOT NULL , `intelligence` INT(1) NOT NULL , `</w:t>
+      </w:r>
+      <w:proofErr w:type="spellStart"/>
+      <w:r>
+        <w:t>temperament</w:t>
+      </w:r>
+      <w:proofErr w:type="spellEnd"/>
+      <w:r>
+        <w:t xml:space="preserve">` INT(1) NOT NULL , PRIMARY KEY (`ID`)) ENGINE = </w:t>
       </w:r>
       <w:proofErr w:type="spellStart"/>
       <w:r>
@@ -1146,42 +990,113 @@
       </w:r>
       <w:proofErr w:type="spellEnd"/>
       <w:r>
+        <w:t xml:space="preserve">;) ENGINE = </w:t>
+      </w:r>
+      <w:proofErr w:type="spellStart"/>
+      <w:r>
+        <w:t>InnoDB</w:t>
+      </w:r>
+      <w:proofErr w:type="spellEnd"/>
+      <w:r>
         <w:t>;</w:t>
       </w:r>
     </w:p>
     <w:p>
       <w:r>
         <w:lastRenderedPageBreak/>
-        <w:t xml:space="preserve">Banque( </w:t>
-      </w:r>
-      <w:proofErr w:type="spellStart"/>
+        <w:t xml:space="preserve">Etat( </w:t>
+      </w:r>
       <w:r>
         <w:rPr>
           <w:b/>
           <w:bCs/>
           <w:u w:val="single"/>
         </w:rPr>
-        <w:t>ID_unique</w:t>
-      </w:r>
-      <w:proofErr w:type="spellEnd"/>
+        <w:t>ID</w:t>
+      </w:r>
+      <w:r>
+        <w:t xml:space="preserve">, </w:t>
+      </w:r>
+      <w:r>
+        <w:t xml:space="preserve">sante, moral, stress, fatigue, faim, </w:t>
+      </w:r>
+      <w:proofErr w:type="spellStart"/>
+      <w:r>
+        <w:t>proprete</w:t>
+      </w:r>
+      <w:proofErr w:type="spellEnd"/>
+      <w:r>
+        <w:t xml:space="preserve"> )</w:t>
+      </w:r>
+    </w:p>
+    <w:p>
+      <w:pPr>
+        <w:pStyle w:val="Encadr"/>
+      </w:pPr>
+      <w:r>
+        <w:t>CREATE TABLE `horse_</w:t>
+      </w:r>
+      <w:proofErr w:type="spellStart"/>
+      <w:r>
+        <w:t>sim</w:t>
+      </w:r>
+      <w:proofErr w:type="spellEnd"/>
+      <w:r>
+        <w:t>`.`</w:t>
+      </w:r>
+      <w:proofErr w:type="spellStart"/>
+      <w:r>
+        <w:t>etat</w:t>
+      </w:r>
+      <w:proofErr w:type="spellEnd"/>
+      <w:r>
+        <w:t>` ( `ID` INT(2) NOT NULL AUTO_INCREMENT , `sante` TINYINT(1) NOT NULL , `moral` TINYINT(1) NOT NULL , `stress` TINYINT(1) NOT NULL ,  `fatigue` TINYINT(1) NOT NULL ,  `faim` TINYINT(1) NOT NULL,  `</w:t>
+      </w:r>
+      <w:proofErr w:type="spellStart"/>
+      <w:r>
+        <w:t>proprete</w:t>
+      </w:r>
+      <w:proofErr w:type="spellEnd"/>
+      <w:r>
+        <w:t xml:space="preserve">` TINYINT(1) NOT NULL , PRIMARY KEY (`ID`)) ENGINE = </w:t>
+      </w:r>
+      <w:proofErr w:type="spellStart"/>
+      <w:r>
+        <w:t>InnoDB</w:t>
+      </w:r>
+      <w:proofErr w:type="spellEnd"/>
+      <w:r>
+        <w:t>;</w:t>
+      </w:r>
+    </w:p>
+    <w:p>
+      <w:proofErr w:type="spellStart"/>
+      <w:r>
+        <w:t>Banque</w:t>
+      </w:r>
+      <w:r>
+        <w:t>_compte</w:t>
+      </w:r>
+      <w:proofErr w:type="spellEnd"/>
+      <w:r>
+        <w:t>(</w:t>
+      </w:r>
       <w:r>
         <w:rPr>
           <w:b/>
           <w:bCs/>
           <w:u w:val="single"/>
         </w:rPr>
-        <w:t xml:space="preserve">, </w:t>
-      </w:r>
-      <w:proofErr w:type="spellStart"/>
+        <w:t xml:space="preserve"> </w:t>
+      </w:r>
       <w:r>
         <w:rPr>
           <w:b/>
           <w:bCs/>
           <w:u w:val="single"/>
         </w:rPr>
-        <w:t>ID_banque</w:t>
-      </w:r>
-      <w:proofErr w:type="spellEnd"/>
+        <w:t>ID</w:t>
+      </w:r>
       <w:r>
         <w:t xml:space="preserve">, </w:t>
       </w:r>
@@ -1193,15 +1108,21 @@
         <w:t>#ID_joueur</w:t>
       </w:r>
       <w:r>
-        <w:t xml:space="preserve">, montant, </w:t>
-      </w:r>
-      <w:proofErr w:type="spellStart"/>
-      <w:r>
-        <w:t>last_connexion</w:t>
-      </w:r>
-      <w:proofErr w:type="spellEnd"/>
-      <w:r>
-        <w:t xml:space="preserve"> )</w:t>
+        <w:t xml:space="preserve">, </w:t>
+      </w:r>
+      <w:proofErr w:type="spellStart"/>
+      <w:r>
+        <w:t>montant</w:t>
+      </w:r>
+      <w:r>
+        <w:t>_compte</w:t>
+      </w:r>
+      <w:proofErr w:type="spellEnd"/>
+      <w:r>
+        <w:t xml:space="preserve"> </w:t>
+      </w:r>
+      <w:r>
+        <w:t>)</w:t>
       </w:r>
     </w:p>
     <w:p>
@@ -1217,23 +1138,15 @@
       </w:r>
       <w:proofErr w:type="spellEnd"/>
       <w:r>
-        <w:t>`.`banque` ( `</w:t>
-      </w:r>
-      <w:proofErr w:type="spellStart"/>
-      <w:r>
-        <w:t>ID_banque</w:t>
-      </w:r>
-      <w:proofErr w:type="spellEnd"/>
-      <w:r>
-        <w:t>` INT(2) NOT NULL AUTO_INCREMENT , `</w:t>
-      </w:r>
-      <w:proofErr w:type="spellStart"/>
-      <w:r>
-        <w:t>ID_unique</w:t>
-      </w:r>
-      <w:proofErr w:type="spellEnd"/>
-      <w:r>
-        <w:t>` INT(2) NOT NULL , `</w:t>
+        <w:t>`.`</w:t>
+      </w:r>
+      <w:proofErr w:type="spellStart"/>
+      <w:r>
+        <w:t>banque_compte</w:t>
+      </w:r>
+      <w:proofErr w:type="spellEnd"/>
+      <w:r>
+        <w:t>` ( `ID` INT(2) NOT NULL AUTO_INCREMENT , `</w:t>
       </w:r>
       <w:proofErr w:type="spellStart"/>
       <w:r>
@@ -1241,49 +1154,21 @@
       </w:r>
       <w:proofErr w:type="spellEnd"/>
       <w:r>
-        <w:t>` INT(2) NOT NULL , `montant` INT(5) NOT NULL , `</w:t>
-      </w:r>
-      <w:proofErr w:type="spellStart"/>
-      <w:r>
-        <w:t>last_connexion</w:t>
-      </w:r>
-      <w:proofErr w:type="spellEnd"/>
-      <w:r>
-        <w:t>` DATETIME NOT NULL ,</w:t>
+        <w:t>` INT(2) NOT NULL ,</w:t>
       </w:r>
       <w:r>
         <w:t xml:space="preserve"> </w:t>
       </w:r>
       <w:r>
-        <w:t>PRIMARY KEY (</w:t>
-      </w:r>
-      <w:r>
         <w:t>`</w:t>
       </w:r>
       <w:proofErr w:type="spellStart"/>
       <w:r>
-        <w:t>ID_banque</w:t>
-      </w:r>
-      <w:proofErr w:type="spellEnd"/>
-      <w:r>
-        <w:t>`</w:t>
-      </w:r>
-      <w:r>
-        <w:t xml:space="preserve">, </w:t>
-      </w:r>
-      <w:r>
-        <w:t>`</w:t>
-      </w:r>
-      <w:proofErr w:type="spellStart"/>
-      <w:r>
-        <w:t>ID_unique</w:t>
-      </w:r>
-      <w:proofErr w:type="spellEnd"/>
-      <w:r>
-        <w:t>`</w:t>
-      </w:r>
-      <w:r>
-        <w:t xml:space="preserve">)) ENGINE = </w:t>
+        <w:t>montant_compte</w:t>
+      </w:r>
+      <w:proofErr w:type="spellEnd"/>
+      <w:r>
+        <w:t xml:space="preserve">` INT(5) NOT NULL , PRIMARY KEY (`ID`)) ENGINE = </w:t>
       </w:r>
       <w:proofErr w:type="spellStart"/>
       <w:r>
@@ -1307,52 +1192,141 @@
       </w:r>
       <w:proofErr w:type="spellEnd"/>
       <w:r>
-        <w:t xml:space="preserve">( </w:t>
-      </w:r>
-      <w:proofErr w:type="spellStart"/>
+        <w:t>(</w:t>
+      </w:r>
       <w:r>
         <w:rPr>
           <w:b/>
           <w:bCs/>
           <w:u w:val="single"/>
         </w:rPr>
-        <w:t>ID_unique</w:t>
-      </w:r>
-      <w:proofErr w:type="spellEnd"/>
+        <w:t xml:space="preserve"> </w:t>
+      </w:r>
       <w:r>
         <w:rPr>
           <w:b/>
           <w:bCs/>
           <w:u w:val="single"/>
         </w:rPr>
+        <w:t>ID</w:t>
+      </w:r>
+      <w:r>
         <w:t xml:space="preserve">, </w:t>
       </w:r>
-      <w:proofErr w:type="spellStart"/>
+      <w:r>
+        <w:rPr>
+          <w:i/>
+          <w:iCs/>
+        </w:rPr>
+        <w:t>#ID_banque, #ID_joueur</w:t>
+      </w:r>
+      <w:r>
+        <w:t xml:space="preserve">, </w:t>
+      </w:r>
+      <w:proofErr w:type="spellStart"/>
+      <w:r>
+        <w:t>operation_effetuee</w:t>
+      </w:r>
+      <w:proofErr w:type="spellEnd"/>
+      <w:r>
+        <w:t xml:space="preserve">, montant, </w:t>
+      </w:r>
+      <w:proofErr w:type="spellStart"/>
+      <w:r>
+        <w:t>last_connexion</w:t>
+      </w:r>
+      <w:proofErr w:type="spellEnd"/>
+      <w:r>
+        <w:t xml:space="preserve"> )</w:t>
+      </w:r>
+    </w:p>
+    <w:p>
+      <w:pPr>
+        <w:pStyle w:val="Encadr"/>
+      </w:pPr>
+      <w:r>
+        <w:t>CREATE TABLE `horse_</w:t>
+      </w:r>
+      <w:proofErr w:type="spellStart"/>
+      <w:r>
+        <w:t>sim</w:t>
+      </w:r>
+      <w:proofErr w:type="spellEnd"/>
+      <w:r>
+        <w:t>`.`</w:t>
+      </w:r>
+      <w:proofErr w:type="spellStart"/>
+      <w:r>
+        <w:t>historiquebanquaire</w:t>
+      </w:r>
+      <w:proofErr w:type="spellEnd"/>
+      <w:r>
+        <w:t>` ( `ID` INT(2) NOT NULL AUTO_INCREMENT , `</w:t>
+      </w:r>
+      <w:proofErr w:type="spellStart"/>
+      <w:r>
+        <w:t>ID_banque_compte</w:t>
+      </w:r>
+      <w:proofErr w:type="spellEnd"/>
+      <w:r>
+        <w:t>` INT(2) NOT NULL , `</w:t>
+      </w:r>
+      <w:proofErr w:type="spellStart"/>
+      <w:r>
+        <w:t>operation_effetuee</w:t>
+      </w:r>
+      <w:proofErr w:type="spellEnd"/>
+      <w:r>
+        <w:t>` VARCHAR(10) NOT NULL , `montant` INT(5) NOT NULL , `</w:t>
+      </w:r>
+      <w:proofErr w:type="spellStart"/>
+      <w:r>
+        <w:t>last_connexion</w:t>
+      </w:r>
+      <w:proofErr w:type="spellEnd"/>
+      <w:r>
+        <w:t xml:space="preserve">` DATETIME NOT NULL , PRIMARY KEY (`ID`)) ENGINE = </w:t>
+      </w:r>
+      <w:proofErr w:type="spellStart"/>
+      <w:r>
+        <w:t>InnoDB</w:t>
+      </w:r>
+      <w:proofErr w:type="spellEnd"/>
+      <w:r>
+        <w:t>;</w:t>
+      </w:r>
+    </w:p>
+    <w:p>
+      <w:proofErr w:type="spellStart"/>
+      <w:r>
+        <w:t>Tache_auto</w:t>
+      </w:r>
+      <w:proofErr w:type="spellEnd"/>
+      <w:r>
+        <w:t>(</w:t>
+      </w:r>
       <w:r>
         <w:rPr>
           <w:b/>
           <w:bCs/>
           <w:u w:val="single"/>
         </w:rPr>
-        <w:t>ID_historiqueBanquaire</w:t>
-      </w:r>
-      <w:proofErr w:type="spellEnd"/>
-      <w:r>
-        <w:t xml:space="preserve">, </w:t>
-      </w:r>
-      <w:r>
-        <w:rPr>
-          <w:i/>
-          <w:iCs/>
-        </w:rPr>
-        <w:t>#ID_banque, #ID_joueur</w:t>
-      </w:r>
-      <w:r>
-        <w:t xml:space="preserve">, </w:t>
-      </w:r>
-      <w:proofErr w:type="spellStart"/>
-      <w:r>
-        <w:t>operation_effetuee</w:t>
+        <w:t xml:space="preserve"> </w:t>
+      </w:r>
+      <w:r>
+        <w:rPr>
+          <w:b/>
+          <w:bCs/>
+          <w:u w:val="single"/>
+        </w:rPr>
+        <w:t>ID</w:t>
+      </w:r>
+      <w:r>
+        <w:t xml:space="preserve">, action, </w:t>
+      </w:r>
+      <w:proofErr w:type="spellStart"/>
+      <w:r>
+        <w:t>frequence</w:t>
       </w:r>
       <w:proofErr w:type="spellEnd"/>
       <w:r>
@@ -1376,79 +1350,19 @@
       </w:r>
       <w:proofErr w:type="spellStart"/>
       <w:r>
-        <w:t>historiquebanquaire</w:t>
-      </w:r>
-      <w:proofErr w:type="spellEnd"/>
-      <w:r>
-        <w:t>` ( `</w:t>
-      </w:r>
-      <w:proofErr w:type="spellStart"/>
-      <w:r>
-        <w:t>ID_historiqueBanquaire</w:t>
-      </w:r>
-      <w:proofErr w:type="spellEnd"/>
-      <w:r>
-        <w:t>` INT(2) NOT NULL AUTO_INCREMENT , `</w:t>
-      </w:r>
-      <w:proofErr w:type="spellStart"/>
-      <w:r>
-        <w:t>ID_unique</w:t>
-      </w:r>
-      <w:proofErr w:type="spellEnd"/>
-      <w:r>
-        <w:t>` INT(2) NOT NULL , `</w:t>
-      </w:r>
-      <w:proofErr w:type="spellStart"/>
-      <w:r>
-        <w:t>ID_banque</w:t>
-      </w:r>
-      <w:proofErr w:type="spellEnd"/>
-      <w:r>
-        <w:t>` INT(2) NOT NULL , `</w:t>
-      </w:r>
-      <w:proofErr w:type="spellStart"/>
-      <w:r>
-        <w:t>ID_joueur</w:t>
-      </w:r>
-      <w:proofErr w:type="spellEnd"/>
-      <w:r>
-        <w:t>` INT(2) NOT NULL , `</w:t>
-      </w:r>
-      <w:proofErr w:type="spellStart"/>
-      <w:r>
-        <w:t>operation_effetuee</w:t>
-      </w:r>
-      <w:proofErr w:type="spellEnd"/>
-      <w:r>
-        <w:t>` VARCHAR(10) NOT NULL , PRIMARY KEY (</w:t>
-      </w:r>
-      <w:r>
-        <w:t>`</w:t>
-      </w:r>
-      <w:proofErr w:type="spellStart"/>
-      <w:r>
-        <w:t>ID_historiqueBanquaire</w:t>
-      </w:r>
-      <w:proofErr w:type="spellEnd"/>
-      <w:r>
-        <w:t>`</w:t>
-      </w:r>
-      <w:r>
-        <w:t xml:space="preserve"> , </w:t>
-      </w:r>
-      <w:r>
-        <w:t>`</w:t>
-      </w:r>
-      <w:proofErr w:type="spellStart"/>
-      <w:r>
-        <w:t>ID_unique</w:t>
-      </w:r>
-      <w:proofErr w:type="spellEnd"/>
-      <w:r>
-        <w:t>`</w:t>
-      </w:r>
-      <w:r>
-        <w:t xml:space="preserve">)) ENGINE = </w:t>
+        <w:t>tache_auto</w:t>
+      </w:r>
+      <w:proofErr w:type="spellEnd"/>
+      <w:r>
+        <w:t>` ( `ID` INT(2) NOT NULL AUTO_INCREMENT , `action` VARCHAR(30) NOT NULL , `</w:t>
+      </w:r>
+      <w:proofErr w:type="spellStart"/>
+      <w:r>
+        <w:t>frequence</w:t>
+      </w:r>
+      <w:proofErr w:type="spellEnd"/>
+      <w:r>
+        <w:t xml:space="preserve">` VARCHAR(10) NOT NULL , PRIMARY KEY (`ID`)) ENGINE = </w:t>
       </w:r>
       <w:proofErr w:type="spellStart"/>
       <w:r>
@@ -1460,52 +1374,205 @@
       </w:r>
     </w:p>
     <w:p>
-      <w:proofErr w:type="spellStart"/>
-      <w:r>
-        <w:t>Tache_auto</w:t>
-      </w:r>
-      <w:proofErr w:type="spellEnd"/>
-      <w:r>
-        <w:t xml:space="preserve">( </w:t>
-      </w:r>
-      <w:proofErr w:type="spellStart"/>
+      <w:r>
+        <w:t xml:space="preserve">Journal( </w:t>
+      </w:r>
       <w:r>
         <w:rPr>
           <w:b/>
           <w:bCs/>
           <w:u w:val="single"/>
         </w:rPr>
-        <w:t>ID_unique</w:t>
-      </w:r>
-      <w:proofErr w:type="spellEnd"/>
+        <w:t>ID</w:t>
+      </w:r>
+      <w:r>
+        <w:t xml:space="preserve">, </w:t>
+      </w:r>
+      <w:r>
+        <w:rPr>
+          <w:i/>
+          <w:iCs/>
+        </w:rPr>
+        <w:t>#ID_joueur, #ID_article</w:t>
+      </w:r>
+      <w:r>
+        <w:t>, date, agenda</w:t>
+      </w:r>
+      <w:r>
+        <w:t xml:space="preserve">, </w:t>
+      </w:r>
+      <w:proofErr w:type="spellStart"/>
+      <w:r>
+        <w:t>top_events</w:t>
+      </w:r>
+      <w:proofErr w:type="spellEnd"/>
+      <w:r>
+        <w:t xml:space="preserve"> )</w:t>
+      </w:r>
+    </w:p>
+    <w:p>
+      <w:pPr>
+        <w:pStyle w:val="Encadr"/>
+      </w:pPr>
+      <w:r>
+        <w:t>CREATE TABLE `horse_</w:t>
+      </w:r>
+      <w:proofErr w:type="spellStart"/>
+      <w:r>
+        <w:t>sim</w:t>
+      </w:r>
+      <w:proofErr w:type="spellEnd"/>
+      <w:r>
+        <w:t>`.`journal` ( `ID` INT(2) NOT NULL AUTO_INCREMENT , `</w:t>
+      </w:r>
+      <w:proofErr w:type="spellStart"/>
+      <w:r>
+        <w:t>ID_joueur</w:t>
+      </w:r>
+      <w:proofErr w:type="spellEnd"/>
+      <w:r>
+        <w:t>` INT(2) NOT NULL , `</w:t>
+      </w:r>
+      <w:proofErr w:type="spellStart"/>
+      <w:r>
+        <w:t>ID_article</w:t>
+      </w:r>
+      <w:proofErr w:type="spellEnd"/>
+      <w:r>
+        <w:t>` INT(2) NOT NULL , `date` TIMESTAMP NOT NULL , `agenda` VARCHAR(45) NOT NULL , `</w:t>
+      </w:r>
+      <w:proofErr w:type="spellStart"/>
+      <w:r>
+        <w:t>top_events</w:t>
+      </w:r>
+      <w:proofErr w:type="spellEnd"/>
+      <w:r>
+        <w:t xml:space="preserve">` VARCHAR(45) NOT NULL , PRIMARY KEY (`ID`)) ENGINE = </w:t>
+      </w:r>
+      <w:proofErr w:type="spellStart"/>
+      <w:r>
+        <w:t>InnoDB</w:t>
+      </w:r>
+      <w:proofErr w:type="spellEnd"/>
+      <w:r>
+        <w:t>;</w:t>
+      </w:r>
+    </w:p>
+    <w:p>
+      <w:r>
+        <w:t xml:space="preserve">Article( </w:t>
+      </w:r>
       <w:r>
         <w:rPr>
           <w:b/>
           <w:bCs/>
           <w:u w:val="single"/>
         </w:rPr>
+        <w:t>ID</w:t>
+      </w:r>
+      <w:r>
         <w:t xml:space="preserve">, </w:t>
       </w:r>
       <w:proofErr w:type="spellStart"/>
+      <w:r>
+        <w:t>title</w:t>
+      </w:r>
+      <w:proofErr w:type="spellEnd"/>
+      <w:r>
+        <w:t xml:space="preserve">, </w:t>
+      </w:r>
+      <w:proofErr w:type="spellStart"/>
+      <w:r>
+        <w:t>text</w:t>
+      </w:r>
+      <w:proofErr w:type="spellEnd"/>
+      <w:r>
+        <w:t xml:space="preserve">, image, </w:t>
+      </w:r>
+      <w:proofErr w:type="spellStart"/>
+      <w:r>
+        <w:t>categor</w:t>
+      </w:r>
+      <w:r>
+        <w:t>y</w:t>
+      </w:r>
+      <w:proofErr w:type="spellEnd"/>
+      <w:r>
+        <w:t xml:space="preserve"> )</w:t>
+      </w:r>
+    </w:p>
+    <w:p>
+      <w:pPr>
+        <w:pStyle w:val="Encadr"/>
+      </w:pPr>
+      <w:r>
+        <w:t>CREATE TABLE `horse_</w:t>
+      </w:r>
+      <w:proofErr w:type="spellStart"/>
+      <w:r>
+        <w:t>sim</w:t>
+      </w:r>
+      <w:proofErr w:type="spellEnd"/>
+      <w:r>
+        <w:t>`.`article` ( `ID` INT(2) NOT NULL AUTO_INCREMENT , `</w:t>
+      </w:r>
+      <w:proofErr w:type="spellStart"/>
+      <w:r>
+        <w:t>title</w:t>
+      </w:r>
+      <w:proofErr w:type="spellEnd"/>
+      <w:r>
+        <w:t>` VARCHAR(20) NOT NULL , `</w:t>
+      </w:r>
+      <w:proofErr w:type="spellStart"/>
+      <w:r>
+        <w:t>text</w:t>
+      </w:r>
+      <w:proofErr w:type="spellEnd"/>
+      <w:r>
+        <w:t>` VARCHAR(50) NOT NULL , `image` VARCHAR(40) NOT NULL , `</w:t>
+      </w:r>
+      <w:proofErr w:type="spellStart"/>
+      <w:r>
+        <w:t>category</w:t>
+      </w:r>
+      <w:proofErr w:type="spellEnd"/>
+      <w:r>
+        <w:t xml:space="preserve">` VARCHAR(10) NOT NULL , PRIMARY KEY (`ID`)) ENGINE = </w:t>
+      </w:r>
+      <w:proofErr w:type="spellStart"/>
+      <w:r>
+        <w:t>InnoDB</w:t>
+      </w:r>
+      <w:proofErr w:type="spellEnd"/>
+      <w:r>
+        <w:t>;</w:t>
+      </w:r>
+    </w:p>
+    <w:p>
+      <w:r>
+        <w:t xml:space="preserve">Item( </w:t>
+      </w:r>
       <w:r>
         <w:rPr>
           <w:b/>
           <w:bCs/>
           <w:u w:val="single"/>
         </w:rPr>
-        <w:t>ID_auto</w:t>
-      </w:r>
-      <w:proofErr w:type="spellEnd"/>
-      <w:r>
-        <w:t xml:space="preserve">, action, </w:t>
-      </w:r>
-      <w:proofErr w:type="spellStart"/>
-      <w:r>
-        <w:t>frequence</w:t>
-      </w:r>
-      <w:proofErr w:type="spellEnd"/>
-      <w:r>
-        <w:t xml:space="preserve"> )</w:t>
+        <w:t>ID</w:t>
+      </w:r>
+      <w:r>
+        <w:t xml:space="preserve">, </w:t>
+      </w:r>
+      <w:r>
+        <w:rPr>
+          <w:i/>
+          <w:iCs/>
+        </w:rPr>
+        <w:t>#ID_niveau, #ID_famille</w:t>
+      </w:r>
+      <w:r>
+        <w:t>, type, description, prix )</w:t>
       </w:r>
     </w:p>
     <w:p>
@@ -1521,66 +1588,34 @@
       </w:r>
       <w:proofErr w:type="spellEnd"/>
       <w:r>
-        <w:t>`.`</w:t>
-      </w:r>
-      <w:proofErr w:type="spellStart"/>
-      <w:r>
-        <w:t>tache_auto</w:t>
-      </w:r>
-      <w:proofErr w:type="spellEnd"/>
-      <w:r>
-        <w:t>` ( `</w:t>
-      </w:r>
-      <w:proofErr w:type="spellStart"/>
-      <w:r>
-        <w:t>ID_auto</w:t>
-      </w:r>
-      <w:proofErr w:type="spellEnd"/>
-      <w:r>
-        <w:t>` INT(2) NOT NULL AUTO_INCREMENT , `</w:t>
-      </w:r>
-      <w:proofErr w:type="spellStart"/>
-      <w:r>
-        <w:t>ID_unique</w:t>
-      </w:r>
-      <w:proofErr w:type="spellEnd"/>
-      <w:r>
-        <w:t>` INT(2) NOT NULL , `action` VARCHAR(30) NOT NULL , `</w:t>
-      </w:r>
-      <w:proofErr w:type="spellStart"/>
-      <w:r>
-        <w:t>frequence</w:t>
-      </w:r>
-      <w:proofErr w:type="spellEnd"/>
-      <w:r>
-        <w:t>` VARCHAR(10) NOT NULL , PRIMARY KEY (</w:t>
+        <w:t>`.`item` ( `ID` INT(2) NOT NULL AUTO_INCREMENT , `</w:t>
+      </w:r>
+      <w:proofErr w:type="spellStart"/>
+      <w:r>
+        <w:t>ID_niveau</w:t>
+      </w:r>
+      <w:proofErr w:type="spellEnd"/>
+      <w:r>
+        <w:t>` INT(2) NOT NULL , `</w:t>
+      </w:r>
+      <w:proofErr w:type="spellStart"/>
+      <w:r>
+        <w:t>ID_famille</w:t>
+      </w:r>
+      <w:proofErr w:type="spellEnd"/>
+      <w:r>
+        <w:t>` INT(2) NOT NULL , `type` VARCHAR(20) NOT NULL , `description` VARCHAR(45) NOT NULL , `prix` INT(3) NOT NULL , PRIMARY KEY (</w:t>
       </w:r>
       <w:r>
         <w:t>`</w:t>
       </w:r>
-      <w:proofErr w:type="spellStart"/>
-      <w:r>
-        <w:t>ID_auto</w:t>
-      </w:r>
-      <w:proofErr w:type="spellEnd"/>
+      <w:r>
+        <w:t>ID</w:t>
+      </w:r>
       <w:r>
         <w:t>`</w:t>
       </w:r>
       <w:r>
-        <w:t xml:space="preserve">, </w:t>
-      </w:r>
-      <w:r>
-        <w:t>`</w:t>
-      </w:r>
-      <w:proofErr w:type="spellStart"/>
-      <w:r>
-        <w:t>ID_unique</w:t>
-      </w:r>
-      <w:proofErr w:type="spellEnd"/>
-      <w:r>
-        <w:t>`</w:t>
-      </w:r>
-      <w:r>
         <w:t xml:space="preserve">)) ENGINE = </w:t>
       </w:r>
       <w:proofErr w:type="spellStart"/>
@@ -1593,42 +1628,24 @@
       </w:r>
     </w:p>
     <w:p>
-      <w:r>
-        <w:t xml:space="preserve">Journal( </w:t>
-      </w:r>
-      <w:proofErr w:type="spellStart"/>
+      <w:proofErr w:type="spellStart"/>
+      <w:r>
+        <w:t>Famille_Item</w:t>
+      </w:r>
+      <w:proofErr w:type="spellEnd"/>
+      <w:r>
+        <w:t xml:space="preserve">( </w:t>
+      </w:r>
       <w:r>
         <w:rPr>
           <w:b/>
           <w:bCs/>
           <w:u w:val="single"/>
         </w:rPr>
-        <w:t>ID_journal</w:t>
-      </w:r>
-      <w:proofErr w:type="spellEnd"/>
-      <w:r>
-        <w:t xml:space="preserve">, </w:t>
-      </w:r>
-      <w:r>
-        <w:rPr>
-          <w:i/>
-          <w:iCs/>
-        </w:rPr>
-        <w:t>#ID_joueur, #ID_article</w:t>
-      </w:r>
-      <w:r>
-        <w:t>, date, agenda</w:t>
-      </w:r>
-      <w:r>
-        <w:t xml:space="preserve">, </w:t>
-      </w:r>
-      <w:proofErr w:type="spellStart"/>
-      <w:r>
-        <w:t>top_events</w:t>
-      </w:r>
-      <w:proofErr w:type="spellEnd"/>
-      <w:r>
-        <w:t xml:space="preserve"> )</w:t>
+        <w:t>ID</w:t>
+      </w:r>
+      <w:r>
+        <w:t>, nom )</w:t>
       </w:r>
     </w:p>
     <w:p>
@@ -1644,48 +1661,22 @@
       </w:r>
       <w:proofErr w:type="spellEnd"/>
       <w:r>
-        <w:t>`.`journal` ( `</w:t>
-      </w:r>
-      <w:proofErr w:type="spellStart"/>
-      <w:r>
-        <w:t>ID_journal</w:t>
-      </w:r>
-      <w:proofErr w:type="spellEnd"/>
-      <w:r>
-        <w:t>` INT(2) NOT NULL AUTO_INCREMENT , `</w:t>
-      </w:r>
-      <w:proofErr w:type="spellStart"/>
-      <w:r>
-        <w:t>ID_joueur</w:t>
-      </w:r>
-      <w:proofErr w:type="spellEnd"/>
-      <w:r>
-        <w:t>` INT(2) NOT NULL , `</w:t>
-      </w:r>
-      <w:proofErr w:type="spellStart"/>
-      <w:r>
-        <w:t>ID_article</w:t>
-      </w:r>
-      <w:proofErr w:type="spellEnd"/>
-      <w:r>
-        <w:t>` INT(2) NOT NULL , `date` TIMESTAMP NOT NULL , `agenda` VARCHAR(45) NOT NULL , `</w:t>
-      </w:r>
-      <w:proofErr w:type="spellStart"/>
-      <w:r>
-        <w:t>top_events</w:t>
-      </w:r>
-      <w:proofErr w:type="spellEnd"/>
-      <w:r>
-        <w:t>` VARCHAR(45) NOT NULL , PRIMARY KEY (</w:t>
+        <w:t>`.`</w:t>
+      </w:r>
+      <w:proofErr w:type="spellStart"/>
+      <w:r>
+        <w:t>famille_item</w:t>
+      </w:r>
+      <w:proofErr w:type="spellEnd"/>
+      <w:r>
+        <w:t>` ( `ID` INT(2) NOT NULL AUTO_INCREMENT , `nom` VARCHAR(20) NOT NULL , PRIMARY KEY (</w:t>
       </w:r>
       <w:r>
         <w:t>`</w:t>
       </w:r>
-      <w:proofErr w:type="spellStart"/>
-      <w:r>
-        <w:t>ID_journal</w:t>
-      </w:r>
-      <w:proofErr w:type="spellEnd"/>
+      <w:r>
+        <w:t>ID</w:t>
+      </w:r>
       <w:r>
         <w:t>`</w:t>
       </w:r>
@@ -1703,43 +1694,22 @@
     </w:p>
     <w:p>
       <w:r>
-        <w:t xml:space="preserve">Article( </w:t>
-      </w:r>
-      <w:proofErr w:type="spellStart"/>
+        <w:t xml:space="preserve">Niveau( </w:t>
+      </w:r>
       <w:r>
         <w:rPr>
           <w:b/>
           <w:bCs/>
           <w:u w:val="single"/>
         </w:rPr>
-        <w:t>ID_article</w:t>
-      </w:r>
-      <w:proofErr w:type="spellEnd"/>
+        <w:t>ID</w:t>
+      </w:r>
       <w:r>
         <w:t xml:space="preserve">, </w:t>
       </w:r>
       <w:proofErr w:type="spellStart"/>
       <w:r>
-        <w:t>title</w:t>
-      </w:r>
-      <w:proofErr w:type="spellEnd"/>
-      <w:r>
-        <w:t xml:space="preserve">, </w:t>
-      </w:r>
-      <w:proofErr w:type="spellStart"/>
-      <w:r>
-        <w:t>text</w:t>
-      </w:r>
-      <w:proofErr w:type="spellEnd"/>
-      <w:r>
-        <w:t xml:space="preserve">, image, </w:t>
-      </w:r>
-      <w:proofErr w:type="spellStart"/>
-      <w:r>
-        <w:t>categor</w:t>
-      </w:r>
-      <w:r>
-        <w:t>y</w:t>
+        <w:t>rarete</w:t>
       </w:r>
       <w:proofErr w:type="spellEnd"/>
       <w:r>
@@ -1759,48 +1729,22 @@
       </w:r>
       <w:proofErr w:type="spellEnd"/>
       <w:r>
-        <w:t>`.`article` ( `</w:t>
-      </w:r>
-      <w:proofErr w:type="spellStart"/>
-      <w:r>
-        <w:t>ID_article</w:t>
-      </w:r>
-      <w:proofErr w:type="spellEnd"/>
-      <w:r>
-        <w:t>` INT(2) NOT NULL AUTO_INCREMENT , `</w:t>
-      </w:r>
-      <w:proofErr w:type="spellStart"/>
-      <w:r>
-        <w:t>title</w:t>
-      </w:r>
-      <w:proofErr w:type="spellEnd"/>
-      <w:r>
-        <w:t>` VARCHAR(20) NOT NULL , `</w:t>
-      </w:r>
-      <w:proofErr w:type="spellStart"/>
-      <w:r>
-        <w:t>text</w:t>
-      </w:r>
-      <w:proofErr w:type="spellEnd"/>
-      <w:r>
-        <w:t>` VARCHAR(45) NOT NULL , `image` VARCHAR(30) NOT NULL , `</w:t>
-      </w:r>
-      <w:proofErr w:type="spellStart"/>
-      <w:r>
-        <w:t>category</w:t>
-      </w:r>
-      <w:proofErr w:type="spellEnd"/>
-      <w:r>
-        <w:t>` VARCHAR(10) NOT NULL , PRIMARY KEY (</w:t>
+        <w:t xml:space="preserve">`.`niveau` ( `ID` INT(2) NOT NULL AUTO_INCREMENT , </w:t>
+      </w:r>
+      <w:proofErr w:type="spellStart"/>
+      <w:r>
+        <w:t>rarete</w:t>
+      </w:r>
+      <w:proofErr w:type="spellEnd"/>
+      <w:r>
+        <w:t>` VARCHAR(10) NOT NULL ,  PRIMARY KEY (</w:t>
       </w:r>
       <w:r>
         <w:t>`</w:t>
       </w:r>
-      <w:proofErr w:type="spellStart"/>
-      <w:r>
-        <w:t>ID_article</w:t>
-      </w:r>
-      <w:proofErr w:type="spellEnd"/>
+      <w:r>
+        <w:t>ID</w:t>
+      </w:r>
       <w:r>
         <w:t>`</w:t>
       </w:r>
@@ -1818,7 +1762,7 @@
     </w:p>
     <w:p>
       <w:r>
-        <w:t xml:space="preserve">Item( </w:t>
+        <w:t xml:space="preserve">Magasin( </w:t>
       </w:r>
       <w:r>
         <w:rPr>
@@ -1836,10 +1780,17 @@
           <w:i/>
           <w:iCs/>
         </w:rPr>
-        <w:t>#ID_niveau, #ID_famille</w:t>
-      </w:r>
-      <w:r>
-        <w:t>, type, description, prix )</w:t>
+        <w:t>#ID_centre, #ID_club, #ID_infra, #ID_item</w:t>
+      </w:r>
+      <w:r>
+        <w:rPr>
+          <w:i/>
+          <w:iCs/>
+        </w:rPr>
+        <w:t>s</w:t>
+      </w:r>
+      <w:r>
+        <w:t>, nom )</w:t>
       </w:r>
     </w:p>
     <w:p>
@@ -1855,230 +1806,33 @@
       </w:r>
       <w:proofErr w:type="spellEnd"/>
       <w:r>
-        <w:t>`.`item` ( `ID` INT(2) NOT NULL AUTO_INCREMENT , `</w:t>
-      </w:r>
-      <w:proofErr w:type="spellStart"/>
-      <w:r>
-        <w:t>ID_niveau</w:t>
-      </w:r>
-      <w:proofErr w:type="spellEnd"/>
+        <w:t>`.`Magasin` ( `ID` INT(2) NOT NULL AUTO_INCREMENT , `</w:t>
+      </w:r>
+      <w:proofErr w:type="spellStart"/>
+      <w:r>
+        <w:t>ID_centre</w:t>
+      </w:r>
+      <w:proofErr w:type="spellEnd"/>
+      <w:r>
+        <w:t xml:space="preserve"> </w:t>
+      </w:r>
       <w:r>
         <w:t>` INT(2) NOT NULL , `</w:t>
       </w:r>
       <w:proofErr w:type="spellStart"/>
       <w:r>
-        <w:t>ID_famille</w:t>
-      </w:r>
-      <w:proofErr w:type="spellEnd"/>
-      <w:r>
-        <w:t>` INT(2) NOT NULL , `type` VARCHAR(20) NOT NULL , `description` VARCHAR(45) NOT NULL , `prix` INT(3) NOT NULL , PRIMARY KEY (</w:t>
-      </w:r>
-      <w:r>
-        <w:t>`</w:t>
-      </w:r>
-      <w:r>
-        <w:t>ID</w:t>
-      </w:r>
-      <w:r>
-        <w:t>`</w:t>
-      </w:r>
-      <w:r>
-        <w:t xml:space="preserve">)) ENGINE = </w:t>
-      </w:r>
-      <w:proofErr w:type="spellStart"/>
-      <w:r>
-        <w:t>InnoDB</w:t>
-      </w:r>
-      <w:proofErr w:type="spellEnd"/>
-      <w:r>
-        <w:t>;</w:t>
-      </w:r>
-    </w:p>
-    <w:p>
-      <w:proofErr w:type="spellStart"/>
-      <w:r>
-        <w:t>Famille_Item</w:t>
-      </w:r>
-      <w:proofErr w:type="spellEnd"/>
-      <w:r>
-        <w:t xml:space="preserve">( </w:t>
-      </w:r>
-      <w:r>
-        <w:rPr>
-          <w:b/>
-          <w:bCs/>
-          <w:u w:val="single"/>
-        </w:rPr>
-        <w:t>ID</w:t>
-      </w:r>
-      <w:r>
-        <w:t>, nom )</w:t>
-      </w:r>
-    </w:p>
-    <w:p>
-      <w:pPr>
-        <w:pStyle w:val="Encadr"/>
-      </w:pPr>
-      <w:r>
-        <w:t>CREATE TABLE `horse_</w:t>
-      </w:r>
-      <w:proofErr w:type="spellStart"/>
-      <w:r>
-        <w:t>sim</w:t>
-      </w:r>
-      <w:proofErr w:type="spellEnd"/>
-      <w:r>
-        <w:t>`.`</w:t>
-      </w:r>
-      <w:proofErr w:type="spellStart"/>
-      <w:r>
-        <w:t>famille_item</w:t>
-      </w:r>
-      <w:proofErr w:type="spellEnd"/>
-      <w:r>
-        <w:t>` ( `ID` INT(2) NOT NULL AUTO_INCREMENT , `nom` VARCHAR(20) NOT NULL , PRIMARY KEY (</w:t>
-      </w:r>
-      <w:r>
-        <w:t>`</w:t>
-      </w:r>
-      <w:r>
-        <w:t>ID</w:t>
-      </w:r>
-      <w:r>
-        <w:t>`</w:t>
-      </w:r>
-      <w:r>
-        <w:t xml:space="preserve">)) ENGINE = </w:t>
-      </w:r>
-      <w:proofErr w:type="spellStart"/>
-      <w:r>
-        <w:t>InnoDB</w:t>
-      </w:r>
-      <w:proofErr w:type="spellEnd"/>
-      <w:r>
-        <w:t>;</w:t>
-      </w:r>
-    </w:p>
-    <w:p>
-      <w:r>
-        <w:t xml:space="preserve">Niveau( </w:t>
-      </w:r>
-      <w:r>
-        <w:rPr>
-          <w:b/>
-          <w:bCs/>
-          <w:u w:val="single"/>
-        </w:rPr>
-        <w:t>ID</w:t>
-      </w:r>
-      <w:r>
-        <w:t xml:space="preserve">, </w:t>
-      </w:r>
-      <w:proofErr w:type="spellStart"/>
-      <w:r>
-        <w:t>rarete</w:t>
-      </w:r>
-      <w:proofErr w:type="spellEnd"/>
-      <w:r>
-        <w:t xml:space="preserve"> )</w:t>
-      </w:r>
-    </w:p>
-    <w:p>
-      <w:pPr>
-        <w:pStyle w:val="Encadr"/>
-      </w:pPr>
-      <w:r>
-        <w:t>CREATE TABLE `horse_</w:t>
-      </w:r>
-      <w:proofErr w:type="spellStart"/>
-      <w:r>
-        <w:t>sim</w:t>
-      </w:r>
-      <w:proofErr w:type="spellEnd"/>
-      <w:r>
-        <w:t xml:space="preserve">`.`niveau` ( `ID` INT(2) NOT NULL AUTO_INCREMENT , </w:t>
-      </w:r>
-      <w:proofErr w:type="spellStart"/>
-      <w:r>
-        <w:t>rarete</w:t>
-      </w:r>
-      <w:proofErr w:type="spellEnd"/>
-      <w:r>
-        <w:t>` VARCHAR(10) NOT NULL ,  PRIMARY KEY (</w:t>
-      </w:r>
-      <w:r>
-        <w:t>`</w:t>
-      </w:r>
-      <w:r>
-        <w:t>ID</w:t>
-      </w:r>
-      <w:r>
-        <w:t>`</w:t>
-      </w:r>
-      <w:r>
-        <w:t xml:space="preserve">)) ENGINE = </w:t>
-      </w:r>
-      <w:proofErr w:type="spellStart"/>
-      <w:r>
-        <w:t>InnoDB</w:t>
-      </w:r>
-      <w:proofErr w:type="spellEnd"/>
-      <w:r>
-        <w:t>;</w:t>
-      </w:r>
-    </w:p>
-    <w:p>
-      <w:r>
-        <w:t xml:space="preserve">Magasin( </w:t>
-      </w:r>
-      <w:r>
-        <w:rPr>
-          <w:b/>
-          <w:bCs/>
-          <w:u w:val="single"/>
-        </w:rPr>
-        <w:t>ID</w:t>
-      </w:r>
-      <w:r>
-        <w:t xml:space="preserve">, </w:t>
-      </w:r>
-      <w:r>
-        <w:rPr>
-          <w:i/>
-          <w:iCs/>
-        </w:rPr>
-        <w:t>#ID_centre_equestre, #ID_club_hippique, #ID_infra, #ID_item</w:t>
-      </w:r>
-      <w:r>
-        <w:t>, nom )</w:t>
-      </w:r>
-    </w:p>
-    <w:p>
-      <w:pPr>
-        <w:pStyle w:val="Encadr"/>
-      </w:pPr>
-      <w:r>
-        <w:t>CREATE TABLE `horse_</w:t>
-      </w:r>
-      <w:proofErr w:type="spellStart"/>
-      <w:r>
-        <w:t>sim</w:t>
-      </w:r>
-      <w:proofErr w:type="spellEnd"/>
-      <w:r>
-        <w:t>`.`Magasin` ( `ID` INT(2) NOT NULL AUTO_INCREMENT , `</w:t>
-      </w:r>
-      <w:proofErr w:type="spellStart"/>
-      <w:r>
-        <w:t>ID_centre_equestre</w:t>
-      </w:r>
-      <w:proofErr w:type="spellEnd"/>
+        <w:t>ID_club</w:t>
+      </w:r>
+      <w:proofErr w:type="spellEnd"/>
+      <w:r>
+        <w:t xml:space="preserve"> </w:t>
+      </w:r>
       <w:r>
         <w:t>` INT(2) NOT NULL , `</w:t>
       </w:r>
       <w:proofErr w:type="spellStart"/>
       <w:r>
-        <w:t>ID_club_hippique</w:t>
+        <w:t>ID_infra</w:t>
       </w:r>
       <w:proofErr w:type="spellEnd"/>
       <w:r>
@@ -2086,15 +1840,10 @@
       </w:r>
       <w:proofErr w:type="spellStart"/>
       <w:r>
-        <w:t>ID_infra</w:t>
-      </w:r>
-      <w:proofErr w:type="spellEnd"/>
-      <w:r>
-        <w:t>` INT(2) NOT NULL , `</w:t>
-      </w:r>
-      <w:proofErr w:type="spellStart"/>
-      <w:r>
         <w:t>ID_item</w:t>
+      </w:r>
+      <w:r>
+        <w:t>s</w:t>
       </w:r>
       <w:proofErr w:type="spellEnd"/>
       <w:r>

</xml_diff>

<commit_message>
fix(Rendu 1) : change table & begin Rendu 3
</commit_message>
<xml_diff>
--- a/document/Rendu 1/Tables_relationnels.docx
+++ b/document/Rendu 1/Tables_relationnels.docx
@@ -55,7 +55,19 @@
         <w:rPr>
           <w:lang w:val="en-US"/>
         </w:rPr>
-        <w:t>CREATE TABLE `horse_sim`.`club_hippique` ( `ID` INT(2) NOT NULL AUTO_INCREMENT , `ID_infra` INT(2) NOT NULL , `ID_concours` INT(2) NOT NULL , `capacite` INT(2) NOT NULL ,  PRIMARY KEY (`ID`)) ENGINE = InnoDB;</w:t>
+        <w:t>CREATE TABLE `horse_sim`.`club_hippique</w:t>
+      </w:r>
+      <w:r>
+        <w:rPr>
+          <w:lang w:val="en-US"/>
+        </w:rPr>
+        <w:t>s</w:t>
+      </w:r>
+      <w:r>
+        <w:rPr>
+          <w:lang w:val="en-US"/>
+        </w:rPr>
+        <w:t>` ( `ID` INT(2) NOT NULL AUTO_INCREMENT , `ID_infra` INT(2) NOT NULL , `ID_concours` INT(2) NOT NULL , `capacite` INT(2) NOT NULL ,  PRIMARY KEY (`ID`)) ENGINE = InnoDB;</w:t>
       </w:r>
     </w:p>
     <w:p>
@@ -259,7 +271,19 @@
         <w:rPr>
           <w:lang w:val="en-US"/>
         </w:rPr>
-        <w:t>CREATE TABLE `horse_sim`.`infrastructure` ( `ID` INT(2) NOT NULL AUTO_INCREMENT , `ID_accomodation_capacity` INT(2) NOT NULL , `ID_items` INT(2) NOT NULL , `type` VARCHAR(10) NOT NULL , `niveau` INT(1) NOT NULL , `description` VARCHAR(50) NOT NULL , `infrastructure_family` VARCHAR(10) NOT NULL , `prix` INT(3) NOT NULL , `ressource_consumption` INT(3) NOT NULL , PRIMARY KEY (`ID`)) ENGINE = InnoDB;</w:t>
+        <w:t>CREATE TABLE `horse_sim`.`infrastructure` ( `ID` INT(2) NOT NULL AUTO_INCREMENT , `ID_accomodation_capacity` INT(2) NOT NULL , `ID_items` INT(2) NOT NULL , `type` VARCHAR(</w:t>
+      </w:r>
+      <w:r>
+        <w:rPr>
+          <w:lang w:val="en-US"/>
+        </w:rPr>
+        <w:t>2</w:t>
+      </w:r>
+      <w:r>
+        <w:rPr>
+          <w:lang w:val="en-US"/>
+        </w:rPr>
+        <w:t>0) NOT NULL , `niveau` INT(1) NOT NULL , `description` VARCHAR(50) NOT NULL , `infrastructure_family` VARCHAR(10) NOT NULL , `prix` INT(3) NOT NULL , `ressource_consumption` INT(3) NOT NULL , PRIMARY KEY (`ID`)) ENGINE = InnoDB;</w:t>
       </w:r>
     </w:p>
     <w:p>
@@ -379,7 +403,31 @@
         <w:rPr>
           <w:lang w:val="en-US"/>
         </w:rPr>
-        <w:t>` INT(2) NOT NULL , `username` INT(3) NOT NULL ,  `mdp` VARCHAR(50) NOT NULL , `date_Inscription` DATE NOT NULL , `last_connexion` DATETIME NOT NULL , PRIMARY KEY (`ID_joueur_compte`,`ID_joueur`)) ENGINE = InnoDB;</w:t>
+        <w:t xml:space="preserve">` INT(2) NOT NULL , `username` </w:t>
+      </w:r>
+      <w:r>
+        <w:rPr>
+          <w:lang w:val="en-US"/>
+        </w:rPr>
+        <w:t>VARCHAR(</w:t>
+      </w:r>
+      <w:r>
+        <w:rPr>
+          <w:lang w:val="en-US"/>
+        </w:rPr>
+        <w:t>3</w:t>
+      </w:r>
+      <w:r>
+        <w:rPr>
+          <w:lang w:val="en-US"/>
+        </w:rPr>
+        <w:t xml:space="preserve">0) </w:t>
+      </w:r>
+      <w:r>
+        <w:rPr>
+          <w:lang w:val="en-US"/>
+        </w:rPr>
+        <w:t>NOT NULL ,  `mdp` VARCHAR(50) NOT NULL , `date_Inscription` DATE NOT NULL , `last_connexion` DATETIME NOT NULL , PRIMARY KEY (`ID_joueur_compte`,`ID_joueur`)) ENGINE = InnoDB;</w:t>
       </w:r>
     </w:p>
     <w:p>
@@ -433,7 +481,19 @@
         <w:rPr>
           <w:lang w:val="en-US"/>
         </w:rPr>
-        <w:t>CREATE TABLE `horse_sim`.`joueur` ( `ID_joueur` INT(2) NOT NULL AUTO_INCREMENT , `nom` VARCHAR(30) NOT NULL , `prenom` VARCHAR(30) NOT NULL , `email` VARCHAR(50) NOT NULL , `sexe` ENUM('H','F') NOT NULL , `birthDate` DATE NOT NULL , `phone` INT(</w:t>
+        <w:t xml:space="preserve">CREATE TABLE `horse_sim`.`joueur` ( `ID_joueur` INT(2) NOT NULL AUTO_INCREMENT , `nom` VARCHAR(30) NOT NULL , `prenom` VARCHAR(30) NOT NULL , `email` VARCHAR(50) NOT NULL , `sexe` ENUM('H','F') NOT NULL , `birthDate` DATE NOT NULL , `phone` </w:t>
+      </w:r>
+      <w:r>
+        <w:rPr>
+          <w:lang w:val="en-US"/>
+        </w:rPr>
+        <w:t>VARCHAR</w:t>
+      </w:r>
+      <w:r>
+        <w:rPr>
+          <w:lang w:val="en-US"/>
+        </w:rPr>
+        <w:t>(</w:t>
       </w:r>
       <w:r>
         <w:rPr>
@@ -481,7 +541,19 @@
         <w:rPr>
           <w:lang w:val="en-US"/>
         </w:rPr>
-        <w:t>0) NOT NULL , `description` VARCHAR(50) NOT NULL , `website` VARCHAR(60) NOT NULL , PRIMARY KEY (`ID_joueur`)) ENGINE = InnoDB;</w:t>
+        <w:t>0) NOT NULL , `description` VARCHAR(50) NOT NULL , `website` VARCHAR(</w:t>
+      </w:r>
+      <w:r>
+        <w:rPr>
+          <w:lang w:val="en-US"/>
+        </w:rPr>
+        <w:t>15</w:t>
+      </w:r>
+      <w:r>
+        <w:rPr>
+          <w:lang w:val="en-US"/>
+        </w:rPr>
+        <w:t>0) NOT NULL , PRIMARY KEY (`ID_joueur`)) ENGINE = InnoDB;</w:t>
       </w:r>
     </w:p>
     <w:p>
@@ -850,250 +922,40 @@
           <w:iCs/>
           <w:lang w:val="en-US"/>
         </w:rPr>
-        <w:t>#ID_banque, #ID_joueur</w:t>
-      </w:r>
-      <w:r>
-        <w:rPr>
-          <w:lang w:val="en-US"/>
-        </w:rPr>
-        <w:t>, operation_effetuee</w:t>
-      </w:r>
-      <w:r>
-        <w:rPr>
-          <w:lang w:val="en-US"/>
-        </w:rPr>
-        <w:t>, montant, last_connexion</w:t>
-      </w:r>
-      <w:r>
-        <w:rPr>
-          <w:lang w:val="en-US"/>
-        </w:rPr>
-        <w:t xml:space="preserve"> )</w:t>
-      </w:r>
-    </w:p>
-    <w:p>
-      <w:pPr>
-        <w:pStyle w:val="Encadr"/>
-        <w:rPr>
-          <w:lang w:val="en-US"/>
-        </w:rPr>
-      </w:pPr>
-      <w:r>
-        <w:rPr>
-          <w:lang w:val="en-US"/>
-        </w:rPr>
-        <w:t>CREATE TABLE `horse_sim`.`historiquebanquaire` ( `ID` INT(2) NOT NULL AUTO_INCREMENT , `ID_banque_compte` INT(2) NOT NULL , `operation_effetuee` VARCHAR(10) NOT NULL , `montant` INT(5) NOT NULL , `last_connexion` DATETIME NOT NULL , PRIMARY KEY (`ID`)) ENGINE = InnoDB;</w:t>
-      </w:r>
-    </w:p>
-    <w:p>
-      <w:pPr>
-        <w:rPr>
-          <w:lang w:val="en-US"/>
-        </w:rPr>
-      </w:pPr>
-      <w:r>
-        <w:rPr>
-          <w:lang w:val="en-US"/>
-        </w:rPr>
-        <w:t>Tache_auto(</w:t>
-      </w:r>
-      <w:r>
-        <w:rPr>
-          <w:b/>
-          <w:bCs/>
-          <w:u w:val="single"/>
-          <w:lang w:val="en-US"/>
-        </w:rPr>
-        <w:t xml:space="preserve"> </w:t>
-      </w:r>
-      <w:r>
-        <w:rPr>
-          <w:b/>
-          <w:bCs/>
-          <w:u w:val="single"/>
-          <w:lang w:val="en-US"/>
-        </w:rPr>
-        <w:t>ID</w:t>
-      </w:r>
-      <w:r>
-        <w:rPr>
-          <w:lang w:val="en-US"/>
-        </w:rPr>
-        <w:t>, action, frequence )</w:t>
-      </w:r>
-    </w:p>
-    <w:p>
-      <w:pPr>
-        <w:pStyle w:val="Encadr"/>
-        <w:rPr>
-          <w:lang w:val="en-US"/>
-        </w:rPr>
-      </w:pPr>
-      <w:r>
-        <w:rPr>
-          <w:lang w:val="en-US"/>
-        </w:rPr>
-        <w:t>CREATE TABLE `horse_sim`.`tache_auto` ( `ID` INT(2) NOT NULL AUTO_INCREMENT , `action` VARCHAR(30) NOT NULL , `frequence` VARCHAR(10) NOT NULL , PRIMARY KEY (`ID`)) ENGINE = InnoDB;</w:t>
-      </w:r>
-    </w:p>
-    <w:p>
-      <w:pPr>
-        <w:rPr>
-          <w:lang w:val="en-US"/>
-        </w:rPr>
-      </w:pPr>
-      <w:r>
-        <w:rPr>
-          <w:lang w:val="en-US"/>
-        </w:rPr>
-        <w:t xml:space="preserve">Journal( </w:t>
-      </w:r>
-      <w:r>
-        <w:rPr>
-          <w:b/>
-          <w:bCs/>
-          <w:u w:val="single"/>
-          <w:lang w:val="en-US"/>
-        </w:rPr>
-        <w:t>ID</w:t>
-      </w:r>
-      <w:r>
-        <w:rPr>
-          <w:lang w:val="en-US"/>
-        </w:rPr>
-        <w:t xml:space="preserve">, </w:t>
+        <w:t>#ID_banque</w:t>
       </w:r>
       <w:r>
         <w:rPr>
           <w:i/>
           <w:iCs/>
-          <w:lang w:val="en-US"/>
-        </w:rPr>
-        <w:t>#ID_joueur, #ID_article</w:t>
-      </w:r>
-      <w:r>
-        <w:rPr>
-          <w:lang w:val="en-US"/>
-        </w:rPr>
-        <w:t>, date, agenda</w:t>
-      </w:r>
-      <w:r>
-        <w:rPr>
-          <w:lang w:val="en-US"/>
-        </w:rPr>
-        <w:t>, top_events</w:t>
-      </w:r>
-      <w:r>
-        <w:rPr>
-          <w:lang w:val="en-US"/>
-        </w:rPr>
-        <w:t xml:space="preserve"> )</w:t>
-      </w:r>
-    </w:p>
-    <w:p>
-      <w:pPr>
-        <w:pStyle w:val="Encadr"/>
-        <w:rPr>
-          <w:lang w:val="en-US"/>
-        </w:rPr>
-      </w:pPr>
-      <w:r>
-        <w:rPr>
-          <w:lang w:val="en-US"/>
-        </w:rPr>
-        <w:t>CREATE TABLE `horse_sim`.`journal` ( `ID` INT(2) NOT NULL AUTO_INCREMENT , `ID_joueur` INT(2) NOT NULL , `ID_article` INT(2) NOT NULL , `date` TIMESTAMP NOT NULL , `agenda` VARCHAR(45) NOT NULL , `top_events` VARCHAR(45) NOT NULL , PRIMARY KEY (`ID`)) ENGINE = InnoDB;</w:t>
-      </w:r>
-    </w:p>
-    <w:p>
-      <w:pPr>
-        <w:rPr>
-          <w:lang w:val="en-US"/>
-        </w:rPr>
-      </w:pPr>
-      <w:r>
-        <w:rPr>
-          <w:lang w:val="en-US"/>
-        </w:rPr>
-        <w:t xml:space="preserve">Article( </w:t>
-      </w:r>
-      <w:r>
-        <w:rPr>
-          <w:b/>
-          <w:bCs/>
-          <w:u w:val="single"/>
-          <w:lang w:val="en-US"/>
-        </w:rPr>
-        <w:t>ID</w:t>
-      </w:r>
-      <w:r>
-        <w:rPr>
-          <w:lang w:val="en-US"/>
-        </w:rPr>
-        <w:t>, title, text, image, categor</w:t>
-      </w:r>
-      <w:r>
-        <w:rPr>
-          <w:lang w:val="en-US"/>
-        </w:rPr>
-        <w:t>y</w:t>
-      </w:r>
-      <w:r>
-        <w:rPr>
-          <w:lang w:val="en-US"/>
-        </w:rPr>
-        <w:t xml:space="preserve"> )</w:t>
-      </w:r>
-    </w:p>
-    <w:p>
-      <w:pPr>
-        <w:pStyle w:val="Encadr"/>
-        <w:rPr>
-          <w:lang w:val="en-US"/>
-        </w:rPr>
-      </w:pPr>
-      <w:r>
-        <w:rPr>
-          <w:lang w:val="en-US"/>
-        </w:rPr>
-        <w:t>CREATE TABLE `horse_sim`.`article` ( `ID` INT(2) NOT NULL AUTO_INCREMENT , `title` VARCHAR(20) NOT NULL , `text` VARCHAR(50) NOT NULL , `image` VARCHAR(</w:t>
-      </w:r>
-      <w:r>
-        <w:rPr>
-          <w:lang w:val="en-US"/>
-        </w:rPr>
-        <w:t>10</w:t>
-      </w:r>
-      <w:r>
-        <w:rPr>
-          <w:lang w:val="en-US"/>
-        </w:rPr>
-        <w:t>0) NOT NULL , `category` VARCHAR(10) NOT NULL , PRIMARY KEY (`ID`)) ENGINE = InnoDB;</w:t>
-      </w:r>
-    </w:p>
-    <w:p>
-      <w:r>
-        <w:t xml:space="preserve">Item( </w:t>
-      </w:r>
-      <w:r>
-        <w:rPr>
-          <w:b/>
-          <w:bCs/>
-          <w:u w:val="single"/>
-        </w:rPr>
-        <w:t>ID</w:t>
-      </w:r>
-      <w:r>
-        <w:t xml:space="preserve">, </w:t>
+        </w:rPr>
+        <w:t>_compte</w:t>
       </w:r>
       <w:r>
         <w:rPr>
           <w:i/>
           <w:iCs/>
-        </w:rPr>
-        <w:t>#ID_niveau, #ID_famille</w:t>
-      </w:r>
-      <w:r>
-        <w:t>, type, description, prix )</w:t>
+          <w:lang w:val="en-US"/>
+        </w:rPr>
+        <w:t>, #ID_joueur</w:t>
+      </w:r>
+      <w:r>
+        <w:rPr>
+          <w:lang w:val="en-US"/>
+        </w:rPr>
+        <w:t>, operation_effetuee</w:t>
+      </w:r>
+      <w:r>
+        <w:rPr>
+          <w:lang w:val="en-US"/>
+        </w:rPr>
+        <w:t>, montant, last_connexion</w:t>
+      </w:r>
+      <w:r>
+        <w:rPr>
+          <w:lang w:val="en-US"/>
+        </w:rPr>
+        <w:t xml:space="preserve"> )</w:t>
       </w:r>
     </w:p>
     <w:p>
@@ -1107,28 +969,35 @@
         <w:rPr>
           <w:lang w:val="en-US"/>
         </w:rPr>
-        <w:t>CREATE TABLE `horse_sim`.`item` ( `ID` INT(2) NOT NULL AUTO_INCREMENT , `ID_niveau` INT(2) NOT NULL , `ID_famille` INT(2) NOT NULL , `type` VARCHAR(20) NOT NULL , `description` VARCHAR(5</w:t>
-      </w:r>
-      <w:r>
-        <w:rPr>
-          <w:lang w:val="en-US"/>
-        </w:rPr>
-        <w:t>0</w:t>
-      </w:r>
-      <w:r>
-        <w:rPr>
-          <w:lang w:val="en-US"/>
-        </w:rPr>
-        <w:t>) NOT NULL , `prix` INT(3) NOT NULL , PRIMARY KEY (</w:t>
-      </w:r>
-      <w:r>
-        <w:rPr>
-          <w:lang w:val="en-US"/>
-        </w:rPr>
-        <w:t>`</w:t>
-      </w:r>
-      <w:r>
-        <w:rPr>
+        <w:t>CREATE TABLE `horse_sim`.`historiquebanquaire` ( `ID` INT(2) NOT NULL AUTO_INCREMENT , `ID_banque_compte` INT(2) NOT NULL , `operation_effetuee` VARCHAR(10) NOT NULL , `montant` INT(5) NOT NULL , `last_connexion` DATETIME NOT NULL , PRIMARY KEY (`ID`)) ENGINE = InnoDB;</w:t>
+      </w:r>
+    </w:p>
+    <w:p>
+      <w:pPr>
+        <w:rPr>
+          <w:lang w:val="en-US"/>
+        </w:rPr>
+      </w:pPr>
+      <w:r>
+        <w:rPr>
+          <w:lang w:val="en-US"/>
+        </w:rPr>
+        <w:t>Tache_auto(</w:t>
+      </w:r>
+      <w:r>
+        <w:rPr>
+          <w:b/>
+          <w:bCs/>
+          <w:u w:val="single"/>
+          <w:lang w:val="en-US"/>
+        </w:rPr>
+        <w:t xml:space="preserve"> </w:t>
+      </w:r>
+      <w:r>
+        <w:rPr>
+          <w:b/>
+          <w:bCs/>
+          <w:u w:val="single"/>
           <w:lang w:val="en-US"/>
         </w:rPr>
         <w:t>ID</w:t>
@@ -1137,41 +1006,7 @@
         <w:rPr>
           <w:lang w:val="en-US"/>
         </w:rPr>
-        <w:t>`</w:t>
-      </w:r>
-      <w:r>
-        <w:rPr>
-          <w:lang w:val="en-US"/>
-        </w:rPr>
-        <w:t>)) ENGINE = InnoDB;</w:t>
-      </w:r>
-    </w:p>
-    <w:p>
-      <w:pPr>
-        <w:rPr>
-          <w:lang w:val="en-US"/>
-        </w:rPr>
-      </w:pPr>
-      <w:r>
-        <w:rPr>
-          <w:lang w:val="en-US"/>
-        </w:rPr>
-        <w:t xml:space="preserve">Famille_Item( </w:t>
-      </w:r>
-      <w:r>
-        <w:rPr>
-          <w:b/>
-          <w:bCs/>
-          <w:u w:val="single"/>
-          <w:lang w:val="en-US"/>
-        </w:rPr>
-        <w:t>ID</w:t>
-      </w:r>
-      <w:r>
-        <w:rPr>
-          <w:lang w:val="en-US"/>
-        </w:rPr>
-        <w:t>, nom )</w:t>
+        <w:t>, action, frequence )</w:t>
       </w:r>
     </w:p>
     <w:p>
@@ -1185,110 +1020,20 @@
         <w:rPr>
           <w:lang w:val="en-US"/>
         </w:rPr>
-        <w:t>CREATE TABLE `horse_sim`.`famille_item` ( `ID` INT(2) NOT NULL AUTO_INCREMENT , `nom` VARCHAR(20) NOT NULL , PRIMARY KEY (</w:t>
-      </w:r>
-      <w:r>
-        <w:rPr>
-          <w:lang w:val="en-US"/>
-        </w:rPr>
-        <w:t>`</w:t>
-      </w:r>
-      <w:r>
-        <w:rPr>
-          <w:lang w:val="en-US"/>
-        </w:rPr>
-        <w:t>ID</w:t>
-      </w:r>
-      <w:r>
-        <w:rPr>
-          <w:lang w:val="en-US"/>
-        </w:rPr>
-        <w:t>`</w:t>
-      </w:r>
-      <w:r>
-        <w:rPr>
-          <w:lang w:val="en-US"/>
-        </w:rPr>
-        <w:t>)) ENGINE = InnoDB;</w:t>
-      </w:r>
-    </w:p>
-    <w:p>
-      <w:pPr>
-        <w:rPr>
-          <w:lang w:val="en-US"/>
-        </w:rPr>
-      </w:pPr>
-      <w:r>
-        <w:rPr>
-          <w:lang w:val="en-US"/>
-        </w:rPr>
-        <w:t xml:space="preserve">Niveau( </w:t>
-      </w:r>
-      <w:r>
-        <w:rPr>
-          <w:b/>
-          <w:bCs/>
-          <w:u w:val="single"/>
-          <w:lang w:val="en-US"/>
-        </w:rPr>
-        <w:t>ID</w:t>
-      </w:r>
-      <w:r>
-        <w:rPr>
-          <w:lang w:val="en-US"/>
-        </w:rPr>
-        <w:t>, rarete )</w:t>
-      </w:r>
-    </w:p>
-    <w:p>
-      <w:pPr>
-        <w:pStyle w:val="Encadr"/>
-        <w:rPr>
-          <w:lang w:val="en-US"/>
-        </w:rPr>
-      </w:pPr>
-      <w:r>
-        <w:rPr>
-          <w:lang w:val="en-US"/>
-        </w:rPr>
-        <w:t>CREATE TABLE `horse_sim`.`niveau` ( `ID` INT(2) NOT NULL AUTO_INCREMENT , rarete` VARCHAR(10) NOT NULL ,  PRIMARY KEY (</w:t>
-      </w:r>
-      <w:r>
-        <w:rPr>
-          <w:lang w:val="en-US"/>
-        </w:rPr>
-        <w:t>`</w:t>
-      </w:r>
-      <w:r>
-        <w:rPr>
-          <w:lang w:val="en-US"/>
-        </w:rPr>
-        <w:t>ID</w:t>
-      </w:r>
-      <w:r>
-        <w:rPr>
-          <w:lang w:val="en-US"/>
-        </w:rPr>
-        <w:t>`</w:t>
-      </w:r>
-      <w:r>
-        <w:rPr>
-          <w:lang w:val="en-US"/>
-        </w:rPr>
-        <w:t>)) ENGINE = InnoDB;</w:t>
-      </w:r>
-    </w:p>
-    <w:p>
-      <w:pPr>
-        <w:rPr>
-          <w:lang w:val="en-US"/>
-        </w:rPr>
-      </w:pPr>
-      <w:r>
-        <w:rPr>
-          <w:lang w:val="en-US"/>
-        </w:rPr>
-        <w:t xml:space="preserve">Magasin( </w:t>
+        <w:t>CREATE TABLE `horse_sim`.`tache_auto` ( `ID` INT(2) NOT NULL AUTO_INCREMENT , `action` VARCHAR(30) NOT NULL , `frequence` VARCHAR(10) NOT NULL , PRIMARY KEY (`ID`)) ENGINE = InnoDB;</w:t>
+      </w:r>
+    </w:p>
+    <w:p>
+      <w:pPr>
+        <w:rPr>
+          <w:lang w:val="en-US"/>
+        </w:rPr>
+      </w:pPr>
+      <w:r>
+        <w:rPr>
+          <w:lang w:val="en-US"/>
+        </w:rPr>
+        <w:t xml:space="preserve">Journal( </w:t>
       </w:r>
       <w:r>
         <w:rPr>
@@ -1311,12 +1056,355 @@
           <w:iCs/>
           <w:lang w:val="en-US"/>
         </w:rPr>
-        <w:t>#ID_centre, #ID_club, #ID_infra, #ID_item</w:t>
+        <w:t>#ID_joueur, #ID_article</w:t>
+      </w:r>
+      <w:r>
+        <w:rPr>
+          <w:lang w:val="en-US"/>
+        </w:rPr>
+        <w:t>, date, agenda</w:t>
+      </w:r>
+      <w:r>
+        <w:rPr>
+          <w:lang w:val="en-US"/>
+        </w:rPr>
+        <w:t>, top_events</w:t>
+      </w:r>
+      <w:r>
+        <w:rPr>
+          <w:lang w:val="en-US"/>
+        </w:rPr>
+        <w:t xml:space="preserve"> )</w:t>
+      </w:r>
+    </w:p>
+    <w:p>
+      <w:pPr>
+        <w:pStyle w:val="Encadr"/>
+        <w:rPr>
+          <w:lang w:val="en-US"/>
+        </w:rPr>
+      </w:pPr>
+      <w:r>
+        <w:rPr>
+          <w:lang w:val="en-US"/>
+        </w:rPr>
+        <w:t>CREATE TABLE `horse_sim`.`journal` ( `ID` INT(2) NOT NULL AUTO_INCREMENT , `ID_joueur` INT(2) NOT NULL , `ID_article` INT(2) NOT NULL , `date` TIMESTAMP NOT NULL , `agenda` VARCHAR(45) NOT NULL , `top_events` VARCHAR(45) NOT NULL , PRIMARY KEY (`ID`)) ENGINE = InnoDB;</w:t>
+      </w:r>
+    </w:p>
+    <w:p>
+      <w:pPr>
+        <w:rPr>
+          <w:lang w:val="en-US"/>
+        </w:rPr>
+      </w:pPr>
+      <w:r>
+        <w:rPr>
+          <w:lang w:val="en-US"/>
+        </w:rPr>
+        <w:t xml:space="preserve">Article( </w:t>
+      </w:r>
+      <w:r>
+        <w:rPr>
+          <w:b/>
+          <w:bCs/>
+          <w:u w:val="single"/>
+          <w:lang w:val="en-US"/>
+        </w:rPr>
+        <w:t>ID</w:t>
+      </w:r>
+      <w:r>
+        <w:rPr>
+          <w:lang w:val="en-US"/>
+        </w:rPr>
+        <w:t>, title, text, image, categor</w:t>
+      </w:r>
+      <w:r>
+        <w:rPr>
+          <w:lang w:val="en-US"/>
+        </w:rPr>
+        <w:t>y</w:t>
+      </w:r>
+      <w:r>
+        <w:rPr>
+          <w:lang w:val="en-US"/>
+        </w:rPr>
+        <w:t xml:space="preserve"> )</w:t>
+      </w:r>
+    </w:p>
+    <w:p>
+      <w:pPr>
+        <w:pStyle w:val="Encadr"/>
+        <w:rPr>
+          <w:lang w:val="en-US"/>
+        </w:rPr>
+      </w:pPr>
+      <w:r>
+        <w:rPr>
+          <w:lang w:val="en-US"/>
+        </w:rPr>
+        <w:t>CREATE TABLE `horse_sim`.`article` ( `ID` INT(2) NOT NULL AUTO_INCREMENT , `title` VARCHAR(20) NOT NULL , `text` VARCHAR(50) NOT NULL , `image` VARCHAR(</w:t>
+      </w:r>
+      <w:r>
+        <w:rPr>
+          <w:lang w:val="en-US"/>
+        </w:rPr>
+        <w:t>10</w:t>
+      </w:r>
+      <w:r>
+        <w:rPr>
+          <w:lang w:val="en-US"/>
+        </w:rPr>
+        <w:t>0) NOT NULL , `category` VARCHAR(10) NOT NULL , PRIMARY KEY (`ID`)) ENGINE = InnoDB;</w:t>
+      </w:r>
+    </w:p>
+    <w:p>
+      <w:r>
+        <w:t xml:space="preserve">Item( </w:t>
+      </w:r>
+      <w:r>
+        <w:rPr>
+          <w:b/>
+          <w:bCs/>
+          <w:u w:val="single"/>
+        </w:rPr>
+        <w:t>ID</w:t>
+      </w:r>
+      <w:r>
+        <w:t xml:space="preserve">, </w:t>
       </w:r>
       <w:r>
         <w:rPr>
           <w:i/>
           <w:iCs/>
+        </w:rPr>
+        <w:t>#ID_niveau, #ID_famille</w:t>
+      </w:r>
+      <w:r>
+        <w:t>, type, description, prix )</w:t>
+      </w:r>
+    </w:p>
+    <w:p>
+      <w:pPr>
+        <w:pStyle w:val="Encadr"/>
+        <w:rPr>
+          <w:lang w:val="en-US"/>
+        </w:rPr>
+      </w:pPr>
+      <w:r>
+        <w:rPr>
+          <w:lang w:val="en-US"/>
+        </w:rPr>
+        <w:t>CREATE TABLE `horse_sim`.`item` ( `ID` INT(2) NOT NULL AUTO_INCREMENT , `ID_niveau` INT(2) NOT NULL , `ID_famille` INT(2) NOT NULL , `type` VARCHAR(20) NOT NULL , `description` VARCHAR(5</w:t>
+      </w:r>
+      <w:r>
+        <w:rPr>
+          <w:lang w:val="en-US"/>
+        </w:rPr>
+        <w:t>0</w:t>
+      </w:r>
+      <w:r>
+        <w:rPr>
+          <w:lang w:val="en-US"/>
+        </w:rPr>
+        <w:t>) NOT NULL , `prix` INT(3) NOT NULL , PRIMARY KEY (</w:t>
+      </w:r>
+      <w:r>
+        <w:rPr>
+          <w:lang w:val="en-US"/>
+        </w:rPr>
+        <w:t>`</w:t>
+      </w:r>
+      <w:r>
+        <w:rPr>
+          <w:lang w:val="en-US"/>
+        </w:rPr>
+        <w:t>ID</w:t>
+      </w:r>
+      <w:r>
+        <w:rPr>
+          <w:lang w:val="en-US"/>
+        </w:rPr>
+        <w:t>`</w:t>
+      </w:r>
+      <w:r>
+        <w:rPr>
+          <w:lang w:val="en-US"/>
+        </w:rPr>
+        <w:t>)) ENGINE = InnoDB;</w:t>
+      </w:r>
+    </w:p>
+    <w:p>
+      <w:pPr>
+        <w:rPr>
+          <w:lang w:val="en-US"/>
+        </w:rPr>
+      </w:pPr>
+      <w:r>
+        <w:rPr>
+          <w:lang w:val="en-US"/>
+        </w:rPr>
+        <w:t xml:space="preserve">Famille_Item( </w:t>
+      </w:r>
+      <w:r>
+        <w:rPr>
+          <w:b/>
+          <w:bCs/>
+          <w:u w:val="single"/>
+          <w:lang w:val="en-US"/>
+        </w:rPr>
+        <w:t>ID</w:t>
+      </w:r>
+      <w:r>
+        <w:rPr>
+          <w:lang w:val="en-US"/>
+        </w:rPr>
+        <w:t>, nom )</w:t>
+      </w:r>
+    </w:p>
+    <w:p>
+      <w:pPr>
+        <w:pStyle w:val="Encadr"/>
+        <w:rPr>
+          <w:lang w:val="en-US"/>
+        </w:rPr>
+      </w:pPr>
+      <w:r>
+        <w:rPr>
+          <w:lang w:val="en-US"/>
+        </w:rPr>
+        <w:t>CREATE TABLE `horse_sim`.`famille_item` ( `ID` INT(2) NOT NULL AUTO_INCREMENT , `nom` VARCHAR(20) NOT NULL , PRIMARY KEY (</w:t>
+      </w:r>
+      <w:r>
+        <w:rPr>
+          <w:lang w:val="en-US"/>
+        </w:rPr>
+        <w:t>`</w:t>
+      </w:r>
+      <w:r>
+        <w:rPr>
+          <w:lang w:val="en-US"/>
+        </w:rPr>
+        <w:t>ID</w:t>
+      </w:r>
+      <w:r>
+        <w:rPr>
+          <w:lang w:val="en-US"/>
+        </w:rPr>
+        <w:t>`</w:t>
+      </w:r>
+      <w:r>
+        <w:rPr>
+          <w:lang w:val="en-US"/>
+        </w:rPr>
+        <w:t>)) ENGINE = InnoDB;</w:t>
+      </w:r>
+    </w:p>
+    <w:p>
+      <w:pPr>
+        <w:rPr>
+          <w:lang w:val="en-US"/>
+        </w:rPr>
+      </w:pPr>
+      <w:r>
+        <w:rPr>
+          <w:lang w:val="en-US"/>
+        </w:rPr>
+        <w:t xml:space="preserve">Niveau( </w:t>
+      </w:r>
+      <w:r>
+        <w:rPr>
+          <w:b/>
+          <w:bCs/>
+          <w:u w:val="single"/>
+          <w:lang w:val="en-US"/>
+        </w:rPr>
+        <w:t>ID</w:t>
+      </w:r>
+      <w:r>
+        <w:rPr>
+          <w:lang w:val="en-US"/>
+        </w:rPr>
+        <w:t>, rarete )</w:t>
+      </w:r>
+    </w:p>
+    <w:p>
+      <w:pPr>
+        <w:pStyle w:val="Encadr"/>
+        <w:rPr>
+          <w:lang w:val="en-US"/>
+        </w:rPr>
+      </w:pPr>
+      <w:r>
+        <w:rPr>
+          <w:lang w:val="en-US"/>
+        </w:rPr>
+        <w:t>CREATE TABLE `horse_sim`.`niveau` ( `ID` INT(2) NOT NULL AUTO_INCREMENT , rarete` VARCHAR(10) NOT NULL ,  PRIMARY KEY (</w:t>
+      </w:r>
+      <w:r>
+        <w:rPr>
+          <w:lang w:val="en-US"/>
+        </w:rPr>
+        <w:t>`</w:t>
+      </w:r>
+      <w:r>
+        <w:rPr>
+          <w:lang w:val="en-US"/>
+        </w:rPr>
+        <w:t>ID</w:t>
+      </w:r>
+      <w:r>
+        <w:rPr>
+          <w:lang w:val="en-US"/>
+        </w:rPr>
+        <w:t>`</w:t>
+      </w:r>
+      <w:r>
+        <w:rPr>
+          <w:lang w:val="en-US"/>
+        </w:rPr>
+        <w:t>)) ENGINE = InnoDB;</w:t>
+      </w:r>
+    </w:p>
+    <w:p>
+      <w:pPr>
+        <w:rPr>
+          <w:lang w:val="en-US"/>
+        </w:rPr>
+      </w:pPr>
+      <w:r>
+        <w:rPr>
+          <w:lang w:val="en-US"/>
+        </w:rPr>
+        <w:lastRenderedPageBreak/>
+        <w:t xml:space="preserve">Magasin( </w:t>
+      </w:r>
+      <w:r>
+        <w:rPr>
+          <w:b/>
+          <w:bCs/>
+          <w:u w:val="single"/>
+          <w:lang w:val="en-US"/>
+        </w:rPr>
+        <w:t>ID</w:t>
+      </w:r>
+      <w:r>
+        <w:rPr>
+          <w:lang w:val="en-US"/>
+        </w:rPr>
+        <w:t xml:space="preserve">, </w:t>
+      </w:r>
+      <w:r>
+        <w:rPr>
+          <w:i/>
+          <w:iCs/>
+          <w:lang w:val="en-US"/>
+        </w:rPr>
+        <w:t>#ID_centre, #ID_club, #ID_infra, #ID_item</w:t>
+      </w:r>
+      <w:r>
+        <w:rPr>
+          <w:i/>
+          <w:iCs/>
           <w:lang w:val="en-US"/>
         </w:rPr>
         <w:t>s</w:t>
@@ -1339,8 +1427,19 @@
         <w:rPr>
           <w:lang w:val="en-US"/>
         </w:rPr>
-        <w:lastRenderedPageBreak/>
-        <w:t>CREATE TABLE `horse_sim`.`Magasin` ( `ID` INT(2) NOT NULL AUTO_INCREMENT , `ID_centre</w:t>
+        <w:t>CREATE TABLE `horse_sim`.`</w:t>
+      </w:r>
+      <w:r>
+        <w:rPr>
+          <w:lang w:val="en-US"/>
+        </w:rPr>
+        <w:t>m</w:t>
+      </w:r>
+      <w:r>
+        <w:rPr>
+          <w:lang w:val="en-US"/>
+        </w:rPr>
+        <w:t>agasin` ( `ID` INT(2) NOT NULL AUTO_INCREMENT , `ID_centre</w:t>
       </w:r>
       <w:r>
         <w:rPr>

</xml_diff>

<commit_message>
fix #9 : rendu finale 3
</commit_message>
<xml_diff>
--- a/document/Rendu 1/Tables_relationnels.docx
+++ b/document/Rendu 1/Tables_relationnels.docx
@@ -8,11 +8,26 @@
           <w:lang w:val="en-US"/>
         </w:rPr>
       </w:pPr>
-      <w:r>
-        <w:rPr>
-          <w:lang w:val="en-US"/>
-        </w:rPr>
-        <w:t xml:space="preserve">Club_hippiques( </w:t>
+      <w:proofErr w:type="spellStart"/>
+      <w:r>
+        <w:rPr>
+          <w:lang w:val="en-US"/>
+        </w:rPr>
+        <w:t>Club_</w:t>
+      </w:r>
+      <w:proofErr w:type="gramStart"/>
+      <w:r>
+        <w:rPr>
+          <w:lang w:val="en-US"/>
+        </w:rPr>
+        <w:t>hippiques</w:t>
+      </w:r>
+      <w:proofErr w:type="spellEnd"/>
+      <w:r>
+        <w:rPr>
+          <w:lang w:val="en-US"/>
+        </w:rPr>
+        <w:t xml:space="preserve">( </w:t>
       </w:r>
       <w:r>
         <w:rPr>
@@ -23,6 +38,7 @@
         </w:rPr>
         <w:t>ID</w:t>
       </w:r>
+      <w:proofErr w:type="gramEnd"/>
       <w:r>
         <w:rPr>
           <w:lang w:val="en-US"/>
@@ -41,7 +57,49 @@
         <w:rPr>
           <w:lang w:val="en-US"/>
         </w:rPr>
-        <w:t>, capacite )</w:t>
+        <w:t xml:space="preserve">, </w:t>
+      </w:r>
+      <w:proofErr w:type="spellStart"/>
+      <w:r>
+        <w:rPr>
+          <w:lang w:val="en-US"/>
+        </w:rPr>
+        <w:t>capacite</w:t>
+      </w:r>
+      <w:proofErr w:type="spellEnd"/>
+      <w:r>
+        <w:rPr>
+          <w:lang w:val="en-US"/>
+        </w:rPr>
+        <w:t xml:space="preserve">, </w:t>
+      </w:r>
+      <w:proofErr w:type="spellStart"/>
+      <w:r>
+        <w:rPr>
+          <w:lang w:val="en-US"/>
+        </w:rPr>
+        <w:t>created_at</w:t>
+      </w:r>
+      <w:proofErr w:type="spellEnd"/>
+      <w:r>
+        <w:rPr>
+          <w:lang w:val="en-US"/>
+        </w:rPr>
+        <w:t xml:space="preserve">, </w:t>
+      </w:r>
+      <w:proofErr w:type="spellStart"/>
+      <w:r>
+        <w:rPr>
+          <w:lang w:val="en-US"/>
+        </w:rPr>
+        <w:t>updated_at</w:t>
+      </w:r>
+      <w:proofErr w:type="spellEnd"/>
+      <w:r>
+        <w:rPr>
+          <w:lang w:val="en-US"/>
+        </w:rPr>
+        <w:t xml:space="preserve"> )</w:t>
       </w:r>
     </w:p>
     <w:p>
@@ -55,7 +113,22 @@
         <w:rPr>
           <w:lang w:val="en-US"/>
         </w:rPr>
-        <w:t>CREATE TABLE `horse_sim`.`club_hippique</w:t>
+        <w:t>CREATE TABLE `horse_sim</w:t>
+      </w:r>
+      <w:proofErr w:type="gramStart"/>
+      <w:r>
+        <w:rPr>
+          <w:lang w:val="en-US"/>
+        </w:rPr>
+        <w:t>`.`</w:t>
+      </w:r>
+      <w:proofErr w:type="spellStart"/>
+      <w:proofErr w:type="gramEnd"/>
+      <w:r>
+        <w:rPr>
+          <w:lang w:val="en-US"/>
+        </w:rPr>
+        <w:t>club_hippique</w:t>
       </w:r>
       <w:r>
         <w:rPr>
@@ -63,11 +136,122 @@
         </w:rPr>
         <w:t>s</w:t>
       </w:r>
-      <w:r>
-        <w:rPr>
-          <w:lang w:val="en-US"/>
-        </w:rPr>
-        <w:t>` ( `ID` INT(2) NOT NULL AUTO_INCREMENT , `ID_infra` INT(2) NOT NULL , `ID_concours` INT(2) NOT NULL , `capacite` INT(2) NOT NULL ,  PRIMARY KEY (`ID`)) ENGINE = InnoDB;</w:t>
+      <w:proofErr w:type="spellEnd"/>
+      <w:r>
+        <w:rPr>
+          <w:lang w:val="en-US"/>
+        </w:rPr>
+        <w:t>` ( `ID` INT(2) NOT NULL AUTO_INCREMENT , `</w:t>
+      </w:r>
+      <w:proofErr w:type="spellStart"/>
+      <w:r>
+        <w:rPr>
+          <w:lang w:val="en-US"/>
+        </w:rPr>
+        <w:t>ID_infra</w:t>
+      </w:r>
+      <w:proofErr w:type="spellEnd"/>
+      <w:r>
+        <w:rPr>
+          <w:lang w:val="en-US"/>
+        </w:rPr>
+        <w:t>` INT(2) NOT NULL , `</w:t>
+      </w:r>
+      <w:proofErr w:type="spellStart"/>
+      <w:r>
+        <w:rPr>
+          <w:lang w:val="en-US"/>
+        </w:rPr>
+        <w:t>ID_concours</w:t>
+      </w:r>
+      <w:proofErr w:type="spellEnd"/>
+      <w:r>
+        <w:rPr>
+          <w:lang w:val="en-US"/>
+        </w:rPr>
+        <w:t>` INT(2) NOT NULL , `</w:t>
+      </w:r>
+      <w:proofErr w:type="spellStart"/>
+      <w:r>
+        <w:rPr>
+          <w:lang w:val="en-US"/>
+        </w:rPr>
+        <w:t>capacite</w:t>
+      </w:r>
+      <w:proofErr w:type="spellEnd"/>
+      <w:r>
+        <w:rPr>
+          <w:lang w:val="en-US"/>
+        </w:rPr>
+        <w:t xml:space="preserve">` INT(2) NOT NULL , </w:t>
+      </w:r>
+      <w:r>
+        <w:rPr>
+          <w:lang w:val="en-US"/>
+        </w:rPr>
+        <w:t>`</w:t>
+      </w:r>
+      <w:proofErr w:type="spellStart"/>
+      <w:r>
+        <w:rPr>
+          <w:lang w:val="en-US"/>
+        </w:rPr>
+        <w:t>created_at</w:t>
+      </w:r>
+      <w:proofErr w:type="spellEnd"/>
+      <w:r>
+        <w:rPr>
+          <w:lang w:val="en-US"/>
+        </w:rPr>
+        <w:t xml:space="preserve">` timestamp NOT NULL DEFAULT </w:t>
+      </w:r>
+      <w:proofErr w:type="spellStart"/>
+      <w:r>
+        <w:rPr>
+          <w:lang w:val="en-US"/>
+        </w:rPr>
+        <w:t>current_timestamp</w:t>
+      </w:r>
+      <w:proofErr w:type="spellEnd"/>
+      <w:r>
+        <w:rPr>
+          <w:lang w:val="en-US"/>
+        </w:rPr>
+        <w:t>(), `</w:t>
+      </w:r>
+      <w:proofErr w:type="spellStart"/>
+      <w:r>
+        <w:rPr>
+          <w:lang w:val="en-US"/>
+        </w:rPr>
+        <w:t>updated_at</w:t>
+      </w:r>
+      <w:proofErr w:type="spellEnd"/>
+      <w:r>
+        <w:rPr>
+          <w:lang w:val="en-US"/>
+        </w:rPr>
+        <w:t>` timestamp NULL DEFAULT NULL,</w:t>
+      </w:r>
+      <w:r>
+        <w:rPr>
+          <w:lang w:val="en-US"/>
+        </w:rPr>
+        <w:t xml:space="preserve"> PRIMARY KEY (`ID`)) ENGINE = </w:t>
+      </w:r>
+      <w:proofErr w:type="spellStart"/>
+      <w:r>
+        <w:rPr>
+          <w:lang w:val="en-US"/>
+        </w:rPr>
+        <w:t>InnoDB</w:t>
+      </w:r>
+      <w:proofErr w:type="spellEnd"/>
+      <w:r>
+        <w:rPr>
+          <w:lang w:val="en-US"/>
+        </w:rPr>
+        <w:t>;</w:t>
       </w:r>
     </w:p>
     <w:p>
@@ -76,6 +260,7 @@
           <w:lang w:val="en-US"/>
         </w:rPr>
       </w:pPr>
+      <w:proofErr w:type="gramStart"/>
       <w:r>
         <w:rPr>
           <w:lang w:val="en-US"/>
@@ -97,6 +282,7 @@
         </w:rPr>
         <w:t>ID</w:t>
       </w:r>
+      <w:proofErr w:type="gramEnd"/>
       <w:r>
         <w:rPr>
           <w:lang w:val="en-US"/>
@@ -115,7 +301,63 @@
         <w:rPr>
           <w:lang w:val="en-US"/>
         </w:rPr>
-        <w:t xml:space="preserve"> , date_deb, date_fin )</w:t>
+        <w:t xml:space="preserve"> , </w:t>
+      </w:r>
+      <w:proofErr w:type="spellStart"/>
+      <w:r>
+        <w:rPr>
+          <w:lang w:val="en-US"/>
+        </w:rPr>
+        <w:t>date_deb</w:t>
+      </w:r>
+      <w:proofErr w:type="spellEnd"/>
+      <w:r>
+        <w:rPr>
+          <w:lang w:val="en-US"/>
+        </w:rPr>
+        <w:t xml:space="preserve">, </w:t>
+      </w:r>
+      <w:proofErr w:type="spellStart"/>
+      <w:r>
+        <w:rPr>
+          <w:lang w:val="en-US"/>
+        </w:rPr>
+        <w:t>date_fin</w:t>
+      </w:r>
+      <w:proofErr w:type="spellEnd"/>
+      <w:r>
+        <w:rPr>
+          <w:lang w:val="en-US"/>
+        </w:rPr>
+        <w:t xml:space="preserve">, </w:t>
+      </w:r>
+      <w:proofErr w:type="spellStart"/>
+      <w:r>
+        <w:rPr>
+          <w:lang w:val="en-US"/>
+        </w:rPr>
+        <w:t>created_at</w:t>
+      </w:r>
+      <w:proofErr w:type="spellEnd"/>
+      <w:r>
+        <w:rPr>
+          <w:lang w:val="en-US"/>
+        </w:rPr>
+        <w:t xml:space="preserve">, </w:t>
+      </w:r>
+      <w:proofErr w:type="spellStart"/>
+      <w:r>
+        <w:rPr>
+          <w:lang w:val="en-US"/>
+        </w:rPr>
+        <w:t>updated_at</w:t>
+      </w:r>
+      <w:proofErr w:type="spellEnd"/>
+      <w:r>
+        <w:rPr>
+          <w:lang w:val="en-US"/>
+        </w:rPr>
+        <w:t xml:space="preserve"> )</w:t>
       </w:r>
     </w:p>
     <w:p>
@@ -129,7 +371,165 @@
         <w:rPr>
           <w:lang w:val="en-US"/>
         </w:rPr>
-        <w:t>CREATE TABLE `horse_sim`.`concours` ( `ID` INT(2) NOT NULL AUTO_INCREMENT , `ID_Item` INT(2) NOT NULL , `ID_infra` INT(2) NOT NULL , `date_deb` TIMESTAMP NOT NULL , `date_fin` TIMESTAMP NOT NULL , PRIMARY KEY (`ID`)) ENGINE = InnoDB;</w:t>
+        <w:t>CREATE TABLE `</w:t>
+      </w:r>
+      <w:proofErr w:type="spellStart"/>
+      <w:r>
+        <w:rPr>
+          <w:lang w:val="en-US"/>
+        </w:rPr>
+        <w:t>horse_sim</w:t>
+      </w:r>
+      <w:proofErr w:type="gramStart"/>
+      <w:r>
+        <w:rPr>
+          <w:lang w:val="en-US"/>
+        </w:rPr>
+        <w:t>`.`</w:t>
+      </w:r>
+      <w:proofErr w:type="gramEnd"/>
+      <w:r>
+        <w:rPr>
+          <w:lang w:val="en-US"/>
+        </w:rPr>
+        <w:t>concours</w:t>
+      </w:r>
+      <w:proofErr w:type="spellEnd"/>
+      <w:r>
+        <w:rPr>
+          <w:lang w:val="en-US"/>
+        </w:rPr>
+        <w:t>` ( `ID` INT(2) NOT NULL AUTO_INCREMENT , `</w:t>
+      </w:r>
+      <w:proofErr w:type="spellStart"/>
+      <w:r>
+        <w:rPr>
+          <w:lang w:val="en-US"/>
+        </w:rPr>
+        <w:t>ID_Item</w:t>
+      </w:r>
+      <w:proofErr w:type="spellEnd"/>
+      <w:r>
+        <w:rPr>
+          <w:lang w:val="en-US"/>
+        </w:rPr>
+        <w:t>` INT(2) NOT NULL , `</w:t>
+      </w:r>
+      <w:proofErr w:type="spellStart"/>
+      <w:r>
+        <w:rPr>
+          <w:lang w:val="en-US"/>
+        </w:rPr>
+        <w:t>ID_infra</w:t>
+      </w:r>
+      <w:proofErr w:type="spellEnd"/>
+      <w:r>
+        <w:rPr>
+          <w:lang w:val="en-US"/>
+        </w:rPr>
+        <w:t>` INT(2) NOT NULL , `</w:t>
+      </w:r>
+      <w:proofErr w:type="spellStart"/>
+      <w:r>
+        <w:rPr>
+          <w:lang w:val="en-US"/>
+        </w:rPr>
+        <w:t>date_deb</w:t>
+      </w:r>
+      <w:proofErr w:type="spellEnd"/>
+      <w:r>
+        <w:rPr>
+          <w:lang w:val="en-US"/>
+        </w:rPr>
+        <w:t>` TIMESTAMP NOT NULL , `</w:t>
+      </w:r>
+      <w:proofErr w:type="spellStart"/>
+      <w:r>
+        <w:rPr>
+          <w:lang w:val="en-US"/>
+        </w:rPr>
+        <w:t>date_fin</w:t>
+      </w:r>
+      <w:proofErr w:type="spellEnd"/>
+      <w:r>
+        <w:rPr>
+          <w:lang w:val="en-US"/>
+        </w:rPr>
+        <w:t xml:space="preserve">` TIMESTAMP NOT NULL , </w:t>
+      </w:r>
+      <w:r>
+        <w:rPr>
+          <w:lang w:val="en-US"/>
+        </w:rPr>
+        <w:t>`</w:t>
+      </w:r>
+      <w:proofErr w:type="spellStart"/>
+      <w:r>
+        <w:rPr>
+          <w:lang w:val="en-US"/>
+        </w:rPr>
+        <w:t>created_at</w:t>
+      </w:r>
+      <w:proofErr w:type="spellEnd"/>
+      <w:r>
+        <w:rPr>
+          <w:lang w:val="en-US"/>
+        </w:rPr>
+        <w:t xml:space="preserve">` timestamp NOT NULL DEFAULT </w:t>
+      </w:r>
+      <w:proofErr w:type="spellStart"/>
+      <w:r>
+        <w:rPr>
+          <w:lang w:val="en-US"/>
+        </w:rPr>
+        <w:t>current_timestamp</w:t>
+      </w:r>
+      <w:proofErr w:type="spellEnd"/>
+      <w:r>
+        <w:rPr>
+          <w:lang w:val="en-US"/>
+        </w:rPr>
+        <w:t>(), `</w:t>
+      </w:r>
+      <w:proofErr w:type="spellStart"/>
+      <w:r>
+        <w:rPr>
+          <w:lang w:val="en-US"/>
+        </w:rPr>
+        <w:t>updated_at</w:t>
+      </w:r>
+      <w:proofErr w:type="spellEnd"/>
+      <w:r>
+        <w:rPr>
+          <w:lang w:val="en-US"/>
+        </w:rPr>
+        <w:t>` timestamp NULL DEFAULT NULL,</w:t>
+      </w:r>
+      <w:r>
+        <w:rPr>
+          <w:lang w:val="en-US"/>
+        </w:rPr>
+        <w:t xml:space="preserve"> </w:t>
+      </w:r>
+      <w:r>
+        <w:rPr>
+          <w:lang w:val="en-US"/>
+        </w:rPr>
+        <w:t xml:space="preserve">PRIMARY KEY (`ID`)) ENGINE = </w:t>
+      </w:r>
+      <w:proofErr w:type="spellStart"/>
+      <w:r>
+        <w:rPr>
+          <w:lang w:val="en-US"/>
+        </w:rPr>
+        <w:t>InnoDB</w:t>
+      </w:r>
+      <w:proofErr w:type="spellEnd"/>
+      <w:r>
+        <w:rPr>
+          <w:lang w:val="en-US"/>
+        </w:rPr>
+        <w:t>;</w:t>
       </w:r>
     </w:p>
     <w:p>
@@ -138,11 +538,26 @@
           <w:lang w:val="en-US"/>
         </w:rPr>
       </w:pPr>
-      <w:r>
-        <w:rPr>
-          <w:lang w:val="en-US"/>
-        </w:rPr>
-        <w:t>Centre_equestre (</w:t>
+      <w:proofErr w:type="spellStart"/>
+      <w:r>
+        <w:rPr>
+          <w:lang w:val="en-US"/>
+        </w:rPr>
+        <w:t>Centre_equestre</w:t>
+      </w:r>
+      <w:proofErr w:type="spellEnd"/>
+      <w:r>
+        <w:rPr>
+          <w:lang w:val="en-US"/>
+        </w:rPr>
+        <w:t xml:space="preserve"> </w:t>
+      </w:r>
+      <w:proofErr w:type="gramStart"/>
+      <w:r>
+        <w:rPr>
+          <w:lang w:val="en-US"/>
+        </w:rPr>
+        <w:t>(</w:t>
       </w:r>
       <w:r>
         <w:rPr>
@@ -162,6 +577,7 @@
         </w:rPr>
         <w:t>ID</w:t>
       </w:r>
+      <w:proofErr w:type="gramEnd"/>
       <w:r>
         <w:rPr>
           <w:lang w:val="en-US"/>
@@ -180,7 +596,49 @@
         <w:rPr>
           <w:lang w:val="en-US"/>
         </w:rPr>
-        <w:t>, capacite )</w:t>
+        <w:t xml:space="preserve">, </w:t>
+      </w:r>
+      <w:proofErr w:type="spellStart"/>
+      <w:r>
+        <w:rPr>
+          <w:lang w:val="en-US"/>
+        </w:rPr>
+        <w:t>capacite</w:t>
+      </w:r>
+      <w:proofErr w:type="spellEnd"/>
+      <w:r>
+        <w:rPr>
+          <w:lang w:val="en-US"/>
+        </w:rPr>
+        <w:t xml:space="preserve">, </w:t>
+      </w:r>
+      <w:proofErr w:type="spellStart"/>
+      <w:r>
+        <w:rPr>
+          <w:lang w:val="en-US"/>
+        </w:rPr>
+        <w:t>created_at</w:t>
+      </w:r>
+      <w:proofErr w:type="spellEnd"/>
+      <w:r>
+        <w:rPr>
+          <w:lang w:val="en-US"/>
+        </w:rPr>
+        <w:t xml:space="preserve">, </w:t>
+      </w:r>
+      <w:proofErr w:type="spellStart"/>
+      <w:r>
+        <w:rPr>
+          <w:lang w:val="en-US"/>
+        </w:rPr>
+        <w:t>updated_at</w:t>
+      </w:r>
+      <w:proofErr w:type="spellEnd"/>
+      <w:r>
+        <w:rPr>
+          <w:lang w:val="en-US"/>
+        </w:rPr>
+        <w:t xml:space="preserve"> )</w:t>
       </w:r>
     </w:p>
     <w:p>
@@ -194,8 +652,66 @@
         <w:rPr>
           <w:lang w:val="en-US"/>
         </w:rPr>
-        <w:t>CREATE TABLE `horse_sim`.`centre_equestre` ( `ID` INT(2) NOT NULL AUTO_INCREMENT , `ID_club` INT(2) NOT NULL , `ID_infra` INT(2) NOT NULL , `ID_taches</w:t>
-      </w:r>
+        <w:t>CREATE TABLE `horse_sim</w:t>
+      </w:r>
+      <w:proofErr w:type="gramStart"/>
+      <w:r>
+        <w:rPr>
+          <w:lang w:val="en-US"/>
+        </w:rPr>
+        <w:t>`.`</w:t>
+      </w:r>
+      <w:proofErr w:type="spellStart"/>
+      <w:proofErr w:type="gramEnd"/>
+      <w:r>
+        <w:rPr>
+          <w:lang w:val="en-US"/>
+        </w:rPr>
+        <w:t>centre_equestre</w:t>
+      </w:r>
+      <w:proofErr w:type="spellEnd"/>
+      <w:r>
+        <w:rPr>
+          <w:lang w:val="en-US"/>
+        </w:rPr>
+        <w:t>` ( `ID` INT(2) NOT NULL AUTO_INCREMENT , `</w:t>
+      </w:r>
+      <w:proofErr w:type="spellStart"/>
+      <w:r>
+        <w:rPr>
+          <w:lang w:val="en-US"/>
+        </w:rPr>
+        <w:t>ID_club</w:t>
+      </w:r>
+      <w:proofErr w:type="spellEnd"/>
+      <w:r>
+        <w:rPr>
+          <w:lang w:val="en-US"/>
+        </w:rPr>
+        <w:t>` INT(2) NOT NULL , `</w:t>
+      </w:r>
+      <w:proofErr w:type="spellStart"/>
+      <w:r>
+        <w:rPr>
+          <w:lang w:val="en-US"/>
+        </w:rPr>
+        <w:t>ID_infra</w:t>
+      </w:r>
+      <w:proofErr w:type="spellEnd"/>
+      <w:r>
+        <w:rPr>
+          <w:lang w:val="en-US"/>
+        </w:rPr>
+        <w:t>` INT(2) NOT NULL , `</w:t>
+      </w:r>
+      <w:proofErr w:type="spellStart"/>
+      <w:r>
+        <w:rPr>
+          <w:lang w:val="en-US"/>
+        </w:rPr>
+        <w:t>ID_taches</w:t>
+      </w:r>
+      <w:proofErr w:type="spellEnd"/>
       <w:r>
         <w:rPr>
           <w:lang w:val="en-US"/>
@@ -206,7 +722,98 @@
         <w:rPr>
           <w:lang w:val="en-US"/>
         </w:rPr>
-        <w:t>` INT(2) NOT NULL , `capacite` INT(3) NOT NULL , PRIMARY KEY (`ID`)) ENGINE = InnoDB;</w:t>
+        <w:t>` INT(2) NOT NULL , `</w:t>
+      </w:r>
+      <w:proofErr w:type="spellStart"/>
+      <w:r>
+        <w:rPr>
+          <w:lang w:val="en-US"/>
+        </w:rPr>
+        <w:t>capacite</w:t>
+      </w:r>
+      <w:proofErr w:type="spellEnd"/>
+      <w:r>
+        <w:rPr>
+          <w:lang w:val="en-US"/>
+        </w:rPr>
+        <w:t>` INT(3) NOT NULL ,</w:t>
+      </w:r>
+      <w:r>
+        <w:t xml:space="preserve"> </w:t>
+      </w:r>
+      <w:r>
+        <w:rPr>
+          <w:lang w:val="en-US"/>
+        </w:rPr>
+        <w:t>`</w:t>
+      </w:r>
+      <w:proofErr w:type="spellStart"/>
+      <w:r>
+        <w:rPr>
+          <w:lang w:val="en-US"/>
+        </w:rPr>
+        <w:t>created_at</w:t>
+      </w:r>
+      <w:proofErr w:type="spellEnd"/>
+      <w:r>
+        <w:rPr>
+          <w:lang w:val="en-US"/>
+        </w:rPr>
+        <w:t xml:space="preserve">` timestamp NOT NULL DEFAULT </w:t>
+      </w:r>
+      <w:proofErr w:type="spellStart"/>
+      <w:r>
+        <w:rPr>
+          <w:lang w:val="en-US"/>
+        </w:rPr>
+        <w:t>current_timestamp</w:t>
+      </w:r>
+      <w:proofErr w:type="spellEnd"/>
+      <w:r>
+        <w:rPr>
+          <w:lang w:val="en-US"/>
+        </w:rPr>
+        <w:t>(), `</w:t>
+      </w:r>
+      <w:proofErr w:type="spellStart"/>
+      <w:r>
+        <w:rPr>
+          <w:lang w:val="en-US"/>
+        </w:rPr>
+        <w:t>updated_at</w:t>
+      </w:r>
+      <w:proofErr w:type="spellEnd"/>
+      <w:r>
+        <w:rPr>
+          <w:lang w:val="en-US"/>
+        </w:rPr>
+        <w:t>` timestamp NULL DEFAULT NULL,</w:t>
+      </w:r>
+      <w:r>
+        <w:rPr>
+          <w:lang w:val="en-US"/>
+        </w:rPr>
+        <w:t xml:space="preserve"> </w:t>
+      </w:r>
+      <w:r>
+        <w:rPr>
+          <w:lang w:val="en-US"/>
+        </w:rPr>
+        <w:t xml:space="preserve"> PRIMARY KEY (`ID`)) ENGINE = </w:t>
+      </w:r>
+      <w:proofErr w:type="spellStart"/>
+      <w:r>
+        <w:rPr>
+          <w:lang w:val="en-US"/>
+        </w:rPr>
+        <w:t>InnoDB</w:t>
+      </w:r>
+      <w:proofErr w:type="spellEnd"/>
+      <w:r>
+        <w:rPr>
+          <w:lang w:val="en-US"/>
+        </w:rPr>
+        <w:t>;</w:t>
       </w:r>
     </w:p>
     <w:p>
@@ -219,7 +826,14 @@
         <w:rPr>
           <w:lang w:val="en-US"/>
         </w:rPr>
-        <w:t>Infrastructure (</w:t>
+        <w:t xml:space="preserve">Infrastructure </w:t>
+      </w:r>
+      <w:proofErr w:type="gramStart"/>
+      <w:r>
+        <w:rPr>
+          <w:lang w:val="en-US"/>
+        </w:rPr>
+        <w:t>(</w:t>
       </w:r>
       <w:r>
         <w:rPr>
@@ -239,6 +853,7 @@
         </w:rPr>
         <w:t>ID</w:t>
       </w:r>
+      <w:proofErr w:type="gramEnd"/>
       <w:r>
         <w:rPr>
           <w:lang w:val="en-US"/>
@@ -257,7 +872,77 @@
         <w:rPr>
           <w:lang w:val="en-US"/>
         </w:rPr>
-        <w:t>, type, niveau, description, infrastructure_family, prix, ressource_consumption )</w:t>
+        <w:t xml:space="preserve">, type, </w:t>
+      </w:r>
+      <w:proofErr w:type="spellStart"/>
+      <w:r>
+        <w:rPr>
+          <w:lang w:val="en-US"/>
+        </w:rPr>
+        <w:t>niveau</w:t>
+      </w:r>
+      <w:proofErr w:type="spellEnd"/>
+      <w:r>
+        <w:rPr>
+          <w:lang w:val="en-US"/>
+        </w:rPr>
+        <w:t xml:space="preserve">, description, </w:t>
+      </w:r>
+      <w:proofErr w:type="spellStart"/>
+      <w:r>
+        <w:rPr>
+          <w:lang w:val="en-US"/>
+        </w:rPr>
+        <w:t>infrastructure_family</w:t>
+      </w:r>
+      <w:proofErr w:type="spellEnd"/>
+      <w:r>
+        <w:rPr>
+          <w:lang w:val="en-US"/>
+        </w:rPr>
+        <w:t xml:space="preserve">, prix, </w:t>
+      </w:r>
+      <w:proofErr w:type="spellStart"/>
+      <w:r>
+        <w:rPr>
+          <w:lang w:val="en-US"/>
+        </w:rPr>
+        <w:t>ressource_consumption</w:t>
+      </w:r>
+      <w:proofErr w:type="spellEnd"/>
+      <w:r>
+        <w:rPr>
+          <w:lang w:val="en-US"/>
+        </w:rPr>
+        <w:t xml:space="preserve">, </w:t>
+      </w:r>
+      <w:proofErr w:type="spellStart"/>
+      <w:r>
+        <w:rPr>
+          <w:lang w:val="en-US"/>
+        </w:rPr>
+        <w:t>created_at</w:t>
+      </w:r>
+      <w:proofErr w:type="spellEnd"/>
+      <w:r>
+        <w:rPr>
+          <w:lang w:val="en-US"/>
+        </w:rPr>
+        <w:t xml:space="preserve">, </w:t>
+      </w:r>
+      <w:proofErr w:type="spellStart"/>
+      <w:r>
+        <w:rPr>
+          <w:lang w:val="en-US"/>
+        </w:rPr>
+        <w:t>updated_at</w:t>
+      </w:r>
+      <w:proofErr w:type="spellEnd"/>
+      <w:r>
+        <w:rPr>
+          <w:lang w:val="en-US"/>
+        </w:rPr>
+        <w:t xml:space="preserve"> )</w:t>
       </w:r>
     </w:p>
     <w:p>
@@ -271,7 +956,49 @@
         <w:rPr>
           <w:lang w:val="en-US"/>
         </w:rPr>
-        <w:t>CREATE TABLE `horse_sim`.`infrastructure` ( `ID` INT(2) NOT NULL AUTO_INCREMENT , `ID_accomodation_capacity` INT(2) NOT NULL , `ID_items` INT(2) NOT NULL , `type` VARCHAR(</w:t>
+        <w:t>CREATE TABLE `</w:t>
+      </w:r>
+      <w:proofErr w:type="spellStart"/>
+      <w:r>
+        <w:rPr>
+          <w:lang w:val="en-US"/>
+        </w:rPr>
+        <w:t>horse_sim`.`infrastructure</w:t>
+      </w:r>
+      <w:proofErr w:type="spellEnd"/>
+      <w:r>
+        <w:rPr>
+          <w:lang w:val="en-US"/>
+        </w:rPr>
+        <w:t>` ( `ID` INT(2) NOT NULL AUTO_INCREMENT , `</w:t>
+      </w:r>
+      <w:proofErr w:type="spellStart"/>
+      <w:r>
+        <w:rPr>
+          <w:lang w:val="en-US"/>
+        </w:rPr>
+        <w:t>ID_accomodation_capacity</w:t>
+      </w:r>
+      <w:proofErr w:type="spellEnd"/>
+      <w:r>
+        <w:rPr>
+          <w:lang w:val="en-US"/>
+        </w:rPr>
+        <w:t>` INT(2) NOT NULL , `</w:t>
+      </w:r>
+      <w:proofErr w:type="spellStart"/>
+      <w:r>
+        <w:rPr>
+          <w:lang w:val="en-US"/>
+        </w:rPr>
+        <w:t>ID_items</w:t>
+      </w:r>
+      <w:proofErr w:type="spellEnd"/>
+      <w:r>
+        <w:rPr>
+          <w:lang w:val="en-US"/>
+        </w:rPr>
+        <w:t>` INT(2) NOT NULL , `type` VARCHAR(</w:t>
       </w:r>
       <w:r>
         <w:rPr>
@@ -283,13 +1010,135 @@
         <w:rPr>
           <w:lang w:val="en-US"/>
         </w:rPr>
-        <w:t>0) NOT NULL , `niveau` INT(1) NOT NULL , `description` VARCHAR(50) NOT NULL , `infrastructure_family` VARCHAR(10) NOT NULL , `prix` INT(3) NOT NULL , `ressource_consumption` INT(3) NOT NULL , PRIMARY KEY (`ID`)) ENGINE = InnoDB;</w:t>
+        <w:t>0) NOT NULL , `</w:t>
+      </w:r>
+      <w:proofErr w:type="spellStart"/>
+      <w:r>
+        <w:rPr>
+          <w:lang w:val="en-US"/>
+        </w:rPr>
+        <w:t>niveau</w:t>
+      </w:r>
+      <w:proofErr w:type="spellEnd"/>
+      <w:r>
+        <w:rPr>
+          <w:lang w:val="en-US"/>
+        </w:rPr>
+        <w:t>` INT(1) NOT NULL , `description` VARCHAR(50) NOT NULL , `</w:t>
+      </w:r>
+      <w:proofErr w:type="spellStart"/>
+      <w:r>
+        <w:rPr>
+          <w:lang w:val="en-US"/>
+        </w:rPr>
+        <w:t>infrastructure_family</w:t>
+      </w:r>
+      <w:proofErr w:type="spellEnd"/>
+      <w:r>
+        <w:rPr>
+          <w:lang w:val="en-US"/>
+        </w:rPr>
+        <w:t>` VARCHAR(10) NOT NULL , `prix` INT(3) NOT NULL , `</w:t>
+      </w:r>
+      <w:proofErr w:type="spellStart"/>
+      <w:r>
+        <w:rPr>
+          <w:lang w:val="en-US"/>
+        </w:rPr>
+        <w:t>ressource_consumption</w:t>
+      </w:r>
+      <w:proofErr w:type="spellEnd"/>
+      <w:r>
+        <w:rPr>
+          <w:lang w:val="en-US"/>
+        </w:rPr>
+        <w:t xml:space="preserve">` INT(3) NOT NULL , </w:t>
+      </w:r>
+      <w:r>
+        <w:rPr>
+          <w:lang w:val="en-US"/>
+        </w:rPr>
+        <w:t>`</w:t>
+      </w:r>
+      <w:proofErr w:type="spellStart"/>
+      <w:r>
+        <w:rPr>
+          <w:lang w:val="en-US"/>
+        </w:rPr>
+        <w:t>created_at</w:t>
+      </w:r>
+      <w:proofErr w:type="spellEnd"/>
+      <w:r>
+        <w:rPr>
+          <w:lang w:val="en-US"/>
+        </w:rPr>
+        <w:t xml:space="preserve">` timestamp NOT NULL DEFAULT </w:t>
+      </w:r>
+      <w:proofErr w:type="spellStart"/>
+      <w:r>
+        <w:rPr>
+          <w:lang w:val="en-US"/>
+        </w:rPr>
+        <w:t>current_timestamp</w:t>
+      </w:r>
+      <w:proofErr w:type="spellEnd"/>
+      <w:r>
+        <w:rPr>
+          <w:lang w:val="en-US"/>
+        </w:rPr>
+        <w:t>(), `</w:t>
+      </w:r>
+      <w:proofErr w:type="spellStart"/>
+      <w:r>
+        <w:rPr>
+          <w:lang w:val="en-US"/>
+        </w:rPr>
+        <w:t>updated_at</w:t>
+      </w:r>
+      <w:proofErr w:type="spellEnd"/>
+      <w:r>
+        <w:rPr>
+          <w:lang w:val="en-US"/>
+        </w:rPr>
+        <w:t>` timestamp NULL DEFAULT NULL,</w:t>
+      </w:r>
+      <w:r>
+        <w:rPr>
+          <w:lang w:val="en-US"/>
+        </w:rPr>
+        <w:t xml:space="preserve"> </w:t>
+      </w:r>
+      <w:r>
+        <w:rPr>
+          <w:lang w:val="en-US"/>
+        </w:rPr>
+        <w:t xml:space="preserve">PRIMARY KEY (`ID`)) ENGINE = </w:t>
+      </w:r>
+      <w:proofErr w:type="spellStart"/>
+      <w:r>
+        <w:rPr>
+          <w:lang w:val="en-US"/>
+        </w:rPr>
+        <w:t>InnoDB</w:t>
+      </w:r>
+      <w:proofErr w:type="spellEnd"/>
+      <w:r>
+        <w:rPr>
+          <w:lang w:val="en-US"/>
+        </w:rPr>
+        <w:t>;</w:t>
       </w:r>
     </w:p>
     <w:p>
-      <w:r>
-        <w:t xml:space="preserve">Joueur_compte ( </w:t>
-      </w:r>
+      <w:proofErr w:type="spellStart"/>
+      <w:r>
+        <w:t>Joueur_compte</w:t>
+      </w:r>
+      <w:proofErr w:type="spellEnd"/>
+      <w:r>
+        <w:t xml:space="preserve"> ( </w:t>
+      </w:r>
+      <w:proofErr w:type="spellStart"/>
       <w:r>
         <w:rPr>
           <w:b/>
@@ -298,6 +1147,7 @@
         </w:rPr>
         <w:t>ID_joueur_compte</w:t>
       </w:r>
+      <w:proofErr w:type="spellEnd"/>
       <w:r>
         <w:rPr>
           <w:b/>
@@ -343,17 +1193,45 @@
       <w:r>
         <w:t xml:space="preserve">, </w:t>
       </w:r>
+      <w:proofErr w:type="spellStart"/>
       <w:r>
         <w:t>username</w:t>
       </w:r>
-      <w:r>
-        <w:t xml:space="preserve">, </w:t>
-      </w:r>
+      <w:proofErr w:type="spellEnd"/>
+      <w:r>
+        <w:t xml:space="preserve">, </w:t>
+      </w:r>
+      <w:proofErr w:type="spellStart"/>
       <w:r>
         <w:t>mdp</w:t>
       </w:r>
-      <w:r>
-        <w:t>, date_Inscription, last_connexion )</w:t>
+      <w:proofErr w:type="spellEnd"/>
+      <w:r>
+        <w:t xml:space="preserve">, </w:t>
+      </w:r>
+      <w:proofErr w:type="spellStart"/>
+      <w:r>
+        <w:t>last_connexion</w:t>
+      </w:r>
+      <w:proofErr w:type="spellEnd"/>
+      <w:r>
+        <w:t xml:space="preserve">, </w:t>
+      </w:r>
+      <w:proofErr w:type="spellStart"/>
+      <w:r>
+        <w:t>created_at</w:t>
+      </w:r>
+      <w:proofErr w:type="spellEnd"/>
+      <w:r>
+        <w:t xml:space="preserve">, </w:t>
+      </w:r>
+      <w:proofErr w:type="spellStart"/>
+      <w:r>
+        <w:t>updated_at</w:t>
+      </w:r>
+      <w:proofErr w:type="spellEnd"/>
+      <w:r>
+        <w:t xml:space="preserve"> )</w:t>
       </w:r>
     </w:p>
     <w:p>
@@ -367,8 +1245,58 @@
         <w:rPr>
           <w:lang w:val="en-US"/>
         </w:rPr>
-        <w:t>CREATE TABLE `horse_sim`.`joueur_compte` ( `ID_joueur_compte` INT(2) NOT NULL AUTO_INCREMENT , `ID_joueur` INT(2) NOT NULL , `ID_centre</w:t>
-      </w:r>
+        <w:t>CREATE TABLE `horse_sim`.`</w:t>
+      </w:r>
+      <w:proofErr w:type="spellStart"/>
+      <w:r>
+        <w:rPr>
+          <w:lang w:val="en-US"/>
+        </w:rPr>
+        <w:t>joueur_compte</w:t>
+      </w:r>
+      <w:proofErr w:type="spellEnd"/>
+      <w:r>
+        <w:rPr>
+          <w:lang w:val="en-US"/>
+        </w:rPr>
+        <w:t>` ( `</w:t>
+      </w:r>
+      <w:proofErr w:type="spellStart"/>
+      <w:r>
+        <w:rPr>
+          <w:lang w:val="en-US"/>
+        </w:rPr>
+        <w:t>ID_joueur_compte</w:t>
+      </w:r>
+      <w:proofErr w:type="spellEnd"/>
+      <w:r>
+        <w:rPr>
+          <w:lang w:val="en-US"/>
+        </w:rPr>
+        <w:t>` INT(2) NOT NULL AUTO_INCREMENT , `</w:t>
+      </w:r>
+      <w:proofErr w:type="spellStart"/>
+      <w:r>
+        <w:rPr>
+          <w:lang w:val="en-US"/>
+        </w:rPr>
+        <w:t>ID_joueur</w:t>
+      </w:r>
+      <w:proofErr w:type="spellEnd"/>
+      <w:r>
+        <w:rPr>
+          <w:lang w:val="en-US"/>
+        </w:rPr>
+        <w:t>` INT(2) NOT NULL , `</w:t>
+      </w:r>
+      <w:proofErr w:type="spellStart"/>
+      <w:r>
+        <w:rPr>
+          <w:lang w:val="en-US"/>
+        </w:rPr>
+        <w:t>ID_centre</w:t>
+      </w:r>
+      <w:proofErr w:type="spellEnd"/>
       <w:r>
         <w:rPr>
           <w:lang w:val="en-US"/>
@@ -379,8 +1307,30 @@
         <w:rPr>
           <w:lang w:val="en-US"/>
         </w:rPr>
-        <w:t>` INT(2) NOT NULL , `ID_chevaux` INT(2) NOT NULL , `ID_club</w:t>
-      </w:r>
+        <w:t>` INT(2) NOT NULL , `</w:t>
+      </w:r>
+      <w:proofErr w:type="spellStart"/>
+      <w:r>
+        <w:rPr>
+          <w:lang w:val="en-US"/>
+        </w:rPr>
+        <w:t>ID_chevaux</w:t>
+      </w:r>
+      <w:proofErr w:type="spellEnd"/>
+      <w:r>
+        <w:rPr>
+          <w:lang w:val="en-US"/>
+        </w:rPr>
+        <w:t>` INT(2) NOT NULL , `</w:t>
+      </w:r>
+      <w:proofErr w:type="spellStart"/>
+      <w:r>
+        <w:rPr>
+          <w:lang w:val="en-US"/>
+        </w:rPr>
+        <w:t>ID_club</w:t>
+      </w:r>
+      <w:proofErr w:type="spellEnd"/>
       <w:r>
         <w:rPr>
           <w:lang w:val="en-US"/>
@@ -391,7 +1341,28 @@
         <w:rPr>
           <w:lang w:val="en-US"/>
         </w:rPr>
-        <w:t>` INT(2) NOT NULL , `ID_items` INT(2) NOT NULL , `ID_tache</w:t>
+        <w:t>` INT(2) NOT NULL , `</w:t>
+      </w:r>
+      <w:proofErr w:type="spellStart"/>
+      <w:r>
+        <w:rPr>
+          <w:lang w:val="en-US"/>
+        </w:rPr>
+        <w:t>ID_items</w:t>
+      </w:r>
+      <w:proofErr w:type="spellEnd"/>
+      <w:r>
+        <w:rPr>
+          <w:lang w:val="en-US"/>
+        </w:rPr>
+        <w:t>` INT(2) NOT NULL , `</w:t>
+      </w:r>
+      <w:proofErr w:type="spellStart"/>
+      <w:r>
+        <w:rPr>
+          <w:lang w:val="en-US"/>
+        </w:rPr>
+        <w:t>ID_tache</w:t>
       </w:r>
       <w:r>
         <w:rPr>
@@ -399,6 +1370,7 @@
         </w:rPr>
         <w:t>s</w:t>
       </w:r>
+      <w:proofErr w:type="spellEnd"/>
       <w:r>
         <w:rPr>
           <w:lang w:val="en-US"/>
@@ -427,7 +1399,137 @@
         <w:rPr>
           <w:lang w:val="en-US"/>
         </w:rPr>
-        <w:t>NOT NULL ,  `mdp` VARCHAR(50) NOT NULL , `date_Inscription` DATE NOT NULL , `last_connexion` DATETIME NOT NULL , PRIMARY KEY (`ID_joueur_compte`,`ID_joueur`)) ENGINE = InnoDB;</w:t>
+        <w:t>NOT NULL ,  `</w:t>
+      </w:r>
+      <w:proofErr w:type="spellStart"/>
+      <w:r>
+        <w:rPr>
+          <w:lang w:val="en-US"/>
+        </w:rPr>
+        <w:t>mdp</w:t>
+      </w:r>
+      <w:proofErr w:type="spellEnd"/>
+      <w:r>
+        <w:rPr>
+          <w:lang w:val="en-US"/>
+        </w:rPr>
+        <w:t>` VARCHAR(50) NOT NULL , `</w:t>
+      </w:r>
+      <w:proofErr w:type="spellStart"/>
+      <w:r>
+        <w:rPr>
+          <w:lang w:val="en-US"/>
+        </w:rPr>
+        <w:t>last_connexion</w:t>
+      </w:r>
+      <w:proofErr w:type="spellEnd"/>
+      <w:r>
+        <w:rPr>
+          <w:lang w:val="en-US"/>
+        </w:rPr>
+        <w:t>` DATETIME NOT NULL ,</w:t>
+      </w:r>
+      <w:r>
+        <w:rPr>
+          <w:lang w:val="en-US"/>
+        </w:rPr>
+        <w:t xml:space="preserve"> </w:t>
+      </w:r>
+      <w:r>
+        <w:rPr>
+          <w:lang w:val="en-US"/>
+        </w:rPr>
+        <w:t>`</w:t>
+      </w:r>
+      <w:proofErr w:type="spellStart"/>
+      <w:r>
+        <w:rPr>
+          <w:lang w:val="en-US"/>
+        </w:rPr>
+        <w:t>created_at</w:t>
+      </w:r>
+      <w:proofErr w:type="spellEnd"/>
+      <w:r>
+        <w:rPr>
+          <w:lang w:val="en-US"/>
+        </w:rPr>
+        <w:t xml:space="preserve">` timestamp NOT NULL DEFAULT </w:t>
+      </w:r>
+      <w:proofErr w:type="spellStart"/>
+      <w:r>
+        <w:rPr>
+          <w:lang w:val="en-US"/>
+        </w:rPr>
+        <w:t>current_timestamp</w:t>
+      </w:r>
+      <w:proofErr w:type="spellEnd"/>
+      <w:r>
+        <w:rPr>
+          <w:lang w:val="en-US"/>
+        </w:rPr>
+        <w:t>(), `</w:t>
+      </w:r>
+      <w:proofErr w:type="spellStart"/>
+      <w:r>
+        <w:rPr>
+          <w:lang w:val="en-US"/>
+        </w:rPr>
+        <w:t>updated_at</w:t>
+      </w:r>
+      <w:proofErr w:type="spellEnd"/>
+      <w:r>
+        <w:rPr>
+          <w:lang w:val="en-US"/>
+        </w:rPr>
+        <w:t>` timestamp NULL DEFAULT NULL,</w:t>
+      </w:r>
+      <w:r>
+        <w:rPr>
+          <w:lang w:val="en-US"/>
+        </w:rPr>
+        <w:t xml:space="preserve"> PRIMARY KEY (`ID_joueur_</w:t>
+      </w:r>
+      <w:proofErr w:type="spellStart"/>
+      <w:r>
+        <w:rPr>
+          <w:lang w:val="en-US"/>
+        </w:rPr>
+        <w:t>compte</w:t>
+      </w:r>
+      <w:proofErr w:type="spellEnd"/>
+      <w:r>
+        <w:rPr>
+          <w:lang w:val="en-US"/>
+        </w:rPr>
+        <w:t>`,`</w:t>
+      </w:r>
+      <w:proofErr w:type="spellStart"/>
+      <w:r>
+        <w:rPr>
+          <w:lang w:val="en-US"/>
+        </w:rPr>
+        <w:t>ID_joueur</w:t>
+      </w:r>
+      <w:proofErr w:type="spellEnd"/>
+      <w:r>
+        <w:rPr>
+          <w:lang w:val="en-US"/>
+        </w:rPr>
+        <w:t xml:space="preserve">`)) ENGINE = </w:t>
+      </w:r>
+      <w:proofErr w:type="spellStart"/>
+      <w:r>
+        <w:rPr>
+          <w:lang w:val="en-US"/>
+        </w:rPr>
+        <w:t>InnoDB</w:t>
+      </w:r>
+      <w:proofErr w:type="spellEnd"/>
+      <w:r>
+        <w:rPr>
+          <w:lang w:val="en-US"/>
+        </w:rPr>
+        <w:t>;</w:t>
       </w:r>
     </w:p>
     <w:p>
@@ -436,12 +1538,28 @@
           <w:lang w:val="en-US"/>
         </w:rPr>
       </w:pPr>
-      <w:r>
-        <w:rPr>
-          <w:lang w:val="en-US"/>
-        </w:rPr>
-        <w:t xml:space="preserve">Joueur ( </w:t>
-      </w:r>
+      <w:proofErr w:type="spellStart"/>
+      <w:r>
+        <w:rPr>
+          <w:lang w:val="en-US"/>
+        </w:rPr>
+        <w:t>Joueur</w:t>
+      </w:r>
+      <w:proofErr w:type="spellEnd"/>
+      <w:r>
+        <w:rPr>
+          <w:lang w:val="en-US"/>
+        </w:rPr>
+        <w:t xml:space="preserve"> </w:t>
+      </w:r>
+      <w:proofErr w:type="gramStart"/>
+      <w:r>
+        <w:rPr>
+          <w:lang w:val="en-US"/>
+        </w:rPr>
+        <w:t xml:space="preserve">( </w:t>
+      </w:r>
+      <w:proofErr w:type="spellStart"/>
       <w:r>
         <w:rPr>
           <w:b/>
@@ -449,25 +1567,128 @@
           <w:u w:val="single"/>
           <w:lang w:val="en-US"/>
         </w:rPr>
-        <w:t>ID_joueur</w:t>
-      </w:r>
-      <w:r>
-        <w:rPr>
-          <w:lang w:val="en-US"/>
-        </w:rPr>
-        <w:t xml:space="preserve">, nom, prenom ,email, sexe, birthDate, phone, address, </w:t>
-      </w:r>
-      <w:r>
-        <w:rPr>
-          <w:lang w:val="en-US"/>
-        </w:rPr>
-        <w:t xml:space="preserve">IP_address, </w:t>
-      </w:r>
-      <w:r>
-        <w:rPr>
-          <w:lang w:val="en-US"/>
-        </w:rPr>
-        <w:t>picture_account, description, website )</w:t>
+        <w:t>ID</w:t>
+      </w:r>
+      <w:proofErr w:type="gramEnd"/>
+      <w:r>
+        <w:rPr>
+          <w:b/>
+          <w:bCs/>
+          <w:u w:val="single"/>
+          <w:lang w:val="en-US"/>
+        </w:rPr>
+        <w:t>_joueur</w:t>
+      </w:r>
+      <w:proofErr w:type="spellEnd"/>
+      <w:r>
+        <w:rPr>
+          <w:lang w:val="en-US"/>
+        </w:rPr>
+        <w:t xml:space="preserve">, nom, </w:t>
+      </w:r>
+      <w:proofErr w:type="spellStart"/>
+      <w:r>
+        <w:rPr>
+          <w:lang w:val="en-US"/>
+        </w:rPr>
+        <w:t>prenom</w:t>
+      </w:r>
+      <w:proofErr w:type="spellEnd"/>
+      <w:r>
+        <w:rPr>
+          <w:lang w:val="en-US"/>
+        </w:rPr>
+        <w:t xml:space="preserve"> ,email, </w:t>
+      </w:r>
+      <w:proofErr w:type="spellStart"/>
+      <w:r>
+        <w:rPr>
+          <w:lang w:val="en-US"/>
+        </w:rPr>
+        <w:t>sexe</w:t>
+      </w:r>
+      <w:proofErr w:type="spellEnd"/>
+      <w:r>
+        <w:rPr>
+          <w:lang w:val="en-US"/>
+        </w:rPr>
+        <w:t xml:space="preserve">, </w:t>
+      </w:r>
+      <w:proofErr w:type="spellStart"/>
+      <w:r>
+        <w:rPr>
+          <w:lang w:val="en-US"/>
+        </w:rPr>
+        <w:t>birthDate</w:t>
+      </w:r>
+      <w:proofErr w:type="spellEnd"/>
+      <w:r>
+        <w:rPr>
+          <w:lang w:val="en-US"/>
+        </w:rPr>
+        <w:t xml:space="preserve">, phone, address, </w:t>
+      </w:r>
+      <w:proofErr w:type="spellStart"/>
+      <w:r>
+        <w:rPr>
+          <w:lang w:val="en-US"/>
+        </w:rPr>
+        <w:t>IP_address</w:t>
+      </w:r>
+      <w:proofErr w:type="spellEnd"/>
+      <w:r>
+        <w:rPr>
+          <w:lang w:val="en-US"/>
+        </w:rPr>
+        <w:t xml:space="preserve">, </w:t>
+      </w:r>
+      <w:proofErr w:type="spellStart"/>
+      <w:r>
+        <w:rPr>
+          <w:lang w:val="en-US"/>
+        </w:rPr>
+        <w:t>picture_account</w:t>
+      </w:r>
+      <w:proofErr w:type="spellEnd"/>
+      <w:r>
+        <w:rPr>
+          <w:lang w:val="en-US"/>
+        </w:rPr>
+        <w:t>, description, website</w:t>
+      </w:r>
+      <w:r>
+        <w:rPr>
+          <w:lang w:val="en-US"/>
+        </w:rPr>
+        <w:t xml:space="preserve">, </w:t>
+      </w:r>
+      <w:proofErr w:type="spellStart"/>
+      <w:r>
+        <w:rPr>
+          <w:lang w:val="en-US"/>
+        </w:rPr>
+        <w:t>created_at</w:t>
+      </w:r>
+      <w:proofErr w:type="spellEnd"/>
+      <w:r>
+        <w:rPr>
+          <w:lang w:val="en-US"/>
+        </w:rPr>
+        <w:t xml:space="preserve">, </w:t>
+      </w:r>
+      <w:proofErr w:type="spellStart"/>
+      <w:r>
+        <w:rPr>
+          <w:lang w:val="en-US"/>
+        </w:rPr>
+        <w:t>updated_at</w:t>
+      </w:r>
+      <w:proofErr w:type="spellEnd"/>
+      <w:r>
+        <w:rPr>
+          <w:lang w:val="en-US"/>
+        </w:rPr>
+        <w:t xml:space="preserve"> )</w:t>
       </w:r>
     </w:p>
     <w:p>
@@ -481,7 +1702,77 @@
         <w:rPr>
           <w:lang w:val="en-US"/>
         </w:rPr>
-        <w:t xml:space="preserve">CREATE TABLE `horse_sim`.`joueur` ( `ID_joueur` INT(2) NOT NULL AUTO_INCREMENT , `nom` VARCHAR(30) NOT NULL , `prenom` VARCHAR(30) NOT NULL , `email` VARCHAR(50) NOT NULL , `sexe` ENUM('H','F') NOT NULL , `birthDate` DATE NOT NULL , `phone` </w:t>
+        <w:t>CREATE TABLE `horse_sim`.`</w:t>
+      </w:r>
+      <w:proofErr w:type="spellStart"/>
+      <w:r>
+        <w:rPr>
+          <w:lang w:val="en-US"/>
+        </w:rPr>
+        <w:t>joueur</w:t>
+      </w:r>
+      <w:proofErr w:type="spellEnd"/>
+      <w:r>
+        <w:rPr>
+          <w:lang w:val="en-US"/>
+        </w:rPr>
+        <w:t>` ( `</w:t>
+      </w:r>
+      <w:proofErr w:type="spellStart"/>
+      <w:r>
+        <w:rPr>
+          <w:lang w:val="en-US"/>
+        </w:rPr>
+        <w:t>ID_joueur</w:t>
+      </w:r>
+      <w:proofErr w:type="spellEnd"/>
+      <w:r>
+        <w:rPr>
+          <w:lang w:val="en-US"/>
+        </w:rPr>
+        <w:t>` INT(2) NOT NULL AUTO_INCREMENT , `nom` VARCHAR(30) NOT NULL , `</w:t>
+      </w:r>
+      <w:proofErr w:type="spellStart"/>
+      <w:r>
+        <w:rPr>
+          <w:lang w:val="en-US"/>
+        </w:rPr>
+        <w:t>prenom</w:t>
+      </w:r>
+      <w:proofErr w:type="spellEnd"/>
+      <w:r>
+        <w:rPr>
+          <w:lang w:val="en-US"/>
+        </w:rPr>
+        <w:t>` VARCHAR(30) NOT NULL , `email` VARCHAR(50) NOT NULL , `</w:t>
+      </w:r>
+      <w:proofErr w:type="spellStart"/>
+      <w:r>
+        <w:rPr>
+          <w:lang w:val="en-US"/>
+        </w:rPr>
+        <w:t>sexe</w:t>
+      </w:r>
+      <w:proofErr w:type="spellEnd"/>
+      <w:r>
+        <w:rPr>
+          <w:lang w:val="en-US"/>
+        </w:rPr>
+        <w:t>` ENUM('H','F') NOT NULL , `</w:t>
+      </w:r>
+      <w:proofErr w:type="spellStart"/>
+      <w:r>
+        <w:rPr>
+          <w:lang w:val="en-US"/>
+        </w:rPr>
+        <w:t>birthDate</w:t>
+      </w:r>
+      <w:proofErr w:type="spellEnd"/>
+      <w:r>
+        <w:rPr>
+          <w:lang w:val="en-US"/>
+        </w:rPr>
+        <w:t xml:space="preserve">` DATE NOT NULL , `phone` </w:t>
       </w:r>
       <w:r>
         <w:rPr>
@@ -529,7 +1820,35 @@
         <w:rPr>
           <w:lang w:val="en-US"/>
         </w:rPr>
-        <w:t>) NOT NULL ,  `IP_address` VARCHAR(15) NOT NULL , `profile_picture` VARCHAR(</w:t>
+        <w:t>) NOT NULL ,  `</w:t>
+      </w:r>
+      <w:proofErr w:type="spellStart"/>
+      <w:r>
+        <w:rPr>
+          <w:lang w:val="en-US"/>
+        </w:rPr>
+        <w:t>IP_address</w:t>
+      </w:r>
+      <w:proofErr w:type="spellEnd"/>
+      <w:r>
+        <w:rPr>
+          <w:lang w:val="en-US"/>
+        </w:rPr>
+        <w:t>` VARCHAR(15) NOT NULL , `</w:t>
+      </w:r>
+      <w:proofErr w:type="spellStart"/>
+      <w:r>
+        <w:rPr>
+          <w:lang w:val="en-US"/>
+        </w:rPr>
+        <w:t>profile_picture</w:t>
+      </w:r>
+      <w:proofErr w:type="spellEnd"/>
+      <w:r>
+        <w:rPr>
+          <w:lang w:val="en-US"/>
+        </w:rPr>
+        <w:t>` VARCHAR(</w:t>
       </w:r>
       <w:r>
         <w:rPr>
@@ -553,7 +1872,95 @@
         <w:rPr>
           <w:lang w:val="en-US"/>
         </w:rPr>
-        <w:t>0) NOT NULL , PRIMARY KEY (`ID_joueur`)) ENGINE = InnoDB;</w:t>
+        <w:t>0) NOT NULL ,</w:t>
+      </w:r>
+      <w:r>
+        <w:rPr>
+          <w:lang w:val="en-US"/>
+        </w:rPr>
+        <w:t xml:space="preserve"> </w:t>
+      </w:r>
+      <w:r>
+        <w:rPr>
+          <w:lang w:val="en-US"/>
+        </w:rPr>
+        <w:t>`</w:t>
+      </w:r>
+      <w:proofErr w:type="spellStart"/>
+      <w:r>
+        <w:rPr>
+          <w:lang w:val="en-US"/>
+        </w:rPr>
+        <w:t>created_at</w:t>
+      </w:r>
+      <w:proofErr w:type="spellEnd"/>
+      <w:r>
+        <w:rPr>
+          <w:lang w:val="en-US"/>
+        </w:rPr>
+        <w:t xml:space="preserve">` timestamp NOT NULL DEFAULT </w:t>
+      </w:r>
+      <w:proofErr w:type="spellStart"/>
+      <w:r>
+        <w:rPr>
+          <w:lang w:val="en-US"/>
+        </w:rPr>
+        <w:t>current_timestamp</w:t>
+      </w:r>
+      <w:proofErr w:type="spellEnd"/>
+      <w:r>
+        <w:rPr>
+          <w:lang w:val="en-US"/>
+        </w:rPr>
+        <w:t>(), `</w:t>
+      </w:r>
+      <w:proofErr w:type="spellStart"/>
+      <w:r>
+        <w:rPr>
+          <w:lang w:val="en-US"/>
+        </w:rPr>
+        <w:t>updated_at</w:t>
+      </w:r>
+      <w:proofErr w:type="spellEnd"/>
+      <w:r>
+        <w:rPr>
+          <w:lang w:val="en-US"/>
+        </w:rPr>
+        <w:t>` timestamp NULL DEFAULT NULL,</w:t>
+      </w:r>
+      <w:r>
+        <w:rPr>
+          <w:lang w:val="en-US"/>
+        </w:rPr>
+        <w:t xml:space="preserve"> PRIMARY KEY (`</w:t>
+      </w:r>
+      <w:proofErr w:type="spellStart"/>
+      <w:r>
+        <w:rPr>
+          <w:lang w:val="en-US"/>
+        </w:rPr>
+        <w:t>ID_joueur</w:t>
+      </w:r>
+      <w:proofErr w:type="spellEnd"/>
+      <w:r>
+        <w:rPr>
+          <w:lang w:val="en-US"/>
+        </w:rPr>
+        <w:t xml:space="preserve">`)) ENGINE = </w:t>
+      </w:r>
+      <w:proofErr w:type="spellStart"/>
+      <w:r>
+        <w:rPr>
+          <w:lang w:val="en-US"/>
+        </w:rPr>
+        <w:t>InnoDB</w:t>
+      </w:r>
+      <w:proofErr w:type="spellEnd"/>
+      <w:r>
+        <w:rPr>
+          <w:lang w:val="en-US"/>
+        </w:rPr>
+        <w:t>;</w:t>
       </w:r>
     </w:p>
     <w:p>
@@ -578,7 +1985,14 @@
         <w:rPr>
           <w:lang w:val="en-US"/>
         </w:rPr>
-        <w:t xml:space="preserve"> ( </w:t>
+        <w:t xml:space="preserve"> </w:t>
+      </w:r>
+      <w:proofErr w:type="gramStart"/>
+      <w:r>
+        <w:rPr>
+          <w:lang w:val="en-US"/>
+        </w:rPr>
+        <w:t xml:space="preserve">( </w:t>
       </w:r>
       <w:r>
         <w:rPr>
@@ -589,6 +2003,7 @@
         </w:rPr>
         <w:t>ID</w:t>
       </w:r>
+      <w:proofErr w:type="gramEnd"/>
       <w:r>
         <w:rPr>
           <w:lang w:val="en-US"/>
@@ -633,7 +2048,41 @@
         <w:rPr>
           <w:lang w:val="en-US"/>
         </w:rPr>
-        <w:t>, race, description )</w:t>
+        <w:t>, race, description</w:t>
+      </w:r>
+      <w:r>
+        <w:rPr>
+          <w:lang w:val="en-US"/>
+        </w:rPr>
+        <w:t xml:space="preserve">, </w:t>
+      </w:r>
+      <w:proofErr w:type="spellStart"/>
+      <w:r>
+        <w:rPr>
+          <w:lang w:val="en-US"/>
+        </w:rPr>
+        <w:t>created_at</w:t>
+      </w:r>
+      <w:proofErr w:type="spellEnd"/>
+      <w:r>
+        <w:rPr>
+          <w:lang w:val="en-US"/>
+        </w:rPr>
+        <w:t xml:space="preserve">, </w:t>
+      </w:r>
+      <w:proofErr w:type="spellStart"/>
+      <w:r>
+        <w:rPr>
+          <w:lang w:val="en-US"/>
+        </w:rPr>
+        <w:t>updated_at</w:t>
+      </w:r>
+      <w:proofErr w:type="spellEnd"/>
+      <w:r>
+        <w:rPr>
+          <w:lang w:val="en-US"/>
+        </w:rPr>
+        <w:t xml:space="preserve"> )</w:t>
       </w:r>
     </w:p>
     <w:p>
@@ -647,7 +2096,57 @@
         <w:rPr>
           <w:lang w:val="en-US"/>
         </w:rPr>
-        <w:t>CREATE TABLE `horse_sim`.`cheval` ( `ID` INT(2) NOT NULL AUTO_INCREMENT , `ID_attribut` INT(2) NOT NULL , `ID_etat` INT(2) NOT NULL ,`ID_item</w:t>
+        <w:lastRenderedPageBreak/>
+        <w:t>CREATE TABLE `</w:t>
+      </w:r>
+      <w:proofErr w:type="spellStart"/>
+      <w:r>
+        <w:rPr>
+          <w:lang w:val="en-US"/>
+        </w:rPr>
+        <w:t>horse_sim`.`cheval</w:t>
+      </w:r>
+      <w:proofErr w:type="spellEnd"/>
+      <w:r>
+        <w:rPr>
+          <w:lang w:val="en-US"/>
+        </w:rPr>
+        <w:t>` ( `ID` INT(2) NOT NULL AUTO_INCREMENT , `</w:t>
+      </w:r>
+      <w:proofErr w:type="spellStart"/>
+      <w:r>
+        <w:rPr>
+          <w:lang w:val="en-US"/>
+        </w:rPr>
+        <w:t>ID_attribut</w:t>
+      </w:r>
+      <w:proofErr w:type="spellEnd"/>
+      <w:r>
+        <w:rPr>
+          <w:lang w:val="en-US"/>
+        </w:rPr>
+        <w:t>` INT(2) NOT NULL , `</w:t>
+      </w:r>
+      <w:proofErr w:type="spellStart"/>
+      <w:r>
+        <w:rPr>
+          <w:lang w:val="en-US"/>
+        </w:rPr>
+        <w:t>ID_etat</w:t>
+      </w:r>
+      <w:proofErr w:type="spellEnd"/>
+      <w:r>
+        <w:rPr>
+          <w:lang w:val="en-US"/>
+        </w:rPr>
+        <w:t>` INT(2) NOT NULL ,`</w:t>
+      </w:r>
+      <w:proofErr w:type="spellStart"/>
+      <w:r>
+        <w:rPr>
+          <w:lang w:val="en-US"/>
+        </w:rPr>
+        <w:t>ID_item</w:t>
       </w:r>
       <w:r>
         <w:rPr>
@@ -655,16 +2154,99 @@
         </w:rPr>
         <w:t>s</w:t>
       </w:r>
-      <w:r>
-        <w:rPr>
-          <w:lang w:val="en-US"/>
-        </w:rPr>
-        <w:t>` INT(2) NOT NULL , `nom` VARCHAR(20) NOT NULL , `race` VARCHAR(10) NOT NULL , `description` VARCHAR(50) NOT NULL , PRIMARY KEY (`ID`)) ENGINE = InnoDB;</w:t>
+      <w:proofErr w:type="spellEnd"/>
+      <w:r>
+        <w:rPr>
+          <w:lang w:val="en-US"/>
+        </w:rPr>
+        <w:t>` INT(2) NOT NULL , `nom` VARCHAR(20) NOT NULL , `race` VARCHAR(10) NOT NULL , `description` VARCHAR(50) NOT NULL ,</w:t>
+      </w:r>
+      <w:r>
+        <w:t xml:space="preserve"> </w:t>
+      </w:r>
+      <w:r>
+        <w:rPr>
+          <w:lang w:val="en-US"/>
+        </w:rPr>
+        <w:t>`</w:t>
+      </w:r>
+      <w:proofErr w:type="spellStart"/>
+      <w:r>
+        <w:rPr>
+          <w:lang w:val="en-US"/>
+        </w:rPr>
+        <w:t>created_at</w:t>
+      </w:r>
+      <w:proofErr w:type="spellEnd"/>
+      <w:r>
+        <w:rPr>
+          <w:lang w:val="en-US"/>
+        </w:rPr>
+        <w:t xml:space="preserve">` timestamp NOT NULL DEFAULT </w:t>
+      </w:r>
+      <w:proofErr w:type="spellStart"/>
+      <w:r>
+        <w:rPr>
+          <w:lang w:val="en-US"/>
+        </w:rPr>
+        <w:t>current_timestamp</w:t>
+      </w:r>
+      <w:proofErr w:type="spellEnd"/>
+      <w:r>
+        <w:rPr>
+          <w:lang w:val="en-US"/>
+        </w:rPr>
+        <w:t>(), `</w:t>
+      </w:r>
+      <w:proofErr w:type="spellStart"/>
+      <w:r>
+        <w:rPr>
+          <w:lang w:val="en-US"/>
+        </w:rPr>
+        <w:t>updated_at</w:t>
+      </w:r>
+      <w:proofErr w:type="spellEnd"/>
+      <w:r>
+        <w:rPr>
+          <w:lang w:val="en-US"/>
+        </w:rPr>
+        <w:t>` timestamp NULL DEFAULT NULL,</w:t>
+      </w:r>
+      <w:r>
+        <w:rPr>
+          <w:lang w:val="en-US"/>
+        </w:rPr>
+        <w:t xml:space="preserve"> </w:t>
+      </w:r>
+      <w:r>
+        <w:rPr>
+          <w:lang w:val="en-US"/>
+        </w:rPr>
+        <w:t xml:space="preserve"> PRIMARY KEY (`ID`)) ENGINE = </w:t>
+      </w:r>
+      <w:proofErr w:type="spellStart"/>
+      <w:r>
+        <w:rPr>
+          <w:lang w:val="en-US"/>
+        </w:rPr>
+        <w:t>InnoDB</w:t>
+      </w:r>
+      <w:proofErr w:type="spellEnd"/>
+      <w:r>
+        <w:rPr>
+          <w:lang w:val="en-US"/>
+        </w:rPr>
+        <w:t>;</w:t>
       </w:r>
     </w:p>
     <w:p>
-      <w:r>
-        <w:t xml:space="preserve">Cheval_attribut ( </w:t>
+      <w:proofErr w:type="spellStart"/>
+      <w:r>
+        <w:t>Cheval_attribut</w:t>
+      </w:r>
+      <w:proofErr w:type="spellEnd"/>
+      <w:r>
+        <w:t xml:space="preserve"> ( </w:t>
       </w:r>
       <w:r>
         <w:rPr>
@@ -675,7 +2257,55 @@
         <w:t>ID</w:t>
       </w:r>
       <w:r>
-        <w:t>, resistance, endurance, detente, vitesse, sociabilite, intelligence, temperament )</w:t>
+        <w:t xml:space="preserve">, </w:t>
+      </w:r>
+      <w:proofErr w:type="spellStart"/>
+      <w:r>
+        <w:t>resistance</w:t>
+      </w:r>
+      <w:proofErr w:type="spellEnd"/>
+      <w:r>
+        <w:t xml:space="preserve">, endurance, </w:t>
+      </w:r>
+      <w:proofErr w:type="spellStart"/>
+      <w:r>
+        <w:t>detente</w:t>
+      </w:r>
+      <w:proofErr w:type="spellEnd"/>
+      <w:r>
+        <w:t xml:space="preserve">, vitesse, </w:t>
+      </w:r>
+      <w:proofErr w:type="spellStart"/>
+      <w:r>
+        <w:t>sociabilite</w:t>
+      </w:r>
+      <w:proofErr w:type="spellEnd"/>
+      <w:r>
+        <w:t xml:space="preserve">, intelligence, </w:t>
+      </w:r>
+      <w:proofErr w:type="spellStart"/>
+      <w:r>
+        <w:t>temperament</w:t>
+      </w:r>
+      <w:proofErr w:type="spellEnd"/>
+      <w:r>
+        <w:t xml:space="preserve">, </w:t>
+      </w:r>
+      <w:proofErr w:type="spellStart"/>
+      <w:r>
+        <w:t>created_at</w:t>
+      </w:r>
+      <w:proofErr w:type="spellEnd"/>
+      <w:r>
+        <w:t xml:space="preserve">, </w:t>
+      </w:r>
+      <w:proofErr w:type="spellStart"/>
+      <w:r>
+        <w:t>updated_at</w:t>
+      </w:r>
+      <w:proofErr w:type="spellEnd"/>
+      <w:r>
+        <w:t xml:space="preserve"> )</w:t>
       </w:r>
     </w:p>
     <w:p>
@@ -689,12 +2319,141 @@
         <w:rPr>
           <w:lang w:val="en-US"/>
         </w:rPr>
-        <w:t>CREATE TABLE `horse_sim`.`cheval_attribut` (`ID` INT(2) NOT NULL AUTO_INCREMENT , `resistance` INT(1) NOT NULL , `endurance` INT(1) NOT NULL , `detente` INT(1) NOT NULL , `vitesse` INT(1) NOT NULL , `sociabilite` INT(1) NOT NULL , `intelligence` INT(1) NOT NULL , `temperament` INT(1) NOT NULL , PRIMARY KEY (`ID`)) ENGINE = InnoDB;) ENGINE = InnoDB;</w:t>
+        <w:t>CREATE TABLE `horse_sim`.`</w:t>
+      </w:r>
+      <w:proofErr w:type="spellStart"/>
+      <w:r>
+        <w:rPr>
+          <w:lang w:val="en-US"/>
+        </w:rPr>
+        <w:t>cheval_attribut</w:t>
+      </w:r>
+      <w:proofErr w:type="spellEnd"/>
+      <w:r>
+        <w:rPr>
+          <w:lang w:val="en-US"/>
+        </w:rPr>
+        <w:t>` (`ID` INT(2) NOT NULL AUTO_INCREMENT , `resistance` INT(1) NOT NULL , `endurance` INT(1) NOT NULL , `detente` INT(1) NOT NULL , `</w:t>
+      </w:r>
+      <w:proofErr w:type="spellStart"/>
+      <w:r>
+        <w:rPr>
+          <w:lang w:val="en-US"/>
+        </w:rPr>
+        <w:t>vitesse</w:t>
+      </w:r>
+      <w:proofErr w:type="spellEnd"/>
+      <w:r>
+        <w:rPr>
+          <w:lang w:val="en-US"/>
+        </w:rPr>
+        <w:t>` INT(1) NOT NULL , `</w:t>
+      </w:r>
+      <w:proofErr w:type="spellStart"/>
+      <w:r>
+        <w:rPr>
+          <w:lang w:val="en-US"/>
+        </w:rPr>
+        <w:t>sociabilite</w:t>
+      </w:r>
+      <w:proofErr w:type="spellEnd"/>
+      <w:r>
+        <w:rPr>
+          <w:lang w:val="en-US"/>
+        </w:rPr>
+        <w:t xml:space="preserve">` INT(1) NOT NULL , `intelligence` INT(1) NOT NULL , `temperament` INT(1) NOT NULL , </w:t>
+      </w:r>
+      <w:r>
+        <w:rPr>
+          <w:lang w:val="en-US"/>
+        </w:rPr>
+        <w:t>`</w:t>
+      </w:r>
+      <w:proofErr w:type="spellStart"/>
+      <w:r>
+        <w:rPr>
+          <w:lang w:val="en-US"/>
+        </w:rPr>
+        <w:t>created_at</w:t>
+      </w:r>
+      <w:proofErr w:type="spellEnd"/>
+      <w:r>
+        <w:rPr>
+          <w:lang w:val="en-US"/>
+        </w:rPr>
+        <w:t xml:space="preserve">` timestamp NOT NULL DEFAULT </w:t>
+      </w:r>
+      <w:proofErr w:type="spellStart"/>
+      <w:r>
+        <w:rPr>
+          <w:lang w:val="en-US"/>
+        </w:rPr>
+        <w:t>current_timestamp</w:t>
+      </w:r>
+      <w:proofErr w:type="spellEnd"/>
+      <w:r>
+        <w:rPr>
+          <w:lang w:val="en-US"/>
+        </w:rPr>
+        <w:t>(), `</w:t>
+      </w:r>
+      <w:proofErr w:type="spellStart"/>
+      <w:r>
+        <w:rPr>
+          <w:lang w:val="en-US"/>
+        </w:rPr>
+        <w:t>updated_at</w:t>
+      </w:r>
+      <w:proofErr w:type="spellEnd"/>
+      <w:r>
+        <w:rPr>
+          <w:lang w:val="en-US"/>
+        </w:rPr>
+        <w:t>` timestamp NULL DEFAULT NULL,</w:t>
+      </w:r>
+      <w:r>
+        <w:rPr>
+          <w:lang w:val="en-US"/>
+        </w:rPr>
+        <w:t xml:space="preserve"> </w:t>
+      </w:r>
+      <w:r>
+        <w:rPr>
+          <w:lang w:val="en-US"/>
+        </w:rPr>
+        <w:t xml:space="preserve">PRIMARY KEY (`ID`)) ENGINE = </w:t>
+      </w:r>
+      <w:proofErr w:type="spellStart"/>
+      <w:r>
+        <w:rPr>
+          <w:lang w:val="en-US"/>
+        </w:rPr>
+        <w:t>InnoDB</w:t>
+      </w:r>
+      <w:proofErr w:type="spellEnd"/>
+      <w:r>
+        <w:rPr>
+          <w:lang w:val="en-US"/>
+        </w:rPr>
+        <w:t xml:space="preserve">;) ENGINE = </w:t>
+      </w:r>
+      <w:proofErr w:type="spellStart"/>
+      <w:r>
+        <w:rPr>
+          <w:lang w:val="en-US"/>
+        </w:rPr>
+        <w:t>InnoDB</w:t>
+      </w:r>
+      <w:proofErr w:type="spellEnd"/>
+      <w:r>
+        <w:rPr>
+          <w:lang w:val="en-US"/>
+        </w:rPr>
+        <w:t>;</w:t>
       </w:r>
     </w:p>
     <w:p>
       <w:r>
-        <w:lastRenderedPageBreak/>
         <w:t xml:space="preserve">Etat( </w:t>
       </w:r>
       <w:r>
@@ -727,6 +2486,22 @@
       <w:r>
         <w:t>sante, moral, stress, fatigue, faim</w:t>
       </w:r>
+      <w:r>
+        <w:t xml:space="preserve">, </w:t>
+      </w:r>
+      <w:proofErr w:type="spellStart"/>
+      <w:r>
+        <w:t>created_at</w:t>
+      </w:r>
+      <w:proofErr w:type="spellEnd"/>
+      <w:r>
+        <w:t xml:space="preserve">, </w:t>
+      </w:r>
+      <w:proofErr w:type="spellStart"/>
+      <w:r>
+        <w:t>updated_at</w:t>
+      </w:r>
+      <w:proofErr w:type="spellEnd"/>
       <w:r>
         <w:t>)</w:t>
       </w:r>
@@ -742,13 +2517,139 @@
         <w:rPr>
           <w:lang w:val="en-US"/>
         </w:rPr>
-        <w:t>CREATE TABLE `horse_sim`.`etat` ( `ID` INT(2) NOT NULL AUTO_INCREMENT , `sante` TINYINT(1) NOT NULL , `moral` TINYINT(1) NOT NULL , `stress` TINYINT(1) NOT NULL ,  `fatigue` TINYINT(1) NOT NULL ,  `faim` TINYINT(1) NOT NULL, PRIMARY KEY (`ID`)) ENGINE = InnoDB;</w:t>
+        <w:t>CREATE TABLE `horse_sim</w:t>
+      </w:r>
+      <w:proofErr w:type="gramStart"/>
+      <w:r>
+        <w:rPr>
+          <w:lang w:val="en-US"/>
+        </w:rPr>
+        <w:t>`.`</w:t>
+      </w:r>
+      <w:proofErr w:type="spellStart"/>
+      <w:proofErr w:type="gramEnd"/>
+      <w:r>
+        <w:rPr>
+          <w:lang w:val="en-US"/>
+        </w:rPr>
+        <w:t>etat</w:t>
+      </w:r>
+      <w:proofErr w:type="spellEnd"/>
+      <w:r>
+        <w:rPr>
+          <w:lang w:val="en-US"/>
+        </w:rPr>
+        <w:t>` ( `ID` INT(2) NOT NULL AUTO_INCREMENT , `</w:t>
+      </w:r>
+      <w:proofErr w:type="spellStart"/>
+      <w:r>
+        <w:rPr>
+          <w:lang w:val="en-US"/>
+        </w:rPr>
+        <w:t>sante</w:t>
+      </w:r>
+      <w:proofErr w:type="spellEnd"/>
+      <w:r>
+        <w:rPr>
+          <w:lang w:val="en-US"/>
+        </w:rPr>
+        <w:t>` TINYINT(1) NOT NULL , `moral` TINYINT(1) NOT NULL , `stress` TINYINT(1) NOT NULL ,  `fatigue` TINYINT(1) NOT NULL ,  `</w:t>
+      </w:r>
+      <w:proofErr w:type="spellStart"/>
+      <w:r>
+        <w:rPr>
+          <w:lang w:val="en-US"/>
+        </w:rPr>
+        <w:t>faim</w:t>
+      </w:r>
+      <w:proofErr w:type="spellEnd"/>
+      <w:r>
+        <w:rPr>
+          <w:lang w:val="en-US"/>
+        </w:rPr>
+        <w:t xml:space="preserve">` TINYINT(1) NOT NULL, </w:t>
+      </w:r>
+      <w:r>
+        <w:rPr>
+          <w:lang w:val="en-US"/>
+        </w:rPr>
+        <w:t>`</w:t>
+      </w:r>
+      <w:proofErr w:type="spellStart"/>
+      <w:r>
+        <w:rPr>
+          <w:lang w:val="en-US"/>
+        </w:rPr>
+        <w:t>created_at</w:t>
+      </w:r>
+      <w:proofErr w:type="spellEnd"/>
+      <w:r>
+        <w:rPr>
+          <w:lang w:val="en-US"/>
+        </w:rPr>
+        <w:t xml:space="preserve">` timestamp NOT NULL DEFAULT </w:t>
+      </w:r>
+      <w:proofErr w:type="spellStart"/>
+      <w:r>
+        <w:rPr>
+          <w:lang w:val="en-US"/>
+        </w:rPr>
+        <w:t>current_timestamp</w:t>
+      </w:r>
+      <w:proofErr w:type="spellEnd"/>
+      <w:r>
+        <w:rPr>
+          <w:lang w:val="en-US"/>
+        </w:rPr>
+        <w:t>(), `</w:t>
+      </w:r>
+      <w:proofErr w:type="spellStart"/>
+      <w:r>
+        <w:rPr>
+          <w:lang w:val="en-US"/>
+        </w:rPr>
+        <w:t>updated_at</w:t>
+      </w:r>
+      <w:proofErr w:type="spellEnd"/>
+      <w:r>
+        <w:rPr>
+          <w:lang w:val="en-US"/>
+        </w:rPr>
+        <w:t>` timestamp NULL DEFAULT NULL,</w:t>
+      </w:r>
+      <w:r>
+        <w:rPr>
+          <w:lang w:val="en-US"/>
+        </w:rPr>
+        <w:t xml:space="preserve"> </w:t>
+      </w:r>
+      <w:r>
+        <w:rPr>
+          <w:lang w:val="en-US"/>
+        </w:rPr>
+        <w:t xml:space="preserve">PRIMARY KEY (`ID`)) ENGINE = </w:t>
+      </w:r>
+      <w:proofErr w:type="spellStart"/>
+      <w:r>
+        <w:rPr>
+          <w:lang w:val="en-US"/>
+        </w:rPr>
+        <w:t>InnoDB</w:t>
+      </w:r>
+      <w:proofErr w:type="spellEnd"/>
+      <w:r>
+        <w:rPr>
+          <w:lang w:val="en-US"/>
+        </w:rPr>
+        <w:t>;</w:t>
       </w:r>
     </w:p>
     <w:p>
+      <w:proofErr w:type="spellStart"/>
       <w:r>
         <w:t>Proprete</w:t>
       </w:r>
+      <w:proofErr w:type="spellEnd"/>
       <w:r>
         <w:t xml:space="preserve">( </w:t>
       </w:r>
@@ -803,16 +2704,142 @@
         <w:rPr>
           <w:lang w:val="en-US"/>
         </w:rPr>
-        <w:t>CREATE TABLE `horse_sim`.`proprete` (`ID` INT(2) NOT NULL AUTO_INCREMENT , `ID_cheval` INT(2) NOT NULL , maladies` TINYINT(1) NOT NULL , `parasites` TINYINT(1) NOT NULL , `blessures` TINYINT(1) NOT NULL , PRIMARY KEY (`ID`)) ENGINE = InnoDB;</w:t>
+        <w:t>CREATE TABLE `horse_sim</w:t>
+      </w:r>
+      <w:proofErr w:type="gramStart"/>
+      <w:r>
+        <w:rPr>
+          <w:lang w:val="en-US"/>
+        </w:rPr>
+        <w:t>`.`</w:t>
+      </w:r>
+      <w:proofErr w:type="spellStart"/>
+      <w:proofErr w:type="gramEnd"/>
+      <w:r>
+        <w:rPr>
+          <w:lang w:val="en-US"/>
+        </w:rPr>
+        <w:t>proprete</w:t>
+      </w:r>
+      <w:proofErr w:type="spellEnd"/>
+      <w:r>
+        <w:rPr>
+          <w:lang w:val="en-US"/>
+        </w:rPr>
+        <w:t>` (`ID` INT(2) NOT NULL AUTO_INCREMENT , `</w:t>
+      </w:r>
+      <w:proofErr w:type="spellStart"/>
+      <w:r>
+        <w:rPr>
+          <w:lang w:val="en-US"/>
+        </w:rPr>
+        <w:t>ID_cheval</w:t>
+      </w:r>
+      <w:proofErr w:type="spellEnd"/>
+      <w:r>
+        <w:rPr>
+          <w:lang w:val="en-US"/>
+        </w:rPr>
+        <w:t>` INT(2) NOT NULL , maladies` TINYINT(1) NOT NULL , `parasites` TINYINT(1) NOT NULL , `</w:t>
+      </w:r>
+      <w:proofErr w:type="spellStart"/>
+      <w:r>
+        <w:rPr>
+          <w:lang w:val="en-US"/>
+        </w:rPr>
+        <w:t>blessures</w:t>
+      </w:r>
+      <w:proofErr w:type="spellEnd"/>
+      <w:r>
+        <w:rPr>
+          <w:lang w:val="en-US"/>
+        </w:rPr>
+        <w:t xml:space="preserve">` TINYINT(1) NOT NULL , </w:t>
+      </w:r>
+      <w:r>
+        <w:rPr>
+          <w:lang w:val="en-US"/>
+        </w:rPr>
+        <w:t>`</w:t>
+      </w:r>
+      <w:proofErr w:type="spellStart"/>
+      <w:r>
+        <w:rPr>
+          <w:lang w:val="en-US"/>
+        </w:rPr>
+        <w:t>created_at</w:t>
+      </w:r>
+      <w:proofErr w:type="spellEnd"/>
+      <w:r>
+        <w:rPr>
+          <w:lang w:val="en-US"/>
+        </w:rPr>
+        <w:t xml:space="preserve">` timestamp NOT NULL DEFAULT </w:t>
+      </w:r>
+      <w:proofErr w:type="spellStart"/>
+      <w:r>
+        <w:rPr>
+          <w:lang w:val="en-US"/>
+        </w:rPr>
+        <w:t>current_timestamp</w:t>
+      </w:r>
+      <w:proofErr w:type="spellEnd"/>
+      <w:r>
+        <w:rPr>
+          <w:lang w:val="en-US"/>
+        </w:rPr>
+        <w:t>(), `</w:t>
+      </w:r>
+      <w:proofErr w:type="spellStart"/>
+      <w:r>
+        <w:rPr>
+          <w:lang w:val="en-US"/>
+        </w:rPr>
+        <w:t>updated_at</w:t>
+      </w:r>
+      <w:proofErr w:type="spellEnd"/>
+      <w:r>
+        <w:rPr>
+          <w:lang w:val="en-US"/>
+        </w:rPr>
+        <w:t>` timestamp NULL DEFAULT NULL,</w:t>
+      </w:r>
+      <w:r>
+        <w:rPr>
+          <w:lang w:val="en-US"/>
+        </w:rPr>
+        <w:t xml:space="preserve"> </w:t>
+      </w:r>
+      <w:r>
+        <w:rPr>
+          <w:lang w:val="en-US"/>
+        </w:rPr>
+        <w:t xml:space="preserve">PRIMARY KEY (`ID`)) ENGINE = </w:t>
+      </w:r>
+      <w:proofErr w:type="spellStart"/>
+      <w:r>
+        <w:rPr>
+          <w:lang w:val="en-US"/>
+        </w:rPr>
+        <w:t>InnoDB</w:t>
+      </w:r>
+      <w:proofErr w:type="spellEnd"/>
+      <w:r>
+        <w:rPr>
+          <w:lang w:val="en-US"/>
+        </w:rPr>
+        <w:t>;</w:t>
       </w:r>
     </w:p>
     <w:p>
+      <w:proofErr w:type="spellStart"/>
       <w:r>
         <w:t>Banque</w:t>
       </w:r>
       <w:r>
         <w:t>_compte</w:t>
       </w:r>
+      <w:proofErr w:type="spellEnd"/>
       <w:r>
         <w:t>(</w:t>
       </w:r>
@@ -843,10 +2870,34 @@
         <w:t>#ID_joueur</w:t>
       </w:r>
       <w:r>
-        <w:t>, montant</w:t>
-      </w:r>
-      <w:r>
-        <w:t xml:space="preserve">_compte </w:t>
+        <w:t xml:space="preserve">, </w:t>
+      </w:r>
+      <w:proofErr w:type="spellStart"/>
+      <w:r>
+        <w:t>montant</w:t>
+      </w:r>
+      <w:r>
+        <w:t>_compte</w:t>
+      </w:r>
+      <w:proofErr w:type="spellEnd"/>
+      <w:r>
+        <w:t xml:space="preserve">, </w:t>
+      </w:r>
+      <w:proofErr w:type="spellStart"/>
+      <w:r>
+        <w:t>created_at</w:t>
+      </w:r>
+      <w:proofErr w:type="spellEnd"/>
+      <w:r>
+        <w:t xml:space="preserve">, </w:t>
+      </w:r>
+      <w:proofErr w:type="spellStart"/>
+      <w:r>
+        <w:t>updated_at</w:t>
+      </w:r>
+      <w:proofErr w:type="spellEnd"/>
+      <w:r>
+        <w:t xml:space="preserve"> </w:t>
       </w:r>
       <w:r>
         <w:t>)</w:t>
@@ -863,7 +2914,43 @@
         <w:rPr>
           <w:lang w:val="en-US"/>
         </w:rPr>
-        <w:t>CREATE TABLE `horse_sim`.`banque_compte` ( `ID` INT(2) NOT NULL AUTO_INCREMENT , `ID_joueur` INT(2) NOT NULL ,</w:t>
+        <w:t>CREATE TABLE `horse_sim</w:t>
+      </w:r>
+      <w:proofErr w:type="gramStart"/>
+      <w:r>
+        <w:rPr>
+          <w:lang w:val="en-US"/>
+        </w:rPr>
+        <w:t>`.`</w:t>
+      </w:r>
+      <w:proofErr w:type="spellStart"/>
+      <w:proofErr w:type="gramEnd"/>
+      <w:r>
+        <w:rPr>
+          <w:lang w:val="en-US"/>
+        </w:rPr>
+        <w:t>banque_compte</w:t>
+      </w:r>
+      <w:proofErr w:type="spellEnd"/>
+      <w:r>
+        <w:rPr>
+          <w:lang w:val="en-US"/>
+        </w:rPr>
+        <w:t>` ( `ID` INT(2) NOT NULL AUTO_INCREMENT , `</w:t>
+      </w:r>
+      <w:proofErr w:type="spellStart"/>
+      <w:r>
+        <w:rPr>
+          <w:lang w:val="en-US"/>
+        </w:rPr>
+        <w:t>ID_joueur</w:t>
+      </w:r>
+      <w:proofErr w:type="spellEnd"/>
+      <w:r>
+        <w:rPr>
+          <w:lang w:val="en-US"/>
+        </w:rPr>
+        <w:t>` INT(2) NOT NULL ,</w:t>
       </w:r>
       <w:r>
         <w:rPr>
@@ -875,7 +2962,95 @@
         <w:rPr>
           <w:lang w:val="en-US"/>
         </w:rPr>
-        <w:t>`montant_compte` INT(5) NOT NULL , PRIMARY KEY (`ID`)) ENGINE = InnoDB;</w:t>
+        <w:t>`</w:t>
+      </w:r>
+      <w:proofErr w:type="spellStart"/>
+      <w:r>
+        <w:rPr>
+          <w:lang w:val="en-US"/>
+        </w:rPr>
+        <w:t>montant_compte</w:t>
+      </w:r>
+      <w:proofErr w:type="spellEnd"/>
+      <w:r>
+        <w:rPr>
+          <w:lang w:val="en-US"/>
+        </w:rPr>
+        <w:t xml:space="preserve">` INT(5) NOT NULL , </w:t>
+      </w:r>
+      <w:r>
+        <w:rPr>
+          <w:lang w:val="en-US"/>
+        </w:rPr>
+        <w:t>`</w:t>
+      </w:r>
+      <w:proofErr w:type="spellStart"/>
+      <w:r>
+        <w:rPr>
+          <w:lang w:val="en-US"/>
+        </w:rPr>
+        <w:t>created_at</w:t>
+      </w:r>
+      <w:proofErr w:type="spellEnd"/>
+      <w:r>
+        <w:rPr>
+          <w:lang w:val="en-US"/>
+        </w:rPr>
+        <w:t xml:space="preserve">` timestamp NOT NULL DEFAULT </w:t>
+      </w:r>
+      <w:proofErr w:type="spellStart"/>
+      <w:r>
+        <w:rPr>
+          <w:lang w:val="en-US"/>
+        </w:rPr>
+        <w:t>current_timestamp</w:t>
+      </w:r>
+      <w:proofErr w:type="spellEnd"/>
+      <w:r>
+        <w:rPr>
+          <w:lang w:val="en-US"/>
+        </w:rPr>
+        <w:t>(), `</w:t>
+      </w:r>
+      <w:proofErr w:type="spellStart"/>
+      <w:r>
+        <w:rPr>
+          <w:lang w:val="en-US"/>
+        </w:rPr>
+        <w:t>updated_at</w:t>
+      </w:r>
+      <w:proofErr w:type="spellEnd"/>
+      <w:r>
+        <w:rPr>
+          <w:lang w:val="en-US"/>
+        </w:rPr>
+        <w:t>` timestamp NULL DEFAULT NULL,</w:t>
+      </w:r>
+      <w:r>
+        <w:rPr>
+          <w:lang w:val="en-US"/>
+        </w:rPr>
+        <w:t xml:space="preserve"> </w:t>
+      </w:r>
+      <w:r>
+        <w:rPr>
+          <w:lang w:val="en-US"/>
+        </w:rPr>
+        <w:t xml:space="preserve">PRIMARY KEY (`ID`)) ENGINE = </w:t>
+      </w:r>
+      <w:proofErr w:type="spellStart"/>
+      <w:r>
+        <w:rPr>
+          <w:lang w:val="en-US"/>
+        </w:rPr>
+        <w:t>InnoDB</w:t>
+      </w:r>
+      <w:proofErr w:type="spellEnd"/>
+      <w:r>
+        <w:rPr>
+          <w:lang w:val="en-US"/>
+        </w:rPr>
+        <w:t>;</w:t>
       </w:r>
     </w:p>
     <w:p>
@@ -886,11 +3061,20 @@
           <w:lang w:val="en-US"/>
         </w:rPr>
       </w:pPr>
-      <w:r>
-        <w:rPr>
-          <w:lang w:val="en-US"/>
-        </w:rPr>
-        <w:t>HistoriqueBanquaire(</w:t>
+      <w:proofErr w:type="spellStart"/>
+      <w:proofErr w:type="gramStart"/>
+      <w:r>
+        <w:rPr>
+          <w:lang w:val="en-US"/>
+        </w:rPr>
+        <w:t>HistoriqueBanquaire</w:t>
+      </w:r>
+      <w:proofErr w:type="spellEnd"/>
+      <w:r>
+        <w:rPr>
+          <w:lang w:val="en-US"/>
+        </w:rPr>
+        <w:t>(</w:t>
       </w:r>
       <w:r>
         <w:rPr>
@@ -910,6 +3094,7 @@
         </w:rPr>
         <w:t>ID</w:t>
       </w:r>
+      <w:proofErr w:type="gramEnd"/>
       <w:r>
         <w:rPr>
           <w:lang w:val="en-US"/>
@@ -943,14 +3128,72 @@
         <w:rPr>
           <w:lang w:val="en-US"/>
         </w:rPr>
-        <w:t>, operation_effetuee</w:t>
-      </w:r>
-      <w:r>
-        <w:rPr>
-          <w:lang w:val="en-US"/>
-        </w:rPr>
-        <w:t>, montant, last_connexion</w:t>
-      </w:r>
+        <w:t xml:space="preserve">, </w:t>
+      </w:r>
+      <w:proofErr w:type="spellStart"/>
+      <w:r>
+        <w:rPr>
+          <w:lang w:val="en-US"/>
+        </w:rPr>
+        <w:t>operation_effetuee</w:t>
+      </w:r>
+      <w:proofErr w:type="spellEnd"/>
+      <w:r>
+        <w:rPr>
+          <w:lang w:val="en-US"/>
+        </w:rPr>
+        <w:t xml:space="preserve">, </w:t>
+      </w:r>
+      <w:proofErr w:type="spellStart"/>
+      <w:r>
+        <w:rPr>
+          <w:lang w:val="en-US"/>
+        </w:rPr>
+        <w:t>montant</w:t>
+      </w:r>
+      <w:proofErr w:type="spellEnd"/>
+      <w:r>
+        <w:rPr>
+          <w:lang w:val="en-US"/>
+        </w:rPr>
+        <w:t xml:space="preserve">, </w:t>
+      </w:r>
+      <w:proofErr w:type="spellStart"/>
+      <w:r>
+        <w:rPr>
+          <w:lang w:val="en-US"/>
+        </w:rPr>
+        <w:t>last_connexion</w:t>
+      </w:r>
+      <w:proofErr w:type="spellEnd"/>
+      <w:r>
+        <w:rPr>
+          <w:lang w:val="en-US"/>
+        </w:rPr>
+        <w:t xml:space="preserve">, </w:t>
+      </w:r>
+      <w:proofErr w:type="spellStart"/>
+      <w:r>
+        <w:rPr>
+          <w:lang w:val="en-US"/>
+        </w:rPr>
+        <w:t>created_at</w:t>
+      </w:r>
+      <w:proofErr w:type="spellEnd"/>
+      <w:r>
+        <w:rPr>
+          <w:lang w:val="en-US"/>
+        </w:rPr>
+        <w:t xml:space="preserve">, </w:t>
+      </w:r>
+      <w:proofErr w:type="spellStart"/>
+      <w:r>
+        <w:rPr>
+          <w:lang w:val="en-US"/>
+        </w:rPr>
+        <w:t>updated_at</w:t>
+      </w:r>
+      <w:proofErr w:type="spellEnd"/>
       <w:r>
         <w:rPr>
           <w:lang w:val="en-US"/>
@@ -969,7 +3212,159 @@
         <w:rPr>
           <w:lang w:val="en-US"/>
         </w:rPr>
-        <w:t>CREATE TABLE `horse_sim`.`historiquebanquaire` ( `ID` INT(2) NOT NULL AUTO_INCREMENT , `ID_banque_compte` INT(2) NOT NULL , `operation_effetuee` VARCHAR(10) NOT NULL , `montant` INT(5) NOT NULL , `last_connexion` DATETIME NOT NULL , PRIMARY KEY (`ID`)) ENGINE = InnoDB;</w:t>
+        <w:t>CREATE TABLE `horse_sim</w:t>
+      </w:r>
+      <w:proofErr w:type="gramStart"/>
+      <w:r>
+        <w:rPr>
+          <w:lang w:val="en-US"/>
+        </w:rPr>
+        <w:t>`.`</w:t>
+      </w:r>
+      <w:proofErr w:type="spellStart"/>
+      <w:proofErr w:type="gramEnd"/>
+      <w:r>
+        <w:rPr>
+          <w:lang w:val="en-US"/>
+        </w:rPr>
+        <w:t>historiquebanquaire</w:t>
+      </w:r>
+      <w:proofErr w:type="spellEnd"/>
+      <w:r>
+        <w:rPr>
+          <w:lang w:val="en-US"/>
+        </w:rPr>
+        <w:t>` ( `ID` INT(2) NOT NULL AUTO_INCREMENT , `</w:t>
+      </w:r>
+      <w:proofErr w:type="spellStart"/>
+      <w:r>
+        <w:rPr>
+          <w:lang w:val="en-US"/>
+        </w:rPr>
+        <w:t>ID_banque_compte</w:t>
+      </w:r>
+      <w:proofErr w:type="spellEnd"/>
+      <w:r>
+        <w:rPr>
+          <w:lang w:val="en-US"/>
+        </w:rPr>
+        <w:t>` INT(2) NOT NULL , `</w:t>
+      </w:r>
+      <w:proofErr w:type="spellStart"/>
+      <w:r>
+        <w:rPr>
+          <w:lang w:val="en-US"/>
+        </w:rPr>
+        <w:t>operation_effetuee</w:t>
+      </w:r>
+      <w:proofErr w:type="spellEnd"/>
+      <w:r>
+        <w:rPr>
+          <w:lang w:val="en-US"/>
+        </w:rPr>
+        <w:t>` VARCHAR(10) NOT NULL , `</w:t>
+      </w:r>
+      <w:proofErr w:type="spellStart"/>
+      <w:r>
+        <w:rPr>
+          <w:lang w:val="en-US"/>
+        </w:rPr>
+        <w:t>montant</w:t>
+      </w:r>
+      <w:proofErr w:type="spellEnd"/>
+      <w:r>
+        <w:rPr>
+          <w:lang w:val="en-US"/>
+        </w:rPr>
+        <w:t>` INT(5) NOT NULL , `</w:t>
+      </w:r>
+      <w:proofErr w:type="spellStart"/>
+      <w:r>
+        <w:rPr>
+          <w:lang w:val="en-US"/>
+        </w:rPr>
+        <w:t>last_connexion</w:t>
+      </w:r>
+      <w:proofErr w:type="spellEnd"/>
+      <w:r>
+        <w:rPr>
+          <w:lang w:val="en-US"/>
+        </w:rPr>
+        <w:t xml:space="preserve">` DATETIME NOT NULL , </w:t>
+      </w:r>
+      <w:r>
+        <w:rPr>
+          <w:lang w:val="en-US"/>
+        </w:rPr>
+        <w:t>`</w:t>
+      </w:r>
+      <w:proofErr w:type="spellStart"/>
+      <w:r>
+        <w:rPr>
+          <w:lang w:val="en-US"/>
+        </w:rPr>
+        <w:t>created_at</w:t>
+      </w:r>
+      <w:proofErr w:type="spellEnd"/>
+      <w:r>
+        <w:rPr>
+          <w:lang w:val="en-US"/>
+        </w:rPr>
+        <w:t xml:space="preserve">` timestamp NOT NULL DEFAULT </w:t>
+      </w:r>
+      <w:proofErr w:type="spellStart"/>
+      <w:r>
+        <w:rPr>
+          <w:lang w:val="en-US"/>
+        </w:rPr>
+        <w:t>current_timestamp</w:t>
+      </w:r>
+      <w:proofErr w:type="spellEnd"/>
+      <w:r>
+        <w:rPr>
+          <w:lang w:val="en-US"/>
+        </w:rPr>
+        <w:t>(), `</w:t>
+      </w:r>
+      <w:proofErr w:type="spellStart"/>
+      <w:r>
+        <w:rPr>
+          <w:lang w:val="en-US"/>
+        </w:rPr>
+        <w:t>updated_at</w:t>
+      </w:r>
+      <w:proofErr w:type="spellEnd"/>
+      <w:r>
+        <w:rPr>
+          <w:lang w:val="en-US"/>
+        </w:rPr>
+        <w:t>` timestamp NULL DEFAULT NULL,</w:t>
+      </w:r>
+      <w:r>
+        <w:rPr>
+          <w:lang w:val="en-US"/>
+        </w:rPr>
+        <w:t xml:space="preserve"> </w:t>
+      </w:r>
+      <w:r>
+        <w:rPr>
+          <w:lang w:val="en-US"/>
+        </w:rPr>
+        <w:t xml:space="preserve">PRIMARY KEY (`ID`)) ENGINE = </w:t>
+      </w:r>
+      <w:proofErr w:type="spellStart"/>
+      <w:r>
+        <w:rPr>
+          <w:lang w:val="en-US"/>
+        </w:rPr>
+        <w:t>InnoDB</w:t>
+      </w:r>
+      <w:proofErr w:type="spellEnd"/>
+      <w:r>
+        <w:rPr>
+          <w:lang w:val="en-US"/>
+        </w:rPr>
+        <w:t>;</w:t>
       </w:r>
     </w:p>
     <w:p>
@@ -978,11 +3373,26 @@
           <w:lang w:val="en-US"/>
         </w:rPr>
       </w:pPr>
-      <w:r>
-        <w:rPr>
-          <w:lang w:val="en-US"/>
-        </w:rPr>
-        <w:t>Tache_auto(</w:t>
+      <w:proofErr w:type="spellStart"/>
+      <w:r>
+        <w:rPr>
+          <w:lang w:val="en-US"/>
+        </w:rPr>
+        <w:t>Tache_</w:t>
+      </w:r>
+      <w:proofErr w:type="gramStart"/>
+      <w:r>
+        <w:rPr>
+          <w:lang w:val="en-US"/>
+        </w:rPr>
+        <w:t>auto</w:t>
+      </w:r>
+      <w:proofErr w:type="spellEnd"/>
+      <w:r>
+        <w:rPr>
+          <w:lang w:val="en-US"/>
+        </w:rPr>
+        <w:t>(</w:t>
       </w:r>
       <w:r>
         <w:rPr>
@@ -1002,11 +3412,54 @@
         </w:rPr>
         <w:t>ID</w:t>
       </w:r>
-      <w:r>
-        <w:rPr>
-          <w:lang w:val="en-US"/>
-        </w:rPr>
-        <w:t>, action, frequence )</w:t>
+      <w:proofErr w:type="gramEnd"/>
+      <w:r>
+        <w:rPr>
+          <w:lang w:val="en-US"/>
+        </w:rPr>
+        <w:t xml:space="preserve">, action, </w:t>
+      </w:r>
+      <w:proofErr w:type="spellStart"/>
+      <w:r>
+        <w:rPr>
+          <w:lang w:val="en-US"/>
+        </w:rPr>
+        <w:t>frequence</w:t>
+      </w:r>
+      <w:proofErr w:type="spellEnd"/>
+      <w:r>
+        <w:rPr>
+          <w:lang w:val="en-US"/>
+        </w:rPr>
+        <w:t xml:space="preserve">, </w:t>
+      </w:r>
+      <w:proofErr w:type="spellStart"/>
+      <w:r>
+        <w:rPr>
+          <w:lang w:val="en-US"/>
+        </w:rPr>
+        <w:t>created_at</w:t>
+      </w:r>
+      <w:proofErr w:type="spellEnd"/>
+      <w:r>
+        <w:rPr>
+          <w:lang w:val="en-US"/>
+        </w:rPr>
+        <w:t xml:space="preserve">, </w:t>
+      </w:r>
+      <w:proofErr w:type="spellStart"/>
+      <w:r>
+        <w:rPr>
+          <w:lang w:val="en-US"/>
+        </w:rPr>
+        <w:t>updated_at</w:t>
+      </w:r>
+      <w:proofErr w:type="spellEnd"/>
+      <w:r>
+        <w:rPr>
+          <w:lang w:val="en-US"/>
+        </w:rPr>
+        <w:t xml:space="preserve"> )</w:t>
       </w:r>
     </w:p>
     <w:p>
@@ -1020,7 +3473,117 @@
         <w:rPr>
           <w:lang w:val="en-US"/>
         </w:rPr>
-        <w:t>CREATE TABLE `horse_sim`.`tache_auto` ( `ID` INT(2) NOT NULL AUTO_INCREMENT , `action` VARCHAR(30) NOT NULL , `frequence` VARCHAR(10) NOT NULL , PRIMARY KEY (`ID`)) ENGINE = InnoDB;</w:t>
+        <w:t>CREATE TABLE `horse_sim</w:t>
+      </w:r>
+      <w:proofErr w:type="gramStart"/>
+      <w:r>
+        <w:rPr>
+          <w:lang w:val="en-US"/>
+        </w:rPr>
+        <w:t>`.`</w:t>
+      </w:r>
+      <w:proofErr w:type="spellStart"/>
+      <w:proofErr w:type="gramEnd"/>
+      <w:r>
+        <w:rPr>
+          <w:lang w:val="en-US"/>
+        </w:rPr>
+        <w:t>tache_auto</w:t>
+      </w:r>
+      <w:proofErr w:type="spellEnd"/>
+      <w:r>
+        <w:rPr>
+          <w:lang w:val="en-US"/>
+        </w:rPr>
+        <w:t>` ( `ID` INT(2) NOT NULL AUTO_INCREMENT , `action` VARCHAR(30) NOT NULL , `</w:t>
+      </w:r>
+      <w:proofErr w:type="spellStart"/>
+      <w:r>
+        <w:rPr>
+          <w:lang w:val="en-US"/>
+        </w:rPr>
+        <w:t>frequence</w:t>
+      </w:r>
+      <w:proofErr w:type="spellEnd"/>
+      <w:r>
+        <w:rPr>
+          <w:lang w:val="en-US"/>
+        </w:rPr>
+        <w:t xml:space="preserve">` VARCHAR(10) NOT NULL , </w:t>
+      </w:r>
+      <w:r>
+        <w:rPr>
+          <w:lang w:val="en-US"/>
+        </w:rPr>
+        <w:t>`</w:t>
+      </w:r>
+      <w:proofErr w:type="spellStart"/>
+      <w:r>
+        <w:rPr>
+          <w:lang w:val="en-US"/>
+        </w:rPr>
+        <w:t>created_at</w:t>
+      </w:r>
+      <w:proofErr w:type="spellEnd"/>
+      <w:r>
+        <w:rPr>
+          <w:lang w:val="en-US"/>
+        </w:rPr>
+        <w:t xml:space="preserve">` timestamp NOT NULL DEFAULT </w:t>
+      </w:r>
+      <w:proofErr w:type="spellStart"/>
+      <w:r>
+        <w:rPr>
+          <w:lang w:val="en-US"/>
+        </w:rPr>
+        <w:t>current_timestamp</w:t>
+      </w:r>
+      <w:proofErr w:type="spellEnd"/>
+      <w:r>
+        <w:rPr>
+          <w:lang w:val="en-US"/>
+        </w:rPr>
+        <w:t>(), `</w:t>
+      </w:r>
+      <w:proofErr w:type="spellStart"/>
+      <w:r>
+        <w:rPr>
+          <w:lang w:val="en-US"/>
+        </w:rPr>
+        <w:t>updated_at</w:t>
+      </w:r>
+      <w:proofErr w:type="spellEnd"/>
+      <w:r>
+        <w:rPr>
+          <w:lang w:val="en-US"/>
+        </w:rPr>
+        <w:t>` timestamp NULL DEFAULT NULL,</w:t>
+      </w:r>
+      <w:r>
+        <w:rPr>
+          <w:lang w:val="en-US"/>
+        </w:rPr>
+        <w:t xml:space="preserve"> </w:t>
+      </w:r>
+      <w:r>
+        <w:rPr>
+          <w:lang w:val="en-US"/>
+        </w:rPr>
+        <w:t xml:space="preserve">PRIMARY KEY (`ID`)) ENGINE = </w:t>
+      </w:r>
+      <w:proofErr w:type="spellStart"/>
+      <w:r>
+        <w:rPr>
+          <w:lang w:val="en-US"/>
+        </w:rPr>
+        <w:t>InnoDB</w:t>
+      </w:r>
+      <w:proofErr w:type="spellEnd"/>
+      <w:r>
+        <w:rPr>
+          <w:lang w:val="en-US"/>
+        </w:rPr>
+        <w:t>;</w:t>
       </w:r>
     </w:p>
     <w:p>
@@ -1029,6 +3592,7 @@
           <w:lang w:val="en-US"/>
         </w:rPr>
       </w:pPr>
+      <w:proofErr w:type="gramStart"/>
       <w:r>
         <w:rPr>
           <w:lang w:val="en-US"/>
@@ -1044,6 +3608,7 @@
         </w:rPr>
         <w:t>ID</w:t>
       </w:r>
+      <w:proofErr w:type="gramEnd"/>
       <w:r>
         <w:rPr>
           <w:lang w:val="en-US"/>
@@ -1068,8 +3633,44 @@
         <w:rPr>
           <w:lang w:val="en-US"/>
         </w:rPr>
-        <w:t>, top_events</w:t>
-      </w:r>
+        <w:t xml:space="preserve">, </w:t>
+      </w:r>
+      <w:proofErr w:type="spellStart"/>
+      <w:r>
+        <w:rPr>
+          <w:lang w:val="en-US"/>
+        </w:rPr>
+        <w:t>top_events</w:t>
+      </w:r>
+      <w:proofErr w:type="spellEnd"/>
+      <w:r>
+        <w:rPr>
+          <w:lang w:val="en-US"/>
+        </w:rPr>
+        <w:t xml:space="preserve">, </w:t>
+      </w:r>
+      <w:proofErr w:type="spellStart"/>
+      <w:r>
+        <w:rPr>
+          <w:lang w:val="en-US"/>
+        </w:rPr>
+        <w:t>created_at</w:t>
+      </w:r>
+      <w:proofErr w:type="spellEnd"/>
+      <w:r>
+        <w:rPr>
+          <w:lang w:val="en-US"/>
+        </w:rPr>
+        <w:t xml:space="preserve">, </w:t>
+      </w:r>
+      <w:proofErr w:type="spellStart"/>
+      <w:r>
+        <w:rPr>
+          <w:lang w:val="en-US"/>
+        </w:rPr>
+        <w:t>updated_at</w:t>
+      </w:r>
+      <w:proofErr w:type="spellEnd"/>
       <w:r>
         <w:rPr>
           <w:lang w:val="en-US"/>
@@ -1088,7 +3689,137 @@
         <w:rPr>
           <w:lang w:val="en-US"/>
         </w:rPr>
-        <w:t>CREATE TABLE `horse_sim`.`journal` ( `ID` INT(2) NOT NULL AUTO_INCREMENT , `ID_joueur` INT(2) NOT NULL , `ID_article` INT(2) NOT NULL , `date` TIMESTAMP NOT NULL , `agenda` VARCHAR(45) NOT NULL , `top_events` VARCHAR(45) NOT NULL , PRIMARY KEY (`ID`)) ENGINE = InnoDB;</w:t>
+        <w:t>CREATE TABLE `</w:t>
+      </w:r>
+      <w:proofErr w:type="spellStart"/>
+      <w:r>
+        <w:rPr>
+          <w:lang w:val="en-US"/>
+        </w:rPr>
+        <w:t>horse_sim`.`journal</w:t>
+      </w:r>
+      <w:proofErr w:type="spellEnd"/>
+      <w:r>
+        <w:rPr>
+          <w:lang w:val="en-US"/>
+        </w:rPr>
+        <w:t>` ( `ID` INT(2) NOT NULL AUTO_INCREMENT , `</w:t>
+      </w:r>
+      <w:proofErr w:type="spellStart"/>
+      <w:r>
+        <w:rPr>
+          <w:lang w:val="en-US"/>
+        </w:rPr>
+        <w:t>ID_joueur</w:t>
+      </w:r>
+      <w:proofErr w:type="spellEnd"/>
+      <w:r>
+        <w:rPr>
+          <w:lang w:val="en-US"/>
+        </w:rPr>
+        <w:t>` INT(2) NOT NULL , `</w:t>
+      </w:r>
+      <w:proofErr w:type="spellStart"/>
+      <w:r>
+        <w:rPr>
+          <w:lang w:val="en-US"/>
+        </w:rPr>
+        <w:t>ID_article</w:t>
+      </w:r>
+      <w:proofErr w:type="spellEnd"/>
+      <w:r>
+        <w:rPr>
+          <w:lang w:val="en-US"/>
+        </w:rPr>
+        <w:t>` INT(2) NOT NULL , `date` TIMESTAMP NOT NULL , `agenda` VARCHAR(45) NOT NULL , `</w:t>
+      </w:r>
+      <w:proofErr w:type="spellStart"/>
+      <w:r>
+        <w:rPr>
+          <w:lang w:val="en-US"/>
+        </w:rPr>
+        <w:t>top_events</w:t>
+      </w:r>
+      <w:proofErr w:type="spellEnd"/>
+      <w:r>
+        <w:rPr>
+          <w:lang w:val="en-US"/>
+        </w:rPr>
+        <w:t>` VARCHAR(45) NOT NULL ,</w:t>
+      </w:r>
+      <w:r>
+        <w:rPr>
+          <w:lang w:val="en-US"/>
+        </w:rPr>
+        <w:t xml:space="preserve"> </w:t>
+      </w:r>
+      <w:r>
+        <w:rPr>
+          <w:lang w:val="en-US"/>
+        </w:rPr>
+        <w:t>`</w:t>
+      </w:r>
+      <w:proofErr w:type="spellStart"/>
+      <w:r>
+        <w:rPr>
+          <w:lang w:val="en-US"/>
+        </w:rPr>
+        <w:t>created_at</w:t>
+      </w:r>
+      <w:proofErr w:type="spellEnd"/>
+      <w:r>
+        <w:rPr>
+          <w:lang w:val="en-US"/>
+        </w:rPr>
+        <w:t xml:space="preserve">` timestamp NOT NULL DEFAULT </w:t>
+      </w:r>
+      <w:proofErr w:type="spellStart"/>
+      <w:r>
+        <w:rPr>
+          <w:lang w:val="en-US"/>
+        </w:rPr>
+        <w:t>current_timestamp</w:t>
+      </w:r>
+      <w:proofErr w:type="spellEnd"/>
+      <w:r>
+        <w:rPr>
+          <w:lang w:val="en-US"/>
+        </w:rPr>
+        <w:t>(), `</w:t>
+      </w:r>
+      <w:proofErr w:type="spellStart"/>
+      <w:r>
+        <w:rPr>
+          <w:lang w:val="en-US"/>
+        </w:rPr>
+        <w:t>updated_at</w:t>
+      </w:r>
+      <w:proofErr w:type="spellEnd"/>
+      <w:r>
+        <w:rPr>
+          <w:lang w:val="en-US"/>
+        </w:rPr>
+        <w:t>` timestamp NULL DEFAULT NULL,</w:t>
+      </w:r>
+      <w:r>
+        <w:rPr>
+          <w:lang w:val="en-US"/>
+        </w:rPr>
+        <w:t xml:space="preserve"> PRIMARY KEY (`ID`)) ENGINE = </w:t>
+      </w:r>
+      <w:proofErr w:type="spellStart"/>
+      <w:r>
+        <w:rPr>
+          <w:lang w:val="en-US"/>
+        </w:rPr>
+        <w:t>InnoDB</w:t>
+      </w:r>
+      <w:proofErr w:type="spellEnd"/>
+      <w:r>
+        <w:rPr>
+          <w:lang w:val="en-US"/>
+        </w:rPr>
+        <w:t>;</w:t>
       </w:r>
     </w:p>
     <w:p>
@@ -1097,6 +3828,7 @@
           <w:lang w:val="en-US"/>
         </w:rPr>
       </w:pPr>
+      <w:proofErr w:type="gramStart"/>
       <w:r>
         <w:rPr>
           <w:lang w:val="en-US"/>
@@ -1112,6 +3844,7 @@
         </w:rPr>
         <w:t>ID</w:t>
       </w:r>
+      <w:proofErr w:type="gramEnd"/>
       <w:r>
         <w:rPr>
           <w:lang w:val="en-US"/>
@@ -1124,6 +3857,34 @@
         </w:rPr>
         <w:t>y</w:t>
       </w:r>
+      <w:r>
+        <w:rPr>
+          <w:lang w:val="en-US"/>
+        </w:rPr>
+        <w:t xml:space="preserve">, </w:t>
+      </w:r>
+      <w:proofErr w:type="spellStart"/>
+      <w:r>
+        <w:rPr>
+          <w:lang w:val="en-US"/>
+        </w:rPr>
+        <w:t>created_at</w:t>
+      </w:r>
+      <w:proofErr w:type="spellEnd"/>
+      <w:r>
+        <w:rPr>
+          <w:lang w:val="en-US"/>
+        </w:rPr>
+        <w:t xml:space="preserve">, </w:t>
+      </w:r>
+      <w:proofErr w:type="spellStart"/>
+      <w:r>
+        <w:rPr>
+          <w:lang w:val="en-US"/>
+        </w:rPr>
+        <w:t>updated_at</w:t>
+      </w:r>
+      <w:proofErr w:type="spellEnd"/>
       <w:r>
         <w:rPr>
           <w:lang w:val="en-US"/>
@@ -1142,7 +3903,36 @@
         <w:rPr>
           <w:lang w:val="en-US"/>
         </w:rPr>
-        <w:t>CREATE TABLE `horse_sim`.`article` ( `ID` INT(2) NOT NULL AUTO_INCREMENT , `title` VARCHAR(20) NOT NULL , `text` VARCHAR(50) NOT NULL , `image` VARCHAR(</w:t>
+        <w:lastRenderedPageBreak/>
+        <w:t>CREATE TABLE `</w:t>
+      </w:r>
+      <w:proofErr w:type="spellStart"/>
+      <w:r>
+        <w:rPr>
+          <w:lang w:val="en-US"/>
+        </w:rPr>
+        <w:t>horse_sim</w:t>
+      </w:r>
+      <w:proofErr w:type="gramStart"/>
+      <w:r>
+        <w:rPr>
+          <w:lang w:val="en-US"/>
+        </w:rPr>
+        <w:t>`.`</w:t>
+      </w:r>
+      <w:proofErr w:type="gramEnd"/>
+      <w:r>
+        <w:rPr>
+          <w:lang w:val="en-US"/>
+        </w:rPr>
+        <w:t>article</w:t>
+      </w:r>
+      <w:proofErr w:type="spellEnd"/>
+      <w:r>
+        <w:rPr>
+          <w:lang w:val="en-US"/>
+        </w:rPr>
+        <w:t>` ( `ID` INT(2) NOT NULL AUTO_INCREMENT , `title` VARCHAR(20) NOT NULL , `text` VARCHAR(50) NOT NULL , `image` VARCHAR(</w:t>
       </w:r>
       <w:r>
         <w:rPr>
@@ -1154,7 +3944,81 @@
         <w:rPr>
           <w:lang w:val="en-US"/>
         </w:rPr>
-        <w:t>0) NOT NULL , `category` VARCHAR(10) NOT NULL , PRIMARY KEY (`ID`)) ENGINE = InnoDB;</w:t>
+        <w:t xml:space="preserve">0) NOT NULL , `category` VARCHAR(10) NOT NULL , </w:t>
+      </w:r>
+      <w:r>
+        <w:rPr>
+          <w:lang w:val="en-US"/>
+        </w:rPr>
+        <w:t>`</w:t>
+      </w:r>
+      <w:proofErr w:type="spellStart"/>
+      <w:r>
+        <w:rPr>
+          <w:lang w:val="en-US"/>
+        </w:rPr>
+        <w:t>created_at</w:t>
+      </w:r>
+      <w:proofErr w:type="spellEnd"/>
+      <w:r>
+        <w:rPr>
+          <w:lang w:val="en-US"/>
+        </w:rPr>
+        <w:t xml:space="preserve">` timestamp NOT NULL DEFAULT </w:t>
+      </w:r>
+      <w:proofErr w:type="spellStart"/>
+      <w:r>
+        <w:rPr>
+          <w:lang w:val="en-US"/>
+        </w:rPr>
+        <w:t>current_timestamp</w:t>
+      </w:r>
+      <w:proofErr w:type="spellEnd"/>
+      <w:r>
+        <w:rPr>
+          <w:lang w:val="en-US"/>
+        </w:rPr>
+        <w:t>(), `</w:t>
+      </w:r>
+      <w:proofErr w:type="spellStart"/>
+      <w:r>
+        <w:rPr>
+          <w:lang w:val="en-US"/>
+        </w:rPr>
+        <w:t>updated_at</w:t>
+      </w:r>
+      <w:proofErr w:type="spellEnd"/>
+      <w:r>
+        <w:rPr>
+          <w:lang w:val="en-US"/>
+        </w:rPr>
+        <w:t>` timestamp NULL DEFAULT NULL,</w:t>
+      </w:r>
+      <w:r>
+        <w:rPr>
+          <w:lang w:val="en-US"/>
+        </w:rPr>
+        <w:t xml:space="preserve"> </w:t>
+      </w:r>
+      <w:r>
+        <w:rPr>
+          <w:lang w:val="en-US"/>
+        </w:rPr>
+        <w:t xml:space="preserve">PRIMARY KEY (`ID`)) ENGINE = </w:t>
+      </w:r>
+      <w:proofErr w:type="spellStart"/>
+      <w:r>
+        <w:rPr>
+          <w:lang w:val="en-US"/>
+        </w:rPr>
+        <w:t>InnoDB</w:t>
+      </w:r>
+      <w:proofErr w:type="spellEnd"/>
+      <w:r>
+        <w:rPr>
+          <w:lang w:val="en-US"/>
+        </w:rPr>
+        <w:t>;</w:t>
       </w:r>
     </w:p>
     <w:p>
@@ -1180,7 +4044,26 @@
         <w:t>#ID_niveau, #ID_famille</w:t>
       </w:r>
       <w:r>
-        <w:t>, type, description, prix )</w:t>
+        <w:t>, type, description, prix</w:t>
+      </w:r>
+      <w:r>
+        <w:t xml:space="preserve">, </w:t>
+      </w:r>
+      <w:proofErr w:type="spellStart"/>
+      <w:r>
+        <w:t>created_at</w:t>
+      </w:r>
+      <w:proofErr w:type="spellEnd"/>
+      <w:r>
+        <w:t xml:space="preserve">, </w:t>
+      </w:r>
+      <w:proofErr w:type="spellStart"/>
+      <w:r>
+        <w:t>updated_at</w:t>
+      </w:r>
+      <w:proofErr w:type="spellEnd"/>
+      <w:r>
+        <w:t xml:space="preserve"> )</w:t>
       </w:r>
     </w:p>
     <w:p>
@@ -1194,7 +4077,49 @@
         <w:rPr>
           <w:lang w:val="en-US"/>
         </w:rPr>
-        <w:t>CREATE TABLE `horse_sim`.`item` ( `ID` INT(2) NOT NULL AUTO_INCREMENT , `ID_niveau` INT(2) NOT NULL , `ID_famille` INT(2) NOT NULL , `type` VARCHAR(20) NOT NULL , `description` VARCHAR(5</w:t>
+        <w:t>CREATE TABLE `</w:t>
+      </w:r>
+      <w:proofErr w:type="spellStart"/>
+      <w:r>
+        <w:rPr>
+          <w:lang w:val="en-US"/>
+        </w:rPr>
+        <w:t>horse_sim`.`item</w:t>
+      </w:r>
+      <w:proofErr w:type="spellEnd"/>
+      <w:r>
+        <w:rPr>
+          <w:lang w:val="en-US"/>
+        </w:rPr>
+        <w:t>` ( `ID` INT(2) NOT NULL AUTO_INCREMENT , `</w:t>
+      </w:r>
+      <w:proofErr w:type="spellStart"/>
+      <w:r>
+        <w:rPr>
+          <w:lang w:val="en-US"/>
+        </w:rPr>
+        <w:t>ID_niveau</w:t>
+      </w:r>
+      <w:proofErr w:type="spellEnd"/>
+      <w:r>
+        <w:rPr>
+          <w:lang w:val="en-US"/>
+        </w:rPr>
+        <w:t>` INT(2) NOT NULL , `</w:t>
+      </w:r>
+      <w:proofErr w:type="spellStart"/>
+      <w:r>
+        <w:rPr>
+          <w:lang w:val="en-US"/>
+        </w:rPr>
+        <w:t>ID_famille</w:t>
+      </w:r>
+      <w:proofErr w:type="spellEnd"/>
+      <w:r>
+        <w:rPr>
+          <w:lang w:val="en-US"/>
+        </w:rPr>
+        <w:t>` INT(2) NOT NULL , `type` VARCHAR(20) NOT NULL , `description` VARCHAR(5</w:t>
       </w:r>
       <w:r>
         <w:rPr>
@@ -1206,7 +4131,7 @@
         <w:rPr>
           <w:lang w:val="en-US"/>
         </w:rPr>
-        <w:t>) NOT NULL , `prix` INT(3) NOT NULL , PRIMARY KEY (</w:t>
+        <w:t xml:space="preserve">) NOT NULL , `prix` INT(3) NOT NULL , </w:t>
       </w:r>
       <w:r>
         <w:rPr>
@@ -1214,6 +4139,66 @@
         </w:rPr>
         <w:t>`</w:t>
       </w:r>
+      <w:proofErr w:type="spellStart"/>
+      <w:r>
+        <w:rPr>
+          <w:lang w:val="en-US"/>
+        </w:rPr>
+        <w:t>created_at</w:t>
+      </w:r>
+      <w:proofErr w:type="spellEnd"/>
+      <w:r>
+        <w:rPr>
+          <w:lang w:val="en-US"/>
+        </w:rPr>
+        <w:t xml:space="preserve">` timestamp NOT NULL DEFAULT </w:t>
+      </w:r>
+      <w:proofErr w:type="spellStart"/>
+      <w:r>
+        <w:rPr>
+          <w:lang w:val="en-US"/>
+        </w:rPr>
+        <w:t>current_timestamp</w:t>
+      </w:r>
+      <w:proofErr w:type="spellEnd"/>
+      <w:r>
+        <w:rPr>
+          <w:lang w:val="en-US"/>
+        </w:rPr>
+        <w:t>(), `</w:t>
+      </w:r>
+      <w:proofErr w:type="spellStart"/>
+      <w:r>
+        <w:rPr>
+          <w:lang w:val="en-US"/>
+        </w:rPr>
+        <w:t>updated_at</w:t>
+      </w:r>
+      <w:proofErr w:type="spellEnd"/>
+      <w:r>
+        <w:rPr>
+          <w:lang w:val="en-US"/>
+        </w:rPr>
+        <w:t>` timestamp NULL DEFAULT NULL,</w:t>
+      </w:r>
+      <w:r>
+        <w:rPr>
+          <w:lang w:val="en-US"/>
+        </w:rPr>
+        <w:t xml:space="preserve"> </w:t>
+      </w:r>
+      <w:r>
+        <w:rPr>
+          <w:lang w:val="en-US"/>
+        </w:rPr>
+        <w:t>PRIMARY KEY (</w:t>
+      </w:r>
+      <w:r>
+        <w:rPr>
+          <w:lang w:val="en-US"/>
+        </w:rPr>
+        <w:t>`</w:t>
+      </w:r>
       <w:r>
         <w:rPr>
           <w:lang w:val="en-US"/>
@@ -1230,7 +4215,21 @@
         <w:rPr>
           <w:lang w:val="en-US"/>
         </w:rPr>
-        <w:t>)) ENGINE = InnoDB;</w:t>
+        <w:t xml:space="preserve">)) ENGINE = </w:t>
+      </w:r>
+      <w:proofErr w:type="spellStart"/>
+      <w:r>
+        <w:rPr>
+          <w:lang w:val="en-US"/>
+        </w:rPr>
+        <w:t>InnoDB</w:t>
+      </w:r>
+      <w:proofErr w:type="spellEnd"/>
+      <w:r>
+        <w:rPr>
+          <w:lang w:val="en-US"/>
+        </w:rPr>
+        <w:t>;</w:t>
       </w:r>
     </w:p>
     <w:p>
@@ -1239,11 +4238,26 @@
           <w:lang w:val="en-US"/>
         </w:rPr>
       </w:pPr>
-      <w:r>
-        <w:rPr>
-          <w:lang w:val="en-US"/>
-        </w:rPr>
-        <w:t xml:space="preserve">Famille_Item( </w:t>
+      <w:proofErr w:type="spellStart"/>
+      <w:r>
+        <w:rPr>
+          <w:lang w:val="en-US"/>
+        </w:rPr>
+        <w:t>Famille_</w:t>
+      </w:r>
+      <w:proofErr w:type="gramStart"/>
+      <w:r>
+        <w:rPr>
+          <w:lang w:val="en-US"/>
+        </w:rPr>
+        <w:t>Item</w:t>
+      </w:r>
+      <w:proofErr w:type="spellEnd"/>
+      <w:r>
+        <w:rPr>
+          <w:lang w:val="en-US"/>
+        </w:rPr>
+        <w:t xml:space="preserve">( </w:t>
       </w:r>
       <w:r>
         <w:rPr>
@@ -1254,11 +4268,46 @@
         </w:rPr>
         <w:t>ID</w:t>
       </w:r>
-      <w:r>
-        <w:rPr>
-          <w:lang w:val="en-US"/>
-        </w:rPr>
-        <w:t>, nom )</w:t>
+      <w:proofErr w:type="gramEnd"/>
+      <w:r>
+        <w:rPr>
+          <w:lang w:val="en-US"/>
+        </w:rPr>
+        <w:t>, nom</w:t>
+      </w:r>
+      <w:r>
+        <w:rPr>
+          <w:lang w:val="en-US"/>
+        </w:rPr>
+        <w:t xml:space="preserve">, </w:t>
+      </w:r>
+      <w:proofErr w:type="spellStart"/>
+      <w:r>
+        <w:rPr>
+          <w:lang w:val="en-US"/>
+        </w:rPr>
+        <w:t>created_at</w:t>
+      </w:r>
+      <w:proofErr w:type="spellEnd"/>
+      <w:r>
+        <w:rPr>
+          <w:lang w:val="en-US"/>
+        </w:rPr>
+        <w:t xml:space="preserve">, </w:t>
+      </w:r>
+      <w:proofErr w:type="spellStart"/>
+      <w:r>
+        <w:rPr>
+          <w:lang w:val="en-US"/>
+        </w:rPr>
+        <w:t>updated_at</w:t>
+      </w:r>
+      <w:proofErr w:type="spellEnd"/>
+      <w:r>
+        <w:rPr>
+          <w:lang w:val="en-US"/>
+        </w:rPr>
+        <w:t xml:space="preserve"> )</w:t>
       </w:r>
     </w:p>
     <w:p>
@@ -1272,7 +4321,35 @@
         <w:rPr>
           <w:lang w:val="en-US"/>
         </w:rPr>
-        <w:t>CREATE TABLE `horse_sim`.`famille_item` ( `ID` INT(2) NOT NULL AUTO_INCREMENT , `nom` VARCHAR(20) NOT NULL , PRIMARY KEY (</w:t>
+        <w:t>CREATE TABLE `horse_sim</w:t>
+      </w:r>
+      <w:proofErr w:type="gramStart"/>
+      <w:r>
+        <w:rPr>
+          <w:lang w:val="en-US"/>
+        </w:rPr>
+        <w:t>`.`</w:t>
+      </w:r>
+      <w:proofErr w:type="spellStart"/>
+      <w:proofErr w:type="gramEnd"/>
+      <w:r>
+        <w:rPr>
+          <w:lang w:val="en-US"/>
+        </w:rPr>
+        <w:t>famille_item</w:t>
+      </w:r>
+      <w:proofErr w:type="spellEnd"/>
+      <w:r>
+        <w:rPr>
+          <w:lang w:val="en-US"/>
+        </w:rPr>
+        <w:t>` ( `ID` INT(2) NOT NULL AUTO_INCREMENT , `nom` VARCHAR(20) NOT NULL ,</w:t>
+      </w:r>
+      <w:r>
+        <w:rPr>
+          <w:lang w:val="en-US"/>
+        </w:rPr>
+        <w:t xml:space="preserve"> </w:t>
       </w:r>
       <w:r>
         <w:rPr>
@@ -1280,6 +4357,60 @@
         </w:rPr>
         <w:t>`</w:t>
       </w:r>
+      <w:proofErr w:type="spellStart"/>
+      <w:r>
+        <w:rPr>
+          <w:lang w:val="en-US"/>
+        </w:rPr>
+        <w:t>created_at</w:t>
+      </w:r>
+      <w:proofErr w:type="spellEnd"/>
+      <w:r>
+        <w:rPr>
+          <w:lang w:val="en-US"/>
+        </w:rPr>
+        <w:t xml:space="preserve">` timestamp NOT NULL DEFAULT </w:t>
+      </w:r>
+      <w:proofErr w:type="spellStart"/>
+      <w:r>
+        <w:rPr>
+          <w:lang w:val="en-US"/>
+        </w:rPr>
+        <w:t>current_timestamp</w:t>
+      </w:r>
+      <w:proofErr w:type="spellEnd"/>
+      <w:r>
+        <w:rPr>
+          <w:lang w:val="en-US"/>
+        </w:rPr>
+        <w:t>(), `</w:t>
+      </w:r>
+      <w:proofErr w:type="spellStart"/>
+      <w:r>
+        <w:rPr>
+          <w:lang w:val="en-US"/>
+        </w:rPr>
+        <w:t>updated_at</w:t>
+      </w:r>
+      <w:proofErr w:type="spellEnd"/>
+      <w:r>
+        <w:rPr>
+          <w:lang w:val="en-US"/>
+        </w:rPr>
+        <w:t>` timestamp NULL DEFAULT NULL,</w:t>
+      </w:r>
+      <w:r>
+        <w:rPr>
+          <w:lang w:val="en-US"/>
+        </w:rPr>
+        <w:t xml:space="preserve"> PRIMARY KEY (</w:t>
+      </w:r>
+      <w:r>
+        <w:rPr>
+          <w:lang w:val="en-US"/>
+        </w:rPr>
+        <w:t>`</w:t>
+      </w:r>
       <w:r>
         <w:rPr>
           <w:lang w:val="en-US"/>
@@ -1296,7 +4427,21 @@
         <w:rPr>
           <w:lang w:val="en-US"/>
         </w:rPr>
-        <w:t>)) ENGINE = InnoDB;</w:t>
+        <w:t xml:space="preserve">)) ENGINE = </w:t>
+      </w:r>
+      <w:proofErr w:type="spellStart"/>
+      <w:r>
+        <w:rPr>
+          <w:lang w:val="en-US"/>
+        </w:rPr>
+        <w:t>InnoDB</w:t>
+      </w:r>
+      <w:proofErr w:type="spellEnd"/>
+      <w:r>
+        <w:rPr>
+          <w:lang w:val="en-US"/>
+        </w:rPr>
+        <w:t>;</w:t>
       </w:r>
     </w:p>
     <w:p>
@@ -1305,11 +4450,20 @@
           <w:lang w:val="en-US"/>
         </w:rPr>
       </w:pPr>
-      <w:r>
-        <w:rPr>
-          <w:lang w:val="en-US"/>
-        </w:rPr>
-        <w:t xml:space="preserve">Niveau( </w:t>
+      <w:proofErr w:type="spellStart"/>
+      <w:proofErr w:type="gramStart"/>
+      <w:r>
+        <w:rPr>
+          <w:lang w:val="en-US"/>
+        </w:rPr>
+        <w:t>Niveau</w:t>
+      </w:r>
+      <w:proofErr w:type="spellEnd"/>
+      <w:r>
+        <w:rPr>
+          <w:lang w:val="en-US"/>
+        </w:rPr>
+        <w:t xml:space="preserve">( </w:t>
       </w:r>
       <w:r>
         <w:rPr>
@@ -1320,11 +4474,54 @@
         </w:rPr>
         <w:t>ID</w:t>
       </w:r>
-      <w:r>
-        <w:rPr>
-          <w:lang w:val="en-US"/>
-        </w:rPr>
-        <w:t>, rarete )</w:t>
+      <w:proofErr w:type="gramEnd"/>
+      <w:r>
+        <w:rPr>
+          <w:lang w:val="en-US"/>
+        </w:rPr>
+        <w:t xml:space="preserve">, </w:t>
+      </w:r>
+      <w:proofErr w:type="spellStart"/>
+      <w:r>
+        <w:rPr>
+          <w:lang w:val="en-US"/>
+        </w:rPr>
+        <w:t>rarete</w:t>
+      </w:r>
+      <w:proofErr w:type="spellEnd"/>
+      <w:r>
+        <w:rPr>
+          <w:lang w:val="en-US"/>
+        </w:rPr>
+        <w:t xml:space="preserve">, </w:t>
+      </w:r>
+      <w:proofErr w:type="spellStart"/>
+      <w:r>
+        <w:rPr>
+          <w:lang w:val="en-US"/>
+        </w:rPr>
+        <w:t>created_at</w:t>
+      </w:r>
+      <w:proofErr w:type="spellEnd"/>
+      <w:r>
+        <w:rPr>
+          <w:lang w:val="en-US"/>
+        </w:rPr>
+        <w:t xml:space="preserve">, </w:t>
+      </w:r>
+      <w:proofErr w:type="spellStart"/>
+      <w:r>
+        <w:rPr>
+          <w:lang w:val="en-US"/>
+        </w:rPr>
+        <w:t>updated_at</w:t>
+      </w:r>
+      <w:proofErr w:type="spellEnd"/>
+      <w:r>
+        <w:rPr>
+          <w:lang w:val="en-US"/>
+        </w:rPr>
+        <w:t xml:space="preserve"> )</w:t>
       </w:r>
     </w:p>
     <w:p>
@@ -1338,7 +4535,46 @@
         <w:rPr>
           <w:lang w:val="en-US"/>
         </w:rPr>
-        <w:t>CREATE TABLE `horse_sim`.`niveau` ( `ID` INT(2) NOT NULL AUTO_INCREMENT , rarete` VARCHAR(10) NOT NULL ,  PRIMARY KEY (</w:t>
+        <w:t>CREATE TABLE `horse_sim</w:t>
+      </w:r>
+      <w:proofErr w:type="gramStart"/>
+      <w:r>
+        <w:rPr>
+          <w:lang w:val="en-US"/>
+        </w:rPr>
+        <w:t>`.`</w:t>
+      </w:r>
+      <w:proofErr w:type="spellStart"/>
+      <w:proofErr w:type="gramEnd"/>
+      <w:r>
+        <w:rPr>
+          <w:lang w:val="en-US"/>
+        </w:rPr>
+        <w:t>niveau</w:t>
+      </w:r>
+      <w:proofErr w:type="spellEnd"/>
+      <w:r>
+        <w:rPr>
+          <w:lang w:val="en-US"/>
+        </w:rPr>
+        <w:t xml:space="preserve">` ( `ID` INT(2) NOT NULL AUTO_INCREMENT , </w:t>
+      </w:r>
+      <w:proofErr w:type="spellStart"/>
+      <w:r>
+        <w:rPr>
+          <w:lang w:val="en-US"/>
+        </w:rPr>
+        <w:t>rarete</w:t>
+      </w:r>
+      <w:proofErr w:type="spellEnd"/>
+      <w:r>
+        <w:rPr>
+          <w:lang w:val="en-US"/>
+        </w:rPr>
+        <w:t>` VARCHAR(10) NOT NULL ,</w:t>
+      </w:r>
+      <w:r>
+        <w:t xml:space="preserve"> </w:t>
       </w:r>
       <w:r>
         <w:rPr>
@@ -1346,6 +4582,60 @@
         </w:rPr>
         <w:t>`</w:t>
       </w:r>
+      <w:proofErr w:type="spellStart"/>
+      <w:r>
+        <w:rPr>
+          <w:lang w:val="en-US"/>
+        </w:rPr>
+        <w:t>created_at</w:t>
+      </w:r>
+      <w:proofErr w:type="spellEnd"/>
+      <w:r>
+        <w:rPr>
+          <w:lang w:val="en-US"/>
+        </w:rPr>
+        <w:t xml:space="preserve">` timestamp NOT NULL DEFAULT </w:t>
+      </w:r>
+      <w:proofErr w:type="spellStart"/>
+      <w:r>
+        <w:rPr>
+          <w:lang w:val="en-US"/>
+        </w:rPr>
+        <w:t>current_timestamp</w:t>
+      </w:r>
+      <w:proofErr w:type="spellEnd"/>
+      <w:r>
+        <w:rPr>
+          <w:lang w:val="en-US"/>
+        </w:rPr>
+        <w:t>(), `</w:t>
+      </w:r>
+      <w:proofErr w:type="spellStart"/>
+      <w:r>
+        <w:rPr>
+          <w:lang w:val="en-US"/>
+        </w:rPr>
+        <w:t>updated_at</w:t>
+      </w:r>
+      <w:proofErr w:type="spellEnd"/>
+      <w:r>
+        <w:rPr>
+          <w:lang w:val="en-US"/>
+        </w:rPr>
+        <w:t>` timestamp NULL DEFAULT NULL,</w:t>
+      </w:r>
+      <w:r>
+        <w:rPr>
+          <w:lang w:val="en-US"/>
+        </w:rPr>
+        <w:t xml:space="preserve">  PRIMARY KEY (</w:t>
+      </w:r>
+      <w:r>
+        <w:rPr>
+          <w:lang w:val="en-US"/>
+        </w:rPr>
+        <w:t>`</w:t>
+      </w:r>
       <w:r>
         <w:rPr>
           <w:lang w:val="en-US"/>
@@ -1362,7 +4652,21 @@
         <w:rPr>
           <w:lang w:val="en-US"/>
         </w:rPr>
-        <w:t>)) ENGINE = InnoDB;</w:t>
+        <w:t xml:space="preserve">)) ENGINE = </w:t>
+      </w:r>
+      <w:proofErr w:type="spellStart"/>
+      <w:r>
+        <w:rPr>
+          <w:lang w:val="en-US"/>
+        </w:rPr>
+        <w:t>InnoDB</w:t>
+      </w:r>
+      <w:proofErr w:type="spellEnd"/>
+      <w:r>
+        <w:rPr>
+          <w:lang w:val="en-US"/>
+        </w:rPr>
+        <w:t>;</w:t>
       </w:r>
     </w:p>
     <w:p>
@@ -1371,12 +4675,20 @@
           <w:lang w:val="en-US"/>
         </w:rPr>
       </w:pPr>
-      <w:r>
-        <w:rPr>
-          <w:lang w:val="en-US"/>
-        </w:rPr>
-        <w:lastRenderedPageBreak/>
-        <w:t xml:space="preserve">Magasin( </w:t>
+      <w:proofErr w:type="spellStart"/>
+      <w:proofErr w:type="gramStart"/>
+      <w:r>
+        <w:rPr>
+          <w:lang w:val="en-US"/>
+        </w:rPr>
+        <w:t>Magasin</w:t>
+      </w:r>
+      <w:proofErr w:type="spellEnd"/>
+      <w:r>
+        <w:rPr>
+          <w:lang w:val="en-US"/>
+        </w:rPr>
+        <w:t xml:space="preserve">( </w:t>
       </w:r>
       <w:r>
         <w:rPr>
@@ -1387,6 +4699,7 @@
         </w:rPr>
         <w:t>ID</w:t>
       </w:r>
+      <w:proofErr w:type="gramEnd"/>
       <w:r>
         <w:rPr>
           <w:lang w:val="en-US"/>
@@ -1413,7 +4726,41 @@
         <w:rPr>
           <w:lang w:val="en-US"/>
         </w:rPr>
-        <w:t>, nom )</w:t>
+        <w:t>, nom</w:t>
+      </w:r>
+      <w:r>
+        <w:rPr>
+          <w:lang w:val="en-US"/>
+        </w:rPr>
+        <w:t xml:space="preserve">, </w:t>
+      </w:r>
+      <w:proofErr w:type="spellStart"/>
+      <w:r>
+        <w:rPr>
+          <w:lang w:val="en-US"/>
+        </w:rPr>
+        <w:t>created_at</w:t>
+      </w:r>
+      <w:proofErr w:type="spellEnd"/>
+      <w:r>
+        <w:rPr>
+          <w:lang w:val="en-US"/>
+        </w:rPr>
+        <w:t xml:space="preserve">, </w:t>
+      </w:r>
+      <w:proofErr w:type="spellStart"/>
+      <w:r>
+        <w:rPr>
+          <w:lang w:val="en-US"/>
+        </w:rPr>
+        <w:t>updated_at</w:t>
+      </w:r>
+      <w:proofErr w:type="spellEnd"/>
+      <w:r>
+        <w:rPr>
+          <w:lang w:val="en-US"/>
+        </w:rPr>
+        <w:t xml:space="preserve"> )</w:t>
       </w:r>
     </w:p>
     <w:p>
@@ -1429,6 +4776,7 @@
         </w:rPr>
         <w:t>CREATE TABLE `horse_sim`.`</w:t>
       </w:r>
+      <w:proofErr w:type="spellStart"/>
       <w:r>
         <w:rPr>
           <w:lang w:val="en-US"/>
@@ -1439,8 +4787,23 @@
         <w:rPr>
           <w:lang w:val="en-US"/>
         </w:rPr>
-        <w:t>agasin` ( `ID` INT(2) NOT NULL AUTO_INCREMENT , `ID_centre</w:t>
-      </w:r>
+        <w:t>agasin</w:t>
+      </w:r>
+      <w:proofErr w:type="spellEnd"/>
+      <w:r>
+        <w:rPr>
+          <w:lang w:val="en-US"/>
+        </w:rPr>
+        <w:t>` ( `ID` INT(2) NOT NULL AUTO_INCREMENT , `</w:t>
+      </w:r>
+      <w:proofErr w:type="spellStart"/>
+      <w:r>
+        <w:rPr>
+          <w:lang w:val="en-US"/>
+        </w:rPr>
+        <w:t>ID_centre</w:t>
+      </w:r>
+      <w:proofErr w:type="spellEnd"/>
       <w:r>
         <w:rPr>
           <w:lang w:val="en-US"/>
@@ -1451,8 +4814,16 @@
         <w:rPr>
           <w:lang w:val="en-US"/>
         </w:rPr>
-        <w:t>` INT(2) NOT NULL , `ID_club</w:t>
-      </w:r>
+        <w:t>` INT(2) NOT NULL , `</w:t>
+      </w:r>
+      <w:proofErr w:type="spellStart"/>
+      <w:r>
+        <w:rPr>
+          <w:lang w:val="en-US"/>
+        </w:rPr>
+        <w:t>ID_club</w:t>
+      </w:r>
+      <w:proofErr w:type="spellEnd"/>
       <w:r>
         <w:rPr>
           <w:lang w:val="en-US"/>
@@ -1463,7 +4834,28 @@
         <w:rPr>
           <w:lang w:val="en-US"/>
         </w:rPr>
-        <w:t>` INT(2) NOT NULL , `ID_infra` INT(2) NOT NULL , `ID_item</w:t>
+        <w:t>` INT(2) NOT NULL , `</w:t>
+      </w:r>
+      <w:proofErr w:type="spellStart"/>
+      <w:r>
+        <w:rPr>
+          <w:lang w:val="en-US"/>
+        </w:rPr>
+        <w:t>ID_infra</w:t>
+      </w:r>
+      <w:proofErr w:type="spellEnd"/>
+      <w:r>
+        <w:rPr>
+          <w:lang w:val="en-US"/>
+        </w:rPr>
+        <w:t>` INT(2) NOT NULL , `</w:t>
+      </w:r>
+      <w:proofErr w:type="spellStart"/>
+      <w:r>
+        <w:rPr>
+          <w:lang w:val="en-US"/>
+        </w:rPr>
+        <w:t>ID_item</w:t>
       </w:r>
       <w:r>
         <w:rPr>
@@ -1471,11 +4863,12 @@
         </w:rPr>
         <w:t>s</w:t>
       </w:r>
-      <w:r>
-        <w:rPr>
-          <w:lang w:val="en-US"/>
-        </w:rPr>
-        <w:t>` INT(2) NOT NULL , `nom` VARCHAR(20) NOT NULL , PRIMARY KEY (</w:t>
+      <w:proofErr w:type="spellEnd"/>
+      <w:r>
+        <w:rPr>
+          <w:lang w:val="en-US"/>
+        </w:rPr>
+        <w:t xml:space="preserve">` INT(2) NOT NULL , `nom` VARCHAR(20) NOT NULL , </w:t>
       </w:r>
       <w:r>
         <w:rPr>
@@ -1483,6 +4876,66 @@
         </w:rPr>
         <w:t>`</w:t>
       </w:r>
+      <w:proofErr w:type="spellStart"/>
+      <w:r>
+        <w:rPr>
+          <w:lang w:val="en-US"/>
+        </w:rPr>
+        <w:t>created_at</w:t>
+      </w:r>
+      <w:proofErr w:type="spellEnd"/>
+      <w:r>
+        <w:rPr>
+          <w:lang w:val="en-US"/>
+        </w:rPr>
+        <w:t xml:space="preserve">` timestamp NOT NULL DEFAULT </w:t>
+      </w:r>
+      <w:proofErr w:type="spellStart"/>
+      <w:r>
+        <w:rPr>
+          <w:lang w:val="en-US"/>
+        </w:rPr>
+        <w:t>current_timestamp</w:t>
+      </w:r>
+      <w:proofErr w:type="spellEnd"/>
+      <w:r>
+        <w:rPr>
+          <w:lang w:val="en-US"/>
+        </w:rPr>
+        <w:t>(), `</w:t>
+      </w:r>
+      <w:proofErr w:type="spellStart"/>
+      <w:r>
+        <w:rPr>
+          <w:lang w:val="en-US"/>
+        </w:rPr>
+        <w:t>updated_at</w:t>
+      </w:r>
+      <w:proofErr w:type="spellEnd"/>
+      <w:r>
+        <w:rPr>
+          <w:lang w:val="en-US"/>
+        </w:rPr>
+        <w:t>` timestamp NULL DEFAULT NULL,</w:t>
+      </w:r>
+      <w:r>
+        <w:rPr>
+          <w:lang w:val="en-US"/>
+        </w:rPr>
+        <w:t xml:space="preserve"> </w:t>
+      </w:r>
+      <w:r>
+        <w:rPr>
+          <w:lang w:val="en-US"/>
+        </w:rPr>
+        <w:t>PRIMARY KEY (</w:t>
+      </w:r>
+      <w:r>
+        <w:rPr>
+          <w:lang w:val="en-US"/>
+        </w:rPr>
+        <w:t>`</w:t>
+      </w:r>
       <w:r>
         <w:rPr>
           <w:lang w:val="en-US"/>
@@ -1499,7 +4952,21 @@
         <w:rPr>
           <w:lang w:val="en-US"/>
         </w:rPr>
-        <w:t>)) ENGINE = InnoDB;</w:t>
+        <w:t xml:space="preserve">)) ENGINE = </w:t>
+      </w:r>
+      <w:proofErr w:type="spellStart"/>
+      <w:r>
+        <w:rPr>
+          <w:lang w:val="en-US"/>
+        </w:rPr>
+        <w:t>InnoDB</w:t>
+      </w:r>
+      <w:proofErr w:type="spellEnd"/>
+      <w:r>
+        <w:rPr>
+          <w:lang w:val="en-US"/>
+        </w:rPr>
+        <w:t>;</w:t>
       </w:r>
     </w:p>
     <w:sectPr>

</xml_diff>